<commit_message>
Cambio en el docto frameworks
</commit_message>
<xml_diff>
--- a/Frameworks-de-Desarrollo-Basados-en-PHP.docx
+++ b/Frameworks-de-Desarrollo-Basados-en-PHP.docx
@@ -1,6 +1,6 @@
 
 <file path=word/document.xml><?xml version="1.0" encoding="utf-8"?>
-<w:document xmlns:wpc="http://schemas.microsoft.com/office/word/2010/wordprocessingCanvas" xmlns:cx="http://schemas.microsoft.com/office/drawing/2014/chartex" xmlns:cx1="http://schemas.microsoft.com/office/drawing/2015/9/8/chartex" xmlns:mc="http://schemas.openxmlformats.org/markup-compatibility/2006" xmlns:o="urn:schemas-microsoft-com:office:office" xmlns:r="http://schemas.openxmlformats.org/officeDocument/2006/relationships" xmlns:m="http://schemas.openxmlformats.org/officeDocument/2006/math" xmlns:v="urn:schemas-microsoft-com:vml" xmlns:wp14="http://schemas.microsoft.com/office/word/2010/wordprocessingDrawing" xmlns:wp="http://schemas.openxmlformats.org/drawingml/2006/wordprocessingDrawing" xmlns:w10="urn:schemas-microsoft-com:office:word" xmlns:w="http://schemas.openxmlformats.org/wordprocessingml/2006/main" xmlns:w14="http://schemas.microsoft.com/office/word/2010/wordml" xmlns:w15="http://schemas.microsoft.com/office/word/2012/wordml" xmlns:w16se="http://schemas.microsoft.com/office/word/2015/wordml/symex" xmlns:wpg="http://schemas.microsoft.com/office/word/2010/wordprocessingGroup" xmlns:wpi="http://schemas.microsoft.com/office/word/2010/wordprocessingInk" xmlns:wne="http://schemas.microsoft.com/office/word/2006/wordml" xmlns:wps="http://schemas.microsoft.com/office/word/2010/wordprocessingShape" mc:Ignorable="w14 w15 w16se wp14">
+<w:document xmlns:ve="http://schemas.openxmlformats.org/markup-compatibility/2006" xmlns:o="urn:schemas-microsoft-com:office:office" xmlns:r="http://schemas.openxmlformats.org/officeDocument/2006/relationships" xmlns:m="http://schemas.openxmlformats.org/officeDocument/2006/math" xmlns:v="urn:schemas-microsoft-com:vml" xmlns:wp="http://schemas.openxmlformats.org/drawingml/2006/wordprocessingDrawing" xmlns:w10="urn:schemas-microsoft-com:office:word" xmlns:w="http://schemas.openxmlformats.org/wordprocessingml/2006/main" xmlns:wne="http://schemas.microsoft.com/office/word/2006/wordml">
   <w:body>
     <w:sdt>
       <w:sdtPr>
@@ -37,206 +37,48 @@
               <w:noProof/>
               <w:lang w:val="es-MX" w:eastAsia="es-MX"/>
             </w:rPr>
-            <mc:AlternateContent>
-              <mc:Choice Requires="wps">
-                <w:drawing>
-                  <wp:anchor distT="0" distB="0" distL="114300" distR="114300" simplePos="0" relativeHeight="251672576" behindDoc="0" locked="0" layoutInCell="1" allowOverlap="1" wp14:anchorId="77C0BA21" wp14:editId="37B184CA">
-                    <wp:simplePos x="0" y="0"/>
-                    <wp:positionH relativeFrom="column">
-                      <wp:posOffset>2723515</wp:posOffset>
-                    </wp:positionH>
-                    <wp:positionV relativeFrom="paragraph">
-                      <wp:posOffset>-2832100</wp:posOffset>
-                    </wp:positionV>
-                    <wp:extent cx="914400" cy="6659880"/>
-                    <wp:effectExtent l="3810" t="0" r="22860" b="22860"/>
-                    <wp:wrapNone/>
-                    <wp:docPr id="24" name="Rectángulo redondeado 24"/>
-                    <wp:cNvGraphicFramePr/>
-                    <a:graphic xmlns:a="http://schemas.openxmlformats.org/drawingml/2006/main">
-                      <a:graphicData uri="http://schemas.microsoft.com/office/word/2010/wordprocessingShape">
-                        <wps:wsp>
-                          <wps:cNvSpPr/>
-                          <wps:spPr>
-                            <a:xfrm rot="5400000">
-                              <a:off x="0" y="0"/>
-                              <a:ext cx="914400" cy="6659880"/>
-                            </a:xfrm>
-                            <a:prstGeom prst="roundRect">
-                              <a:avLst/>
-                            </a:prstGeom>
-                          </wps:spPr>
-                          <wps:style>
-                            <a:lnRef idx="2">
-                              <a:schemeClr val="accent6"/>
-                            </a:lnRef>
-                            <a:fillRef idx="1">
-                              <a:schemeClr val="lt1"/>
-                            </a:fillRef>
-                            <a:effectRef idx="0">
-                              <a:schemeClr val="accent6"/>
-                            </a:effectRef>
-                            <a:fontRef idx="minor">
-                              <a:schemeClr val="dk1"/>
-                            </a:fontRef>
-                          </wps:style>
-                          <wps:bodyPr rot="0" spcFirstLastPara="0" vertOverflow="overflow" horzOverflow="overflow" vert="horz" wrap="square" lIns="91440" tIns="45720" rIns="91440" bIns="45720" numCol="1" spcCol="0" rtlCol="0" fromWordArt="0" anchor="ctr" anchorCtr="0" forceAA="0" compatLnSpc="1">
-                            <a:prstTxWarp prst="textNoShape">
-                              <a:avLst/>
-                            </a:prstTxWarp>
-                            <a:noAutofit/>
-                          </wps:bodyPr>
-                        </wps:wsp>
-                      </a:graphicData>
-                    </a:graphic>
-                    <wp14:sizeRelH relativeFrom="page">
-                      <wp14:pctWidth>0</wp14:pctWidth>
-                    </wp14:sizeRelH>
-                    <wp14:sizeRelV relativeFrom="margin">
-                      <wp14:pctHeight>0</wp14:pctHeight>
-                    </wp14:sizeRelV>
-                  </wp:anchor>
-                </w:drawing>
-              </mc:Choice>
-              <mc:Fallback>
-                <w:pict>
-                  <v:roundrect w14:anchorId="05F906E1" id="Rectángulo redondeado 24" o:spid="_x0000_s1026" style="position:absolute;margin-left:214.45pt;margin-top:-223pt;width:1in;height:524.4pt;rotation:90;z-index:251672576;visibility:visible;mso-wrap-style:square;mso-width-percent:0;mso-height-percent:0;mso-wrap-distance-left:9pt;mso-wrap-distance-top:0;mso-wrap-distance-right:9pt;mso-wrap-distance-bottom:0;mso-position-horizontal:absolute;mso-position-horizontal-relative:text;mso-position-vertical:absolute;mso-position-vertical-relative:text;mso-width-percent:0;mso-height-percent:0;mso-width-relative:page;mso-height-relative:margin;v-text-anchor:middle" arcsize="10923f" o:gfxdata="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" fillcolor="white [3201]" strokecolor="#70ad47 [3209]" strokeweight="1pt">
-                    <v:stroke joinstyle="miter"/>
-                  </v:roundrect>
-                </w:pict>
-              </mc:Fallback>
-            </mc:AlternateContent>
+            <w:pict>
+              <v:roundrect id="Rectángulo redondeado 24" o:spid="_x0000_s1026" style="position:absolute;margin-left:214.45pt;margin-top:-223pt;width:1in;height:524.4pt;rotation:90;z-index:251672576;visibility:visible;mso-position-horizontal-relative:text;mso-position-vertical-relative:text;mso-height-relative:margin;v-text-anchor:middle" arcsize="10923f" o:gfxdata="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" fillcolor="white [3201]" strokecolor="#70ad47 [3209]" strokeweight="1pt">
+                <v:stroke joinstyle="miter"/>
+              </v:roundrect>
+            </w:pict>
           </w:r>
           <w:r>
             <w:rPr>
               <w:noProof/>
               <w:lang w:val="es-MX" w:eastAsia="es-MX"/>
             </w:rPr>
-            <mc:AlternateContent>
-              <mc:Choice Requires="wps">
-                <w:drawing>
-                  <wp:anchor distT="0" distB="0" distL="114300" distR="114300" simplePos="0" relativeHeight="251673600" behindDoc="0" locked="0" layoutInCell="1" allowOverlap="1" wp14:anchorId="30401C84" wp14:editId="2692B358">
-                    <wp:simplePos x="0" y="0"/>
-                    <wp:positionH relativeFrom="column">
-                      <wp:posOffset>165100</wp:posOffset>
-                    </wp:positionH>
-                    <wp:positionV relativeFrom="paragraph">
-                      <wp:posOffset>260985</wp:posOffset>
-                    </wp:positionV>
-                    <wp:extent cx="4162425" cy="619125"/>
-                    <wp:effectExtent l="0" t="0" r="9525" b="9525"/>
-                    <wp:wrapNone/>
-                    <wp:docPr id="23" name="Cuadro de texto 23"/>
-                    <wp:cNvGraphicFramePr/>
-                    <a:graphic xmlns:a="http://schemas.openxmlformats.org/drawingml/2006/main">
-                      <a:graphicData uri="http://schemas.microsoft.com/office/word/2010/wordprocessingShape">
-                        <wps:wsp>
-                          <wps:cNvSpPr txBox="1"/>
-                          <wps:spPr>
-                            <a:xfrm>
-                              <a:off x="0" y="0"/>
-                              <a:ext cx="4162425" cy="619125"/>
-                            </a:xfrm>
-                            <a:prstGeom prst="rect">
-                              <a:avLst/>
-                            </a:prstGeom>
-                            <a:solidFill>
-                              <a:schemeClr val="lt1"/>
-                            </a:solidFill>
-                            <a:ln w="6350">
-                              <a:noFill/>
-                            </a:ln>
-                            <a:effectLst/>
-                          </wps:spPr>
-                          <wps:style>
-                            <a:lnRef idx="0">
-                              <a:schemeClr val="accent1"/>
-                            </a:lnRef>
-                            <a:fillRef idx="0">
-                              <a:schemeClr val="accent1"/>
-                            </a:fillRef>
-                            <a:effectRef idx="0">
-                              <a:schemeClr val="accent1"/>
-                            </a:effectRef>
-                            <a:fontRef idx="minor">
-                              <a:schemeClr val="dk1"/>
-                            </a:fontRef>
-                          </wps:style>
-                          <wps:txbx>
-                            <w:txbxContent>
-                              <w:p>
-                                <w:pPr>
-                                  <w:rPr>
-                                    <w:rFonts w:ascii="Tahoma" w:hAnsi="Tahoma" w:cs="Tahoma"/>
-                                    <w:b/>
-                                    <w:color w:val="7030A0"/>
-                                    <w:sz w:val="36"/>
-                                  </w:rPr>
-                                </w:pPr>
-                                <w:r>
-                                  <w:rPr>
-                                    <w:rFonts w:ascii="Tahoma" w:hAnsi="Tahoma" w:cs="Tahoma"/>
-                                    <w:b/>
-                                    <w:color w:val="7030A0"/>
-                                    <w:sz w:val="36"/>
-                                  </w:rPr>
-                                  <w:t>Instituto Tecnológico de Culiacán</w:t>
-                                </w:r>
-                              </w:p>
-                            </w:txbxContent>
-                          </wps:txbx>
-                          <wps:bodyPr rot="0" spcFirstLastPara="0" vertOverflow="overflow" horzOverflow="overflow" vert="horz" wrap="square" lIns="91440" tIns="45720" rIns="91440" bIns="45720" numCol="1" spcCol="0" rtlCol="0" fromWordArt="0" anchor="t" anchorCtr="0" forceAA="0" compatLnSpc="1">
-                            <a:prstTxWarp prst="textNoShape">
-                              <a:avLst/>
-                            </a:prstTxWarp>
-                            <a:noAutofit/>
-                          </wps:bodyPr>
-                        </wps:wsp>
-                      </a:graphicData>
-                    </a:graphic>
-                    <wp14:sizeRelH relativeFrom="page">
-                      <wp14:pctWidth>0</wp14:pctWidth>
-                    </wp14:sizeRelH>
-                    <wp14:sizeRelV relativeFrom="margin">
-                      <wp14:pctHeight>0</wp14:pctHeight>
-                    </wp14:sizeRelV>
-                  </wp:anchor>
-                </w:drawing>
-              </mc:Choice>
-              <mc:Fallback>
-                <w:pict>
-                  <v:shapetype w14:anchorId="30401C84" id="_x0000_t202" coordsize="21600,21600" o:spt="202" path="m,l,21600r21600,l21600,xe">
-                    <v:stroke joinstyle="miter"/>
-                    <v:path gradientshapeok="t" o:connecttype="rect"/>
-                  </v:shapetype>
-                  <v:shape id="Cuadro de texto 23" o:spid="_x0000_s1026" type="#_x0000_t202" style="position:absolute;margin-left:13pt;margin-top:20.55pt;width:327.75pt;height:48.75pt;z-index:251673600;visibility:visible;mso-wrap-style:square;mso-width-percent:0;mso-height-percent:0;mso-wrap-distance-left:9pt;mso-wrap-distance-top:0;mso-wrap-distance-right:9pt;mso-wrap-distance-bottom:0;mso-position-horizontal:absolute;mso-position-horizontal-relative:text;mso-position-vertical:absolute;mso-position-vertical-relative:text;mso-width-percent:0;mso-height-percent:0;mso-width-relative:page;mso-height-relative:margin;v-text-anchor:top" o:gfxdata="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" fillcolor="white [3201]" stroked="f" strokeweight=".5pt">
-                    <v:textbox>
-                      <w:txbxContent>
-                        <w:p>
-                          <w:pPr>
-                            <w:rPr>
-                              <w:rFonts w:ascii="Tahoma" w:hAnsi="Tahoma" w:cs="Tahoma"/>
-                              <w:b/>
-                              <w:color w:val="7030A0"/>
-                              <w:sz w:val="36"/>
-                            </w:rPr>
-                          </w:pPr>
-                          <w:r>
-                            <w:rPr>
-                              <w:rFonts w:ascii="Tahoma" w:hAnsi="Tahoma" w:cs="Tahoma"/>
-                              <w:b/>
-                              <w:color w:val="7030A0"/>
-                              <w:sz w:val="36"/>
-                            </w:rPr>
-                            <w:t>Instituto Tecnológico de Culiacán</w:t>
-                          </w:r>
-                        </w:p>
-                      </w:txbxContent>
-                    </v:textbox>
-                  </v:shape>
-                </w:pict>
-              </mc:Fallback>
-            </mc:AlternateContent>
+            <w:pict>
+              <v:shapetype id="_x0000_t202" coordsize="21600,21600" o:spt="202" path="m,l,21600r21600,l21600,xe">
+                <v:stroke joinstyle="miter"/>
+                <v:path gradientshapeok="t" o:connecttype="rect"/>
+              </v:shapetype>
+              <v:shape id="Cuadro de texto 23" o:spid="_x0000_s1028" type="#_x0000_t202" style="position:absolute;margin-left:13pt;margin-top:20.55pt;width:327.75pt;height:48.75pt;z-index:251673600;visibility:visible;mso-position-horizontal-relative:text;mso-position-vertical-relative:text;mso-height-relative:margin" o:gfxdata="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" fillcolor="white [3201]" stroked="f" strokeweight=".5pt">
+                <v:textbox>
+                  <w:txbxContent>
+                    <w:p>
+                      <w:pPr>
+                        <w:rPr>
+                          <w:rFonts w:ascii="Tahoma" w:hAnsi="Tahoma" w:cs="Tahoma"/>
+                          <w:b/>
+                          <w:color w:val="7030A0"/>
+                          <w:sz w:val="36"/>
+                        </w:rPr>
+                      </w:pPr>
+                      <w:r>
+                        <w:rPr>
+                          <w:rFonts w:ascii="Tahoma" w:hAnsi="Tahoma" w:cs="Tahoma"/>
+                          <w:b/>
+                          <w:color w:val="7030A0"/>
+                          <w:sz w:val="36"/>
+                        </w:rPr>
+                        <w:t>Instituto Tecnológico de Culiacán</w:t>
+                      </w:r>
+                    </w:p>
+                  </w:txbxContent>
+                </v:textbox>
+              </v:shape>
+            </w:pict>
           </w:r>
           <w:r>
             <w:rPr>
@@ -244,7 +86,7 @@
               <w:lang w:val="es-MX" w:eastAsia="es-MX"/>
             </w:rPr>
             <w:drawing>
-              <wp:anchor distT="0" distB="0" distL="114300" distR="114300" simplePos="0" relativeHeight="251674624" behindDoc="0" locked="0" layoutInCell="1" allowOverlap="1" wp14:anchorId="64F70411" wp14:editId="7363FCDB">
+              <wp:anchor distT="0" distB="0" distL="114300" distR="114300" simplePos="0" relativeHeight="251674624" behindDoc="0" locked="0" layoutInCell="1" allowOverlap="1">
                 <wp:simplePos x="0" y="0"/>
                 <wp:positionH relativeFrom="margin">
                   <wp:posOffset>4504055</wp:posOffset>
@@ -265,10 +107,10 @@
                         <pic:cNvPicPr/>
                       </pic:nvPicPr>
                       <pic:blipFill>
-                        <a:blip r:embed="rId8">
+                        <a:blip r:embed="rId8" cstate="print">
                           <a:extLst>
                             <a:ext uri="{28A0092B-C50C-407E-A947-70E740481C1C}">
-                              <a14:useLocalDpi xmlns:a14="http://schemas.microsoft.com/office/drawing/2010/main" val="0"/>
+                              <a14:useLocalDpi xmlns:a14="http://schemas.microsoft.com/office/drawing/2010/main" xmlns:wps="http://schemas.microsoft.com/office/word/2010/wordprocessingShape" xmlns:wpi="http://schemas.microsoft.com/office/word/2010/wordprocessingInk" xmlns:wpg="http://schemas.microsoft.com/office/word/2010/wordprocessingGroup" xmlns:w16se="http://schemas.microsoft.com/office/word/2015/wordml/symex" xmlns:w15="http://schemas.microsoft.com/office/word/2012/wordml" xmlns:w14="http://schemas.microsoft.com/office/word/2010/wordml" xmlns:w="http://schemas.openxmlformats.org/wordprocessingml/2006/main" xmlns:w10="urn:schemas-microsoft-com:office:word" xmlns:wp14="http://schemas.microsoft.com/office/word/2010/wordprocessingDrawing" xmlns:v="urn:schemas-microsoft-com:vml" xmlns:o="urn:schemas-microsoft-com:office:office" xmlns:mc="http://schemas.openxmlformats.org/markup-compatibility/2006" xmlns:cx1="http://schemas.microsoft.com/office/drawing/2015/9/8/chartex" xmlns:cx="http://schemas.microsoft.com/office/drawing/2014/chartex" xmlns:wpc="http://schemas.microsoft.com/office/word/2010/wordprocessingCanvas" xmlns="" val="0"/>
                             </a:ext>
                           </a:extLst>
                         </a:blip>
@@ -302,12 +144,6 @@
                     </pic:pic>
                   </a:graphicData>
                 </a:graphic>
-                <wp14:sizeRelH relativeFrom="page">
-                  <wp14:pctWidth>0</wp14:pctWidth>
-                </wp14:sizeRelH>
-                <wp14:sizeRelV relativeFrom="page">
-                  <wp14:pctHeight>0</wp14:pctHeight>
-                </wp14:sizeRelV>
               </wp:anchor>
             </w:drawing>
           </w:r>
@@ -316,75 +152,11 @@
               <w:noProof/>
               <w:lang w:val="es-MX" w:eastAsia="es-MX"/>
             </w:rPr>
-            <mc:AlternateContent>
-              <mc:Choice Requires="wps">
-                <w:drawing>
-                  <wp:anchor distT="0" distB="0" distL="114300" distR="114300" simplePos="0" relativeHeight="251670528" behindDoc="0" locked="0" layoutInCell="1" allowOverlap="1" wp14:anchorId="5DE840FD" wp14:editId="32120540">
-                    <wp:simplePos x="0" y="0"/>
-                    <wp:positionH relativeFrom="column">
-                      <wp:posOffset>5495541</wp:posOffset>
-                    </wp:positionH>
-                    <wp:positionV relativeFrom="paragraph">
-                      <wp:posOffset>-37524</wp:posOffset>
-                    </wp:positionV>
-                    <wp:extent cx="914400" cy="8982075"/>
-                    <wp:effectExtent l="0" t="0" r="19050" b="28575"/>
-                    <wp:wrapNone/>
-                    <wp:docPr id="22" name="Rectángulo redondeado 22"/>
-                    <wp:cNvGraphicFramePr/>
-                    <a:graphic xmlns:a="http://schemas.openxmlformats.org/drawingml/2006/main">
-                      <a:graphicData uri="http://schemas.microsoft.com/office/word/2010/wordprocessingShape">
-                        <wps:wsp>
-                          <wps:cNvSpPr/>
-                          <wps:spPr>
-                            <a:xfrm>
-                              <a:off x="0" y="0"/>
-                              <a:ext cx="914400" cy="8982075"/>
-                            </a:xfrm>
-                            <a:prstGeom prst="roundRect">
-                              <a:avLst/>
-                            </a:prstGeom>
-                          </wps:spPr>
-                          <wps:style>
-                            <a:lnRef idx="2">
-                              <a:schemeClr val="accent6"/>
-                            </a:lnRef>
-                            <a:fillRef idx="1">
-                              <a:schemeClr val="lt1"/>
-                            </a:fillRef>
-                            <a:effectRef idx="0">
-                              <a:schemeClr val="accent6"/>
-                            </a:effectRef>
-                            <a:fontRef idx="minor">
-                              <a:schemeClr val="dk1"/>
-                            </a:fontRef>
-                          </wps:style>
-                          <wps:bodyPr rot="0" spcFirstLastPara="0" vertOverflow="overflow" horzOverflow="overflow" vert="horz" wrap="square" lIns="91440" tIns="45720" rIns="91440" bIns="45720" numCol="1" spcCol="0" rtlCol="0" fromWordArt="0" anchor="ctr" anchorCtr="0" forceAA="0" compatLnSpc="1">
-                            <a:prstTxWarp prst="textNoShape">
-                              <a:avLst/>
-                            </a:prstTxWarp>
-                            <a:noAutofit/>
-                          </wps:bodyPr>
-                        </wps:wsp>
-                      </a:graphicData>
-                    </a:graphic>
-                    <wp14:sizeRelH relativeFrom="page">
-                      <wp14:pctWidth>0</wp14:pctWidth>
-                    </wp14:sizeRelH>
-                    <wp14:sizeRelV relativeFrom="margin">
-                      <wp14:pctHeight>0</wp14:pctHeight>
-                    </wp14:sizeRelV>
-                  </wp:anchor>
-                </w:drawing>
-              </mc:Choice>
-              <mc:Fallback>
-                <w:pict>
-                  <v:roundrect w14:anchorId="658FDA4E" id="Rectángulo redondeado 22" o:spid="_x0000_s1026" style="position:absolute;margin-left:432.7pt;margin-top:-2.95pt;width:1in;height:707.25pt;z-index:251670528;visibility:visible;mso-wrap-style:square;mso-width-percent:0;mso-height-percent:0;mso-wrap-distance-left:9pt;mso-wrap-distance-top:0;mso-wrap-distance-right:9pt;mso-wrap-distance-bottom:0;mso-position-horizontal:absolute;mso-position-horizontal-relative:text;mso-position-vertical:absolute;mso-position-vertical-relative:text;mso-width-percent:0;mso-height-percent:0;mso-width-relative:page;mso-height-relative:margin;v-text-anchor:middle" arcsize="10923f" o:gfxdata="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" fillcolor="white [3201]" strokecolor="#70ad47 [3209]" strokeweight="1pt">
-                    <v:stroke joinstyle="miter"/>
-                  </v:roundrect>
-                </w:pict>
-              </mc:Fallback>
-            </mc:AlternateContent>
+            <w:pict>
+              <v:roundrect id="Rectángulo redondeado 22" o:spid="_x0000_s1027" style="position:absolute;margin-left:432.7pt;margin-top:-2.95pt;width:1in;height:707.25pt;z-index:251670528;visibility:visible;mso-position-horizontal-relative:text;mso-position-vertical-relative:text;mso-height-relative:margin;v-text-anchor:middle" arcsize="10923f" o:gfxdata="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" fillcolor="white [3201]" strokecolor="#70ad47 [3209]" strokeweight="1pt">
+                <v:stroke joinstyle="miter"/>
+              </v:roundrect>
+            </w:pict>
           </w:r>
         </w:p>
         <w:p>
@@ -678,6 +450,14 @@
             </w:rPr>
             <w:t>Fundamento teórico</w:t>
           </w:r>
+          <w:r>
+            <w:rPr>
+              <w:rFonts w:ascii="Tahoma" w:hAnsi="Tahoma" w:cs="Tahoma"/>
+              <w:sz w:val="32"/>
+              <w:szCs w:val="28"/>
+            </w:rPr>
+            <w:t>ooooo</w:t>
+          </w:r>
         </w:p>
         <w:p>
           <w:pPr>
@@ -901,7 +681,7 @@
       <w:sdtContent>
         <w:p>
           <w:pPr>
-            <w:pStyle w:val="TtuloTDC"/>
+            <w:pStyle w:val="TtulodeTDC"/>
             <w:rPr>
               <w:sz w:val="40"/>
               <w:szCs w:val="40"/>
@@ -5896,7 +5676,7 @@
           <w:lang w:val="es-MX" w:eastAsia="es-MX"/>
         </w:rPr>
         <w:drawing>
-          <wp:inline distT="0" distB="0" distL="0" distR="0" wp14:anchorId="252400EF" wp14:editId="71449096">
+          <wp:inline distT="0" distB="0" distL="0" distR="0">
             <wp:extent cx="2819794" cy="2219635"/>
             <wp:effectExtent l="0" t="0" r="0" b="9525"/>
             <wp:docPr id="2" name="Imagen 2"/>
@@ -5911,10 +5691,10 @@
                     <pic:cNvPicPr/>
                   </pic:nvPicPr>
                   <pic:blipFill>
-                    <a:blip r:embed="rId9">
+                    <a:blip r:embed="rId9" cstate="print">
                       <a:extLst>
                         <a:ext uri="{28A0092B-C50C-407E-A947-70E740481C1C}">
-                          <a14:useLocalDpi xmlns:a14="http://schemas.microsoft.com/office/drawing/2010/main" val="0"/>
+                          <a14:useLocalDpi xmlns:a14="http://schemas.microsoft.com/office/drawing/2010/main" xmlns:wps="http://schemas.microsoft.com/office/word/2010/wordprocessingShape" xmlns:wpi="http://schemas.microsoft.com/office/word/2010/wordprocessingInk" xmlns:wpg="http://schemas.microsoft.com/office/word/2010/wordprocessingGroup" xmlns:w16se="http://schemas.microsoft.com/office/word/2015/wordml/symex" xmlns:w15="http://schemas.microsoft.com/office/word/2012/wordml" xmlns:w14="http://schemas.microsoft.com/office/word/2010/wordml" xmlns:w="http://schemas.openxmlformats.org/wordprocessingml/2006/main" xmlns:w10="urn:schemas-microsoft-com:office:word" xmlns:wp14="http://schemas.microsoft.com/office/word/2010/wordprocessingDrawing" xmlns:v="urn:schemas-microsoft-com:vml" xmlns:o="urn:schemas-microsoft-com:office:office" xmlns:mc="http://schemas.openxmlformats.org/markup-compatibility/2006" xmlns:cx1="http://schemas.microsoft.com/office/drawing/2015/9/8/chartex" xmlns:cx="http://schemas.microsoft.com/office/drawing/2014/chartex" xmlns:wpc="http://schemas.microsoft.com/office/word/2010/wordprocessingCanvas" xmlns="" val="0"/>
                         </a:ext>
                       </a:extLst>
                     </a:blip>
@@ -6454,7 +6234,15 @@
       </w:pPr>
       <w:r>
         <w:lastRenderedPageBreak/>
-        <w:t>Hay multitud de aplicaciones php para resolver problemas concretos (weblogs, tiendas virtuales, periódicos... ) listas para usar.</w:t>
+        <w:t>Hay multitud de aplicaciones php para resolver problemas concretos (weblogs, tiendas virtuales, periódicos</w:t>
+      </w:r>
+      <w:proofErr w:type="gramStart"/>
+      <w:r>
+        <w:t>... )</w:t>
+      </w:r>
+      <w:proofErr w:type="gramEnd"/>
+      <w:r>
+        <w:t xml:space="preserve"> listas para usar.</w:t>
       </w:r>
     </w:p>
     <w:p>
@@ -6524,7 +6312,7 @@
           <w:lang w:val="es-MX" w:eastAsia="es-MX"/>
         </w:rPr>
         <w:drawing>
-          <wp:anchor distT="0" distB="0" distL="114300" distR="114300" simplePos="0" relativeHeight="251655680" behindDoc="0" locked="0" layoutInCell="1" allowOverlap="1" wp14:anchorId="6E6BBA6F" wp14:editId="35DC1C8D">
+          <wp:anchor distT="0" distB="0" distL="114300" distR="114300" simplePos="0" relativeHeight="251655680" behindDoc="0" locked="0" layoutInCell="1" allowOverlap="1">
             <wp:simplePos x="0" y="0"/>
             <wp:positionH relativeFrom="column">
               <wp:posOffset>227330</wp:posOffset>
@@ -6550,7 +6338,7 @@
                     <a:blip r:embed="rId10" cstate="print">
                       <a:extLst>
                         <a:ext uri="{28A0092B-C50C-407E-A947-70E740481C1C}">
-                          <a14:useLocalDpi xmlns:a14="http://schemas.microsoft.com/office/drawing/2010/main" val="0"/>
+                          <a14:useLocalDpi xmlns:a14="http://schemas.microsoft.com/office/drawing/2010/main" xmlns:wps="http://schemas.microsoft.com/office/word/2010/wordprocessingShape" xmlns:wpi="http://schemas.microsoft.com/office/word/2010/wordprocessingInk" xmlns:wpg="http://schemas.microsoft.com/office/word/2010/wordprocessingGroup" xmlns:w16se="http://schemas.microsoft.com/office/word/2015/wordml/symex" xmlns:w15="http://schemas.microsoft.com/office/word/2012/wordml" xmlns:w14="http://schemas.microsoft.com/office/word/2010/wordml" xmlns:w="http://schemas.openxmlformats.org/wordprocessingml/2006/main" xmlns:w10="urn:schemas-microsoft-com:office:word" xmlns:wp14="http://schemas.microsoft.com/office/word/2010/wordprocessingDrawing" xmlns:v="urn:schemas-microsoft-com:vml" xmlns:o="urn:schemas-microsoft-com:office:office" xmlns:mc="http://schemas.openxmlformats.org/markup-compatibility/2006" xmlns:cx1="http://schemas.microsoft.com/office/drawing/2015/9/8/chartex" xmlns:cx="http://schemas.microsoft.com/office/drawing/2014/chartex" xmlns:wpc="http://schemas.microsoft.com/office/word/2010/wordprocessingCanvas" xmlns="" val="0"/>
                         </a:ext>
                       </a:extLst>
                     </a:blip>
@@ -6570,12 +6358,6 @@
                 </pic:pic>
               </a:graphicData>
             </a:graphic>
-            <wp14:sizeRelH relativeFrom="page">
-              <wp14:pctWidth>0</wp14:pctWidth>
-            </wp14:sizeRelH>
-            <wp14:sizeRelV relativeFrom="page">
-              <wp14:pctHeight>0</wp14:pctHeight>
-            </wp14:sizeRelV>
           </wp:anchor>
         </w:drawing>
       </w:r>
@@ -6965,7 +6747,7 @@
           <w:lang w:val="es-MX" w:eastAsia="es-MX"/>
         </w:rPr>
         <w:drawing>
-          <wp:anchor distT="0" distB="0" distL="114300" distR="114300" simplePos="0" relativeHeight="251662848" behindDoc="0" locked="0" layoutInCell="1" allowOverlap="1" wp14:anchorId="58401A2C" wp14:editId="2E38F8BB">
+          <wp:anchor distT="0" distB="0" distL="114300" distR="114300" simplePos="0" relativeHeight="251662848" behindDoc="0" locked="0" layoutInCell="1" allowOverlap="1">
             <wp:simplePos x="0" y="0"/>
             <wp:positionH relativeFrom="column">
               <wp:posOffset>248920</wp:posOffset>
@@ -6991,7 +6773,7 @@
                     <a:blip r:embed="rId11" cstate="print">
                       <a:extLst>
                         <a:ext uri="{28A0092B-C50C-407E-A947-70E740481C1C}">
-                          <a14:useLocalDpi xmlns:a14="http://schemas.microsoft.com/office/drawing/2010/main" val="0"/>
+                          <a14:useLocalDpi xmlns:a14="http://schemas.microsoft.com/office/drawing/2010/main" xmlns:wps="http://schemas.microsoft.com/office/word/2010/wordprocessingShape" xmlns:wpi="http://schemas.microsoft.com/office/word/2010/wordprocessingInk" xmlns:wpg="http://schemas.microsoft.com/office/word/2010/wordprocessingGroup" xmlns:w16se="http://schemas.microsoft.com/office/word/2015/wordml/symex" xmlns:w15="http://schemas.microsoft.com/office/word/2012/wordml" xmlns:w14="http://schemas.microsoft.com/office/word/2010/wordml" xmlns:w="http://schemas.openxmlformats.org/wordprocessingml/2006/main" xmlns:w10="urn:schemas-microsoft-com:office:word" xmlns:wp14="http://schemas.microsoft.com/office/word/2010/wordprocessingDrawing" xmlns:v="urn:schemas-microsoft-com:vml" xmlns:o="urn:schemas-microsoft-com:office:office" xmlns:mc="http://schemas.openxmlformats.org/markup-compatibility/2006" xmlns:cx1="http://schemas.microsoft.com/office/drawing/2015/9/8/chartex" xmlns:cx="http://schemas.microsoft.com/office/drawing/2014/chartex" xmlns:wpc="http://schemas.microsoft.com/office/word/2010/wordprocessingCanvas" xmlns="" val="0"/>
                         </a:ext>
                       </a:extLst>
                     </a:blip>
@@ -7011,12 +6793,6 @@
                 </pic:pic>
               </a:graphicData>
             </a:graphic>
-            <wp14:sizeRelH relativeFrom="page">
-              <wp14:pctWidth>0</wp14:pctWidth>
-            </wp14:sizeRelH>
-            <wp14:sizeRelV relativeFrom="page">
-              <wp14:pctHeight>0</wp14:pctHeight>
-            </wp14:sizeRelV>
           </wp:anchor>
         </w:drawing>
       </w:r>
@@ -7250,7 +7026,7 @@
           <w:lang w:val="es-MX" w:eastAsia="es-MX"/>
         </w:rPr>
         <w:drawing>
-          <wp:anchor distT="0" distB="0" distL="114300" distR="114300" simplePos="0" relativeHeight="251656704" behindDoc="0" locked="0" layoutInCell="1" allowOverlap="1" wp14:anchorId="5AAAE33E" wp14:editId="68DC9C09">
+          <wp:anchor distT="0" distB="0" distL="114300" distR="114300" simplePos="0" relativeHeight="251656704" behindDoc="0" locked="0" layoutInCell="1" allowOverlap="1">
             <wp:simplePos x="0" y="0"/>
             <wp:positionH relativeFrom="column">
               <wp:posOffset>227330</wp:posOffset>
@@ -7273,10 +7049,10 @@
                     <pic:cNvPicPr/>
                   </pic:nvPicPr>
                   <pic:blipFill>
-                    <a:blip r:embed="rId12">
+                    <a:blip r:embed="rId12" cstate="print">
                       <a:extLst>
                         <a:ext uri="{28A0092B-C50C-407E-A947-70E740481C1C}">
-                          <a14:useLocalDpi xmlns:a14="http://schemas.microsoft.com/office/drawing/2010/main" val="0"/>
+                          <a14:useLocalDpi xmlns:a14="http://schemas.microsoft.com/office/drawing/2010/main" xmlns:wps="http://schemas.microsoft.com/office/word/2010/wordprocessingShape" xmlns:wpi="http://schemas.microsoft.com/office/word/2010/wordprocessingInk" xmlns:wpg="http://schemas.microsoft.com/office/word/2010/wordprocessingGroup" xmlns:w16se="http://schemas.microsoft.com/office/word/2015/wordml/symex" xmlns:w15="http://schemas.microsoft.com/office/word/2012/wordml" xmlns:w14="http://schemas.microsoft.com/office/word/2010/wordml" xmlns:w="http://schemas.openxmlformats.org/wordprocessingml/2006/main" xmlns:w10="urn:schemas-microsoft-com:office:word" xmlns:wp14="http://schemas.microsoft.com/office/word/2010/wordprocessingDrawing" xmlns:v="urn:schemas-microsoft-com:vml" xmlns:o="urn:schemas-microsoft-com:office:office" xmlns:mc="http://schemas.openxmlformats.org/markup-compatibility/2006" xmlns:cx1="http://schemas.microsoft.com/office/drawing/2015/9/8/chartex" xmlns:cx="http://schemas.microsoft.com/office/drawing/2014/chartex" xmlns:wpc="http://schemas.microsoft.com/office/word/2010/wordprocessingCanvas" xmlns="" val="0"/>
                         </a:ext>
                       </a:extLst>
                     </a:blip>
@@ -7296,12 +7072,6 @@
                 </pic:pic>
               </a:graphicData>
             </a:graphic>
-            <wp14:sizeRelH relativeFrom="page">
-              <wp14:pctWidth>0</wp14:pctWidth>
-            </wp14:sizeRelH>
-            <wp14:sizeRelV relativeFrom="page">
-              <wp14:pctHeight>0</wp14:pctHeight>
-            </wp14:sizeRelV>
           </wp:anchor>
         </w:drawing>
       </w:r>
@@ -7558,7 +7328,7 @@
         </w:rPr>
         <w:lastRenderedPageBreak/>
         <w:drawing>
-          <wp:anchor distT="0" distB="0" distL="114300" distR="114300" simplePos="0" relativeHeight="251661824" behindDoc="0" locked="0" layoutInCell="1" allowOverlap="1" wp14:anchorId="725AEF4A" wp14:editId="259AEAE9">
+          <wp:anchor distT="0" distB="0" distL="114300" distR="114300" simplePos="0" relativeHeight="251661824" behindDoc="0" locked="0" layoutInCell="1" allowOverlap="1">
             <wp:simplePos x="0" y="0"/>
             <wp:positionH relativeFrom="column">
               <wp:posOffset>269861</wp:posOffset>
@@ -7584,7 +7354,7 @@
                     <a:blip r:embed="rId13" cstate="print">
                       <a:extLst>
                         <a:ext uri="{28A0092B-C50C-407E-A947-70E740481C1C}">
-                          <a14:useLocalDpi xmlns:a14="http://schemas.microsoft.com/office/drawing/2010/main" val="0"/>
+                          <a14:useLocalDpi xmlns:a14="http://schemas.microsoft.com/office/drawing/2010/main" xmlns:wps="http://schemas.microsoft.com/office/word/2010/wordprocessingShape" xmlns:wpi="http://schemas.microsoft.com/office/word/2010/wordprocessingInk" xmlns:wpg="http://schemas.microsoft.com/office/word/2010/wordprocessingGroup" xmlns:w16se="http://schemas.microsoft.com/office/word/2015/wordml/symex" xmlns:w15="http://schemas.microsoft.com/office/word/2012/wordml" xmlns:w14="http://schemas.microsoft.com/office/word/2010/wordml" xmlns:w="http://schemas.openxmlformats.org/wordprocessingml/2006/main" xmlns:w10="urn:schemas-microsoft-com:office:word" xmlns:wp14="http://schemas.microsoft.com/office/word/2010/wordprocessingDrawing" xmlns:v="urn:schemas-microsoft-com:vml" xmlns:o="urn:schemas-microsoft-com:office:office" xmlns:mc="http://schemas.openxmlformats.org/markup-compatibility/2006" xmlns:cx1="http://schemas.microsoft.com/office/drawing/2015/9/8/chartex" xmlns:cx="http://schemas.microsoft.com/office/drawing/2014/chartex" xmlns:wpc="http://schemas.microsoft.com/office/word/2010/wordprocessingCanvas" xmlns="" val="0"/>
                         </a:ext>
                       </a:extLst>
                     </a:blip>
@@ -7604,12 +7374,6 @@
                 </pic:pic>
               </a:graphicData>
             </a:graphic>
-            <wp14:sizeRelH relativeFrom="page">
-              <wp14:pctWidth>0</wp14:pctWidth>
-            </wp14:sizeRelH>
-            <wp14:sizeRelV relativeFrom="page">
-              <wp14:pctHeight>0</wp14:pctHeight>
-            </wp14:sizeRelV>
           </wp:anchor>
         </w:drawing>
       </w:r>
@@ -7829,7 +7593,7 @@
           <w:lang w:val="es-MX" w:eastAsia="es-MX"/>
         </w:rPr>
         <w:drawing>
-          <wp:anchor distT="0" distB="0" distL="114300" distR="114300" simplePos="0" relativeHeight="251664896" behindDoc="0" locked="0" layoutInCell="1" allowOverlap="1" wp14:anchorId="4332BE64" wp14:editId="0CBEE2B0">
+          <wp:anchor distT="0" distB="0" distL="114300" distR="114300" simplePos="0" relativeHeight="251664896" behindDoc="0" locked="0" layoutInCell="1" allowOverlap="1">
             <wp:simplePos x="0" y="0"/>
             <wp:positionH relativeFrom="column">
               <wp:posOffset>237963</wp:posOffset>
@@ -7852,10 +7616,10 @@
                     <pic:cNvPicPr/>
                   </pic:nvPicPr>
                   <pic:blipFill>
-                    <a:blip r:embed="rId14">
+                    <a:blip r:embed="rId14" cstate="print">
                       <a:extLst>
                         <a:ext uri="{28A0092B-C50C-407E-A947-70E740481C1C}">
-                          <a14:useLocalDpi xmlns:a14="http://schemas.microsoft.com/office/drawing/2010/main" val="0"/>
+                          <a14:useLocalDpi xmlns:a14="http://schemas.microsoft.com/office/drawing/2010/main" xmlns:wps="http://schemas.microsoft.com/office/word/2010/wordprocessingShape" xmlns:wpi="http://schemas.microsoft.com/office/word/2010/wordprocessingInk" xmlns:wpg="http://schemas.microsoft.com/office/word/2010/wordprocessingGroup" xmlns:w16se="http://schemas.microsoft.com/office/word/2015/wordml/symex" xmlns:w15="http://schemas.microsoft.com/office/word/2012/wordml" xmlns:w14="http://schemas.microsoft.com/office/word/2010/wordml" xmlns:w="http://schemas.openxmlformats.org/wordprocessingml/2006/main" xmlns:w10="urn:schemas-microsoft-com:office:word" xmlns:wp14="http://schemas.microsoft.com/office/word/2010/wordprocessingDrawing" xmlns:v="urn:schemas-microsoft-com:vml" xmlns:o="urn:schemas-microsoft-com:office:office" xmlns:mc="http://schemas.openxmlformats.org/markup-compatibility/2006" xmlns:cx1="http://schemas.microsoft.com/office/drawing/2015/9/8/chartex" xmlns:cx="http://schemas.microsoft.com/office/drawing/2014/chartex" xmlns:wpc="http://schemas.microsoft.com/office/word/2010/wordprocessingCanvas" xmlns="" val="0"/>
                         </a:ext>
                       </a:extLst>
                     </a:blip>
@@ -7875,12 +7639,6 @@
                 </pic:pic>
               </a:graphicData>
             </a:graphic>
-            <wp14:sizeRelH relativeFrom="page">
-              <wp14:pctWidth>0</wp14:pctWidth>
-            </wp14:sizeRelH>
-            <wp14:sizeRelV relativeFrom="page">
-              <wp14:pctHeight>0</wp14:pctHeight>
-            </wp14:sizeRelV>
           </wp:anchor>
         </w:drawing>
       </w:r>
@@ -8197,7 +7955,15 @@
         </w:numPr>
       </w:pPr>
       <w:r>
-        <w:t>Las vistas no tienen un orden por defecto ( ejemplo, controlador/método).</w:t>
+        <w:t xml:space="preserve">Las vistas no tienen un orden por defecto </w:t>
+      </w:r>
+      <w:proofErr w:type="gramStart"/>
+      <w:r>
+        <w:t>( ejemplo</w:t>
+      </w:r>
+      <w:proofErr w:type="gramEnd"/>
+      <w:r>
+        <w:t>, controlador/método).</w:t>
       </w:r>
     </w:p>
     <w:p>
@@ -8242,7 +8008,7 @@
           <w:lang w:val="es-MX" w:eastAsia="es-MX"/>
         </w:rPr>
         <w:drawing>
-          <wp:anchor distT="0" distB="0" distL="114300" distR="114300" simplePos="0" relativeHeight="251663872" behindDoc="0" locked="0" layoutInCell="1" allowOverlap="1" wp14:anchorId="120B440B" wp14:editId="553E261F">
+          <wp:anchor distT="0" distB="0" distL="114300" distR="114300" simplePos="0" relativeHeight="251663872" behindDoc="0" locked="0" layoutInCell="1" allowOverlap="1">
             <wp:simplePos x="0" y="0"/>
             <wp:positionH relativeFrom="column">
               <wp:posOffset>227670</wp:posOffset>
@@ -8265,10 +8031,10 @@
                     <pic:cNvPicPr/>
                   </pic:nvPicPr>
                   <pic:blipFill>
-                    <a:blip r:embed="rId15">
+                    <a:blip r:embed="rId15" cstate="print">
                       <a:extLst>
                         <a:ext uri="{28A0092B-C50C-407E-A947-70E740481C1C}">
-                          <a14:useLocalDpi xmlns:a14="http://schemas.microsoft.com/office/drawing/2010/main" val="0"/>
+                          <a14:useLocalDpi xmlns:a14="http://schemas.microsoft.com/office/drawing/2010/main" xmlns:wps="http://schemas.microsoft.com/office/word/2010/wordprocessingShape" xmlns:wpi="http://schemas.microsoft.com/office/word/2010/wordprocessingInk" xmlns:wpg="http://schemas.microsoft.com/office/word/2010/wordprocessingGroup" xmlns:w16se="http://schemas.microsoft.com/office/word/2015/wordml/symex" xmlns:w15="http://schemas.microsoft.com/office/word/2012/wordml" xmlns:w14="http://schemas.microsoft.com/office/word/2010/wordml" xmlns:w="http://schemas.openxmlformats.org/wordprocessingml/2006/main" xmlns:w10="urn:schemas-microsoft-com:office:word" xmlns:wp14="http://schemas.microsoft.com/office/word/2010/wordprocessingDrawing" xmlns:v="urn:schemas-microsoft-com:vml" xmlns:o="urn:schemas-microsoft-com:office:office" xmlns:mc="http://schemas.openxmlformats.org/markup-compatibility/2006" xmlns:cx1="http://schemas.microsoft.com/office/drawing/2015/9/8/chartex" xmlns:cx="http://schemas.microsoft.com/office/drawing/2014/chartex" xmlns:wpc="http://schemas.microsoft.com/office/word/2010/wordprocessingCanvas" xmlns="" val="0"/>
                         </a:ext>
                       </a:extLst>
                     </a:blip>
@@ -8288,12 +8054,6 @@
                 </pic:pic>
               </a:graphicData>
             </a:graphic>
-            <wp14:sizeRelH relativeFrom="page">
-              <wp14:pctWidth>0</wp14:pctWidth>
-            </wp14:sizeRelH>
-            <wp14:sizeRelV relativeFrom="page">
-              <wp14:pctHeight>0</wp14:pctHeight>
-            </wp14:sizeRelV>
           </wp:anchor>
         </w:drawing>
       </w:r>
@@ -8522,7 +8282,7 @@
           <w:lang w:val="es-MX" w:eastAsia="es-MX"/>
         </w:rPr>
         <w:drawing>
-          <wp:anchor distT="0" distB="0" distL="114300" distR="114300" simplePos="0" relativeHeight="251665920" behindDoc="0" locked="0" layoutInCell="1" allowOverlap="1" wp14:anchorId="4C496215" wp14:editId="36448BE8">
+          <wp:anchor distT="0" distB="0" distL="114300" distR="114300" simplePos="0" relativeHeight="251665920" behindDoc="0" locked="0" layoutInCell="1" allowOverlap="1">
             <wp:simplePos x="0" y="0"/>
             <wp:positionH relativeFrom="column">
               <wp:posOffset>259227</wp:posOffset>
@@ -8548,7 +8308,7 @@
                     <a:blip r:embed="rId16" cstate="print">
                       <a:extLst>
                         <a:ext uri="{28A0092B-C50C-407E-A947-70E740481C1C}">
-                          <a14:useLocalDpi xmlns:a14="http://schemas.microsoft.com/office/drawing/2010/main" val="0"/>
+                          <a14:useLocalDpi xmlns:a14="http://schemas.microsoft.com/office/drawing/2010/main" xmlns:wps="http://schemas.microsoft.com/office/word/2010/wordprocessingShape" xmlns:wpi="http://schemas.microsoft.com/office/word/2010/wordprocessingInk" xmlns:wpg="http://schemas.microsoft.com/office/word/2010/wordprocessingGroup" xmlns:w16se="http://schemas.microsoft.com/office/word/2015/wordml/symex" xmlns:w15="http://schemas.microsoft.com/office/word/2012/wordml" xmlns:w14="http://schemas.microsoft.com/office/word/2010/wordml" xmlns:w="http://schemas.openxmlformats.org/wordprocessingml/2006/main" xmlns:w10="urn:schemas-microsoft-com:office:word" xmlns:wp14="http://schemas.microsoft.com/office/word/2010/wordprocessingDrawing" xmlns:v="urn:schemas-microsoft-com:vml" xmlns:o="urn:schemas-microsoft-com:office:office" xmlns:mc="http://schemas.openxmlformats.org/markup-compatibility/2006" xmlns:cx1="http://schemas.microsoft.com/office/drawing/2015/9/8/chartex" xmlns:cx="http://schemas.microsoft.com/office/drawing/2014/chartex" xmlns:wpc="http://schemas.microsoft.com/office/word/2010/wordprocessingCanvas" xmlns="" val="0"/>
                         </a:ext>
                       </a:extLst>
                     </a:blip>
@@ -8568,17 +8328,19 @@
                 </pic:pic>
               </a:graphicData>
             </a:graphic>
-            <wp14:sizeRelH relativeFrom="page">
-              <wp14:pctWidth>0</wp14:pctWidth>
-            </wp14:sizeRelH>
-            <wp14:sizeRelV relativeFrom="page">
-              <wp14:pctHeight>0</wp14:pctHeight>
-            </wp14:sizeRelV>
           </wp:anchor>
         </w:drawing>
       </w:r>
       <w:r>
-        <w:t>PHPDevShell es un framework liberado bajo GNU / GPL el cual se diseñó para que los desarrolladores de PHP que desean empezar a desarrollar con PHP inmediatamente puedan hacer de manera sencilla. Proporciona después de la instalación, autenticación del usuario y el registro, seguridad a nivel de acceso múltiples, múltiples a nivel del sistema de plantillas, y un menú de sistema de nivel múltiple.</w:t>
+        <w:t xml:space="preserve">PHPDevShell es un framework liberado bajo GNU / GPL el cual se diseñó para que los desarrolladores de PHP que desean empezar a desarrollar con PHP inmediatamente puedan hacer de manera sencilla. Proporciona después de la instalación, autenticación del usuario y el registro, seguridad a nivel de </w:t>
+      </w:r>
+      <w:proofErr w:type="gramStart"/>
+      <w:r>
+        <w:t>acceso múltiples, múltiples</w:t>
+      </w:r>
+      <w:proofErr w:type="gramEnd"/>
+      <w:r>
+        <w:t xml:space="preserve"> a nivel del sistema de plantillas, y un menú de sistema de nivel múltiple.</w:t>
       </w:r>
     </w:p>
     <w:p>
@@ -8716,7 +8478,7 @@
           <w:lang w:val="es-MX" w:eastAsia="es-MX"/>
         </w:rPr>
         <w:drawing>
-          <wp:anchor distT="0" distB="0" distL="114300" distR="114300" simplePos="0" relativeHeight="251666944" behindDoc="0" locked="0" layoutInCell="1" allowOverlap="1" wp14:anchorId="7EB819AC" wp14:editId="77BDC5E1">
+          <wp:anchor distT="0" distB="0" distL="114300" distR="114300" simplePos="0" relativeHeight="251666944" behindDoc="0" locked="0" layoutInCell="1" allowOverlap="1">
             <wp:simplePos x="0" y="0"/>
             <wp:positionH relativeFrom="column">
               <wp:posOffset>313690</wp:posOffset>
@@ -8744,7 +8506,7 @@
                     <a:blip r:embed="rId17" cstate="print">
                       <a:extLst>
                         <a:ext uri="{28A0092B-C50C-407E-A947-70E740481C1C}">
-                          <a14:useLocalDpi xmlns:a14="http://schemas.microsoft.com/office/drawing/2010/main" val="0"/>
+                          <a14:useLocalDpi xmlns:a14="http://schemas.microsoft.com/office/drawing/2010/main" xmlns:wps="http://schemas.microsoft.com/office/word/2010/wordprocessingShape" xmlns:wpi="http://schemas.microsoft.com/office/word/2010/wordprocessingInk" xmlns:wpg="http://schemas.microsoft.com/office/word/2010/wordprocessingGroup" xmlns:w16se="http://schemas.microsoft.com/office/word/2015/wordml/symex" xmlns:w15="http://schemas.microsoft.com/office/word/2012/wordml" xmlns:w14="http://schemas.microsoft.com/office/word/2010/wordml" xmlns:w="http://schemas.openxmlformats.org/wordprocessingml/2006/main" xmlns:w10="urn:schemas-microsoft-com:office:word" xmlns:wp14="http://schemas.microsoft.com/office/word/2010/wordprocessingDrawing" xmlns:v="urn:schemas-microsoft-com:vml" xmlns:o="urn:schemas-microsoft-com:office:office" xmlns:mc="http://schemas.openxmlformats.org/markup-compatibility/2006" xmlns:cx1="http://schemas.microsoft.com/office/drawing/2015/9/8/chartex" xmlns:cx="http://schemas.microsoft.com/office/drawing/2014/chartex" xmlns:wpc="http://schemas.microsoft.com/office/word/2010/wordprocessingCanvas" xmlns="" val="0"/>
                         </a:ext>
                       </a:extLst>
                     </a:blip>
@@ -8769,12 +8531,6 @@
                 </pic:pic>
               </a:graphicData>
             </a:graphic>
-            <wp14:sizeRelH relativeFrom="page">
-              <wp14:pctWidth>0</wp14:pctWidth>
-            </wp14:sizeRelH>
-            <wp14:sizeRelV relativeFrom="page">
-              <wp14:pctHeight>0</wp14:pctHeight>
-            </wp14:sizeRelV>
           </wp:anchor>
         </w:drawing>
       </w:r>
@@ -8967,7 +8723,15 @@
     </w:p>
     <w:p>
       <w:r>
-        <w:t>Lumen es un micro-framework derivado de Laravel con un enfoque en lean development . Es decir, te permite desarrollar fácil y rápidamente micro-servicios y AP</w:t>
+        <w:t xml:space="preserve">Lumen es un micro-framework derivado de Laravel con un enfoque en lean </w:t>
+      </w:r>
+      <w:proofErr w:type="gramStart"/>
+      <w:r>
+        <w:t>development .</w:t>
+      </w:r>
+      <w:proofErr w:type="gramEnd"/>
+      <w:r>
+        <w:t xml:space="preserve"> Es decir, te permite desarrollar fácil y rápidamente micro-servicios y AP</w:t>
       </w:r>
       <w:r>
         <w:t xml:space="preserve">Is de gran rendimiento para </w:t>
@@ -8997,6 +8761,7 @@
           <w:color w:val="AAAAAA"/>
           <w:sz w:val="17"/>
           <w:szCs w:val="17"/>
+          <w:lang w:val="en-US"/>
         </w:rPr>
       </w:pPr>
       <w:r>
@@ -9006,6 +8771,7 @@
           <w:color w:val="CF6A4C"/>
           <w:sz w:val="18"/>
           <w:szCs w:val="18"/>
+          <w:lang w:val="en-US"/>
         </w:rPr>
         <w:t>&lt;?php</w:t>
       </w:r>
@@ -9015,6 +8781,7 @@
           <w:color w:val="000000"/>
           <w:sz w:val="18"/>
           <w:szCs w:val="18"/>
+          <w:lang w:val="en-US"/>
         </w:rPr>
         <w:t xml:space="preserve"> </w:t>
       </w:r>
@@ -9025,6 +8792,7 @@
           <w:color w:val="445588"/>
           <w:sz w:val="18"/>
           <w:szCs w:val="18"/>
+          <w:lang w:val="en-US"/>
         </w:rPr>
         <w:t>$app</w:t>
       </w:r>
@@ -9035,6 +8803,7 @@
           <w:color w:val="777777"/>
           <w:sz w:val="18"/>
           <w:szCs w:val="18"/>
+          <w:lang w:val="en-US"/>
         </w:rPr>
         <w:t>-&gt;</w:t>
       </w:r>
@@ -9045,6 +8814,7 @@
           <w:color w:val="0086B3"/>
           <w:sz w:val="18"/>
           <w:szCs w:val="18"/>
+          <w:lang w:val="en-US"/>
         </w:rPr>
         <w:t>get</w:t>
       </w:r>
@@ -9055,6 +8825,7 @@
           <w:color w:val="777777"/>
           <w:sz w:val="18"/>
           <w:szCs w:val="18"/>
+          <w:lang w:val="en-US"/>
         </w:rPr>
         <w:t>(</w:t>
       </w:r>
@@ -9065,6 +8836,7 @@
           <w:color w:val="DD1144"/>
           <w:sz w:val="18"/>
           <w:szCs w:val="18"/>
+          <w:lang w:val="en-US"/>
         </w:rPr>
         <w:t>'/'</w:t>
       </w:r>
@@ -9074,6 +8846,7 @@
           <w:color w:val="000000"/>
           <w:sz w:val="18"/>
           <w:szCs w:val="18"/>
+          <w:lang w:val="en-US"/>
         </w:rPr>
         <w:t xml:space="preserve">, </w:t>
       </w:r>
@@ -9086,6 +8859,7 @@
           <w:color w:val="286491"/>
           <w:sz w:val="18"/>
           <w:szCs w:val="18"/>
+          <w:lang w:val="en-US"/>
         </w:rPr>
         <w:t>function</w:t>
       </w:r>
@@ -9096,6 +8870,7 @@
           <w:color w:val="777777"/>
           <w:sz w:val="18"/>
           <w:szCs w:val="18"/>
+          <w:lang w:val="en-US"/>
         </w:rPr>
         <w:t>()</w:t>
       </w:r>
@@ -9105,6 +8880,7 @@
           <w:color w:val="000000"/>
           <w:sz w:val="18"/>
           <w:szCs w:val="18"/>
+          <w:lang w:val="en-US"/>
         </w:rPr>
         <w:t xml:space="preserve"> </w:t>
       </w:r>
@@ -9115,6 +8891,7 @@
           <w:color w:val="777777"/>
           <w:sz w:val="18"/>
           <w:szCs w:val="18"/>
+          <w:lang w:val="en-US"/>
         </w:rPr>
         <w:t>{</w:t>
       </w:r>
@@ -9140,6 +8917,7 @@
           <w:color w:val="AAAAAA"/>
           <w:sz w:val="17"/>
           <w:szCs w:val="17"/>
+          <w:lang w:val="en-US"/>
         </w:rPr>
       </w:pPr>
     </w:p>
@@ -9349,6 +9127,7 @@
           <w:color w:val="AAAAAA"/>
           <w:sz w:val="17"/>
           <w:szCs w:val="17"/>
+          <w:lang w:val="en-US"/>
         </w:rPr>
       </w:pPr>
       <w:r>
@@ -9358,6 +9137,7 @@
           <w:color w:val="445588"/>
           <w:sz w:val="18"/>
           <w:szCs w:val="18"/>
+          <w:lang w:val="en-US"/>
         </w:rPr>
         <w:t>$app</w:t>
       </w:r>
@@ -9368,6 +9148,7 @@
           <w:color w:val="777777"/>
           <w:sz w:val="18"/>
           <w:szCs w:val="18"/>
+          <w:lang w:val="en-US"/>
         </w:rPr>
         <w:t>-&gt;</w:t>
       </w:r>
@@ -9378,6 +9159,7 @@
           <w:color w:val="0086B3"/>
           <w:sz w:val="18"/>
           <w:szCs w:val="18"/>
+          <w:lang w:val="en-US"/>
         </w:rPr>
         <w:t>post</w:t>
       </w:r>
@@ -9388,6 +9170,7 @@
           <w:color w:val="777777"/>
           <w:sz w:val="18"/>
           <w:szCs w:val="18"/>
+          <w:lang w:val="en-US"/>
         </w:rPr>
         <w:t>(</w:t>
       </w:r>
@@ -9398,6 +9181,7 @@
           <w:color w:val="DD1144"/>
           <w:sz w:val="18"/>
           <w:szCs w:val="18"/>
+          <w:lang w:val="en-US"/>
         </w:rPr>
         <w:t>'framework/{id}'</w:t>
       </w:r>
@@ -9407,6 +9191,7 @@
           <w:color w:val="000000"/>
           <w:sz w:val="18"/>
           <w:szCs w:val="18"/>
+          <w:lang w:val="en-US"/>
         </w:rPr>
         <w:t xml:space="preserve">, </w:t>
       </w:r>
@@ -9419,6 +9204,7 @@
           <w:color w:val="286491"/>
           <w:sz w:val="18"/>
           <w:szCs w:val="18"/>
+          <w:lang w:val="en-US"/>
         </w:rPr>
         <w:t>function</w:t>
       </w:r>
@@ -9429,6 +9215,7 @@
           <w:color w:val="777777"/>
           <w:sz w:val="18"/>
           <w:szCs w:val="18"/>
+          <w:lang w:val="en-US"/>
         </w:rPr>
         <w:t>(</w:t>
       </w:r>
@@ -9439,6 +9226,7 @@
           <w:color w:val="445588"/>
           <w:sz w:val="18"/>
           <w:szCs w:val="18"/>
+          <w:lang w:val="en-US"/>
         </w:rPr>
         <w:t>$framework</w:t>
       </w:r>
@@ -9449,6 +9237,7 @@
           <w:color w:val="777777"/>
           <w:sz w:val="18"/>
           <w:szCs w:val="18"/>
+          <w:lang w:val="en-US"/>
         </w:rPr>
         <w:t>)</w:t>
       </w:r>
@@ -9458,6 +9247,7 @@
           <w:color w:val="000000"/>
           <w:sz w:val="18"/>
           <w:szCs w:val="18"/>
+          <w:lang w:val="en-US"/>
         </w:rPr>
         <w:t xml:space="preserve"> </w:t>
       </w:r>
@@ -9468,6 +9258,7 @@
           <w:color w:val="777777"/>
           <w:sz w:val="18"/>
           <w:szCs w:val="18"/>
+          <w:lang w:val="en-US"/>
         </w:rPr>
         <w:t>{</w:t>
       </w:r>
@@ -9493,6 +9284,7 @@
           <w:color w:val="AAAAAA"/>
           <w:sz w:val="17"/>
           <w:szCs w:val="17"/>
+          <w:lang w:val="en-US"/>
         </w:rPr>
       </w:pPr>
     </w:p>
@@ -9517,6 +9309,7 @@
           <w:color w:val="AAAAAA"/>
           <w:sz w:val="17"/>
           <w:szCs w:val="17"/>
+          <w:lang w:val="en-US"/>
         </w:rPr>
       </w:pPr>
       <w:r>
@@ -9526,6 +9319,7 @@
           <w:color w:val="990073"/>
           <w:sz w:val="18"/>
           <w:szCs w:val="18"/>
+          <w:lang w:val="en-US"/>
         </w:rPr>
         <w:t>$this</w:t>
       </w:r>
@@ -9536,6 +9330,7 @@
           <w:color w:val="777777"/>
           <w:sz w:val="18"/>
           <w:szCs w:val="18"/>
+          <w:lang w:val="en-US"/>
         </w:rPr>
         <w:t>-&gt;</w:t>
       </w:r>
@@ -9546,6 +9341,7 @@
           <w:color w:val="0086B3"/>
           <w:sz w:val="18"/>
           <w:szCs w:val="18"/>
+          <w:lang w:val="en-US"/>
         </w:rPr>
         <w:t>dispatch</w:t>
       </w:r>
@@ -9556,6 +9352,7 @@
           <w:color w:val="777777"/>
           <w:sz w:val="18"/>
           <w:szCs w:val="18"/>
+          <w:lang w:val="en-US"/>
         </w:rPr>
         <w:t>(</w:t>
       </w:r>
@@ -9568,6 +9365,7 @@
           <w:color w:val="286491"/>
           <w:sz w:val="18"/>
           <w:szCs w:val="18"/>
+          <w:lang w:val="en-US"/>
         </w:rPr>
         <w:t>new</w:t>
       </w:r>
@@ -9577,6 +9375,7 @@
           <w:color w:val="000000"/>
           <w:sz w:val="18"/>
           <w:szCs w:val="18"/>
+          <w:lang w:val="en-US"/>
         </w:rPr>
         <w:t xml:space="preserve"> </w:t>
       </w:r>
@@ -9587,6 +9386,7 @@
           <w:color w:val="0086B3"/>
           <w:sz w:val="18"/>
           <w:szCs w:val="18"/>
+          <w:lang w:val="en-US"/>
         </w:rPr>
         <w:t>Energy</w:t>
       </w:r>
@@ -9597,6 +9397,7 @@
           <w:color w:val="777777"/>
           <w:sz w:val="18"/>
           <w:szCs w:val="18"/>
+          <w:lang w:val="en-US"/>
         </w:rPr>
         <w:t>(</w:t>
       </w:r>
@@ -9607,6 +9408,7 @@
           <w:color w:val="445588"/>
           <w:sz w:val="18"/>
           <w:szCs w:val="18"/>
+          <w:lang w:val="en-US"/>
         </w:rPr>
         <w:t>$framework</w:t>
       </w:r>
@@ -9617,6 +9419,7 @@
           <w:color w:val="777777"/>
           <w:sz w:val="18"/>
           <w:szCs w:val="18"/>
+          <w:lang w:val="en-US"/>
         </w:rPr>
         <w:t>))</w:t>
       </w:r>
@@ -9626,6 +9429,7 @@
           <w:color w:val="000000"/>
           <w:sz w:val="18"/>
           <w:szCs w:val="18"/>
+          <w:lang w:val="en-US"/>
         </w:rPr>
         <w:t>;</w:t>
       </w:r>
@@ -9651,6 +9455,7 @@
           <w:color w:val="AAAAAA"/>
           <w:sz w:val="17"/>
           <w:szCs w:val="17"/>
+          <w:lang w:val="en-US"/>
         </w:rPr>
       </w:pPr>
     </w:p>
@@ -9746,6 +9551,7 @@
           <w:color w:val="AAAAAA"/>
           <w:sz w:val="17"/>
           <w:szCs w:val="17"/>
+          <w:lang w:val="en-US"/>
         </w:rPr>
       </w:pPr>
       <w:r>
@@ -9754,6 +9560,7 @@
           <w:color w:val="000000"/>
           <w:sz w:val="18"/>
           <w:szCs w:val="18"/>
+          <w:lang w:val="en-US"/>
         </w:rPr>
         <w:t>Route::</w:t>
       </w:r>
@@ -9764,6 +9571,7 @@
           <w:color w:val="0086B3"/>
           <w:sz w:val="18"/>
           <w:szCs w:val="18"/>
+          <w:lang w:val="en-US"/>
         </w:rPr>
         <w:t>get</w:t>
       </w:r>
@@ -9774,6 +9582,7 @@
           <w:color w:val="777777"/>
           <w:sz w:val="18"/>
           <w:szCs w:val="18"/>
+          <w:lang w:val="en-US"/>
         </w:rPr>
         <w:t>(</w:t>
       </w:r>
@@ -9784,6 +9593,7 @@
           <w:color w:val="DD1144"/>
           <w:sz w:val="18"/>
           <w:szCs w:val="18"/>
+          <w:lang w:val="en-US"/>
         </w:rPr>
         <w:t>'/'</w:t>
       </w:r>
@@ -9793,6 +9603,7 @@
           <w:color w:val="000000"/>
           <w:sz w:val="18"/>
           <w:szCs w:val="18"/>
+          <w:lang w:val="en-US"/>
         </w:rPr>
         <w:t xml:space="preserve">, </w:t>
       </w:r>
@@ -9805,6 +9616,7 @@
           <w:color w:val="286491"/>
           <w:sz w:val="18"/>
           <w:szCs w:val="18"/>
+          <w:lang w:val="en-US"/>
         </w:rPr>
         <w:t>function</w:t>
       </w:r>
@@ -9814,6 +9626,7 @@
           <w:color w:val="000000"/>
           <w:sz w:val="18"/>
           <w:szCs w:val="18"/>
+          <w:lang w:val="en-US"/>
         </w:rPr>
         <w:t xml:space="preserve"> </w:t>
       </w:r>
@@ -9824,6 +9637,7 @@
           <w:color w:val="777777"/>
           <w:sz w:val="18"/>
           <w:szCs w:val="18"/>
+          <w:lang w:val="en-US"/>
         </w:rPr>
         <w:t>()</w:t>
       </w:r>
@@ -9833,6 +9647,7 @@
           <w:color w:val="000000"/>
           <w:sz w:val="18"/>
           <w:szCs w:val="18"/>
+          <w:lang w:val="en-US"/>
         </w:rPr>
         <w:t xml:space="preserve"> </w:t>
       </w:r>
@@ -9843,6 +9658,7 @@
           <w:color w:val="777777"/>
           <w:sz w:val="18"/>
           <w:szCs w:val="18"/>
+          <w:lang w:val="en-US"/>
         </w:rPr>
         <w:t>{</w:t>
       </w:r>
@@ -9852,6 +9668,7 @@
           <w:color w:val="000000"/>
           <w:sz w:val="18"/>
           <w:szCs w:val="18"/>
+          <w:lang w:val="en-US"/>
         </w:rPr>
         <w:t xml:space="preserve"> </w:t>
       </w:r>
@@ -9877,6 +9694,7 @@
           <w:color w:val="AAAAAA"/>
           <w:sz w:val="17"/>
           <w:szCs w:val="17"/>
+          <w:lang w:val="en-US"/>
         </w:rPr>
       </w:pPr>
     </w:p>
@@ -10059,6 +9877,7 @@
           <w:color w:val="AAAAAA"/>
           <w:sz w:val="17"/>
           <w:szCs w:val="17"/>
+          <w:lang w:val="en-US"/>
         </w:rPr>
       </w:pPr>
       <w:r>
@@ -10068,6 +9887,7 @@
           <w:color w:val="CF6A4C"/>
           <w:sz w:val="18"/>
           <w:szCs w:val="18"/>
+          <w:lang w:val="en-US"/>
         </w:rPr>
         <w:lastRenderedPageBreak/>
         <w:t>&lt;?php</w:t>
@@ -10078,6 +9898,7 @@
           <w:color w:val="000000"/>
           <w:sz w:val="18"/>
           <w:szCs w:val="18"/>
+          <w:lang w:val="en-US"/>
         </w:rPr>
         <w:t xml:space="preserve"> </w:t>
       </w:r>
@@ -10090,6 +9911,7 @@
           <w:color w:val="286491"/>
           <w:sz w:val="18"/>
           <w:szCs w:val="18"/>
+          <w:lang w:val="en-US"/>
         </w:rPr>
         <w:t>namespace</w:t>
       </w:r>
@@ -10099,6 +9921,7 @@
           <w:color w:val="000000"/>
           <w:sz w:val="18"/>
           <w:szCs w:val="18"/>
+          <w:lang w:val="en-US"/>
         </w:rPr>
         <w:t xml:space="preserve"> App\Http\Middleware; </w:t>
       </w:r>
@@ -10111,6 +9934,7 @@
           <w:color w:val="286491"/>
           <w:sz w:val="18"/>
           <w:szCs w:val="18"/>
+          <w:lang w:val="en-US"/>
         </w:rPr>
         <w:t>use</w:t>
       </w:r>
@@ -10120,6 +9944,7 @@
           <w:color w:val="000000"/>
           <w:sz w:val="18"/>
           <w:szCs w:val="18"/>
+          <w:lang w:val="en-US"/>
         </w:rPr>
         <w:t xml:space="preserve"> Closure; </w:t>
       </w:r>
@@ -10132,6 +9957,7 @@
           <w:color w:val="286491"/>
           <w:sz w:val="18"/>
           <w:szCs w:val="18"/>
+          <w:lang w:val="en-US"/>
         </w:rPr>
         <w:t>class</w:t>
       </w:r>
@@ -10141,6 +9967,7 @@
           <w:color w:val="000000"/>
           <w:sz w:val="18"/>
           <w:szCs w:val="18"/>
+          <w:lang w:val="en-US"/>
         </w:rPr>
         <w:t xml:space="preserve"> OldMiddleware </w:t>
       </w:r>
@@ -10151,6 +9978,7 @@
           <w:color w:val="777777"/>
           <w:sz w:val="18"/>
           <w:szCs w:val="18"/>
+          <w:lang w:val="en-US"/>
         </w:rPr>
         <w:t>{</w:t>
       </w:r>
@@ -10160,6 +9988,7 @@
           <w:color w:val="000000"/>
           <w:sz w:val="18"/>
           <w:szCs w:val="18"/>
+          <w:lang w:val="en-US"/>
         </w:rPr>
         <w:t xml:space="preserve"> </w:t>
       </w:r>
@@ -10172,6 +10001,7 @@
           <w:color w:val="286491"/>
           <w:sz w:val="18"/>
           <w:szCs w:val="18"/>
+          <w:lang w:val="en-US"/>
         </w:rPr>
         <w:t>public</w:t>
       </w:r>
@@ -10181,6 +10011,7 @@
           <w:color w:val="000000"/>
           <w:sz w:val="18"/>
           <w:szCs w:val="18"/>
+          <w:lang w:val="en-US"/>
         </w:rPr>
         <w:t xml:space="preserve"> </w:t>
       </w:r>
@@ -10193,6 +10024,7 @@
           <w:color w:val="286491"/>
           <w:sz w:val="18"/>
           <w:szCs w:val="18"/>
+          <w:lang w:val="en-US"/>
         </w:rPr>
         <w:t>function</w:t>
       </w:r>
@@ -10202,6 +10034,7 @@
           <w:color w:val="000000"/>
           <w:sz w:val="18"/>
           <w:szCs w:val="18"/>
+          <w:lang w:val="en-US"/>
         </w:rPr>
         <w:t xml:space="preserve"> </w:t>
       </w:r>
@@ -10212,6 +10045,7 @@
           <w:color w:val="0086B3"/>
           <w:sz w:val="18"/>
           <w:szCs w:val="18"/>
+          <w:lang w:val="en-US"/>
         </w:rPr>
         <w:t>handle</w:t>
       </w:r>
@@ -10222,6 +10056,7 @@
           <w:color w:val="777777"/>
           <w:sz w:val="18"/>
           <w:szCs w:val="18"/>
+          <w:lang w:val="en-US"/>
         </w:rPr>
         <w:t>(</w:t>
       </w:r>
@@ -10232,6 +10067,7 @@
           <w:color w:val="445588"/>
           <w:sz w:val="18"/>
           <w:szCs w:val="18"/>
+          <w:lang w:val="en-US"/>
         </w:rPr>
         <w:t>$request</w:t>
       </w:r>
@@ -10241,6 +10077,7 @@
           <w:color w:val="000000"/>
           <w:sz w:val="18"/>
           <w:szCs w:val="18"/>
+          <w:lang w:val="en-US"/>
         </w:rPr>
         <w:t xml:space="preserve">, Closure </w:t>
       </w:r>
@@ -10251,6 +10088,7 @@
           <w:color w:val="445588"/>
           <w:sz w:val="18"/>
           <w:szCs w:val="18"/>
+          <w:lang w:val="en-US"/>
         </w:rPr>
         <w:t>$next</w:t>
       </w:r>
@@ -10261,6 +10099,7 @@
           <w:color w:val="777777"/>
           <w:sz w:val="18"/>
           <w:szCs w:val="18"/>
+          <w:lang w:val="en-US"/>
         </w:rPr>
         <w:t>)</w:t>
       </w:r>
@@ -10270,6 +10109,7 @@
           <w:color w:val="000000"/>
           <w:sz w:val="18"/>
           <w:szCs w:val="18"/>
+          <w:lang w:val="en-US"/>
         </w:rPr>
         <w:t xml:space="preserve"> </w:t>
       </w:r>
@@ -10280,6 +10120,7 @@
           <w:color w:val="777777"/>
           <w:sz w:val="18"/>
           <w:szCs w:val="18"/>
+          <w:lang w:val="en-US"/>
         </w:rPr>
         <w:t>{</w:t>
       </w:r>
@@ -10289,6 +10130,7 @@
           <w:color w:val="000000"/>
           <w:sz w:val="18"/>
           <w:szCs w:val="18"/>
+          <w:lang w:val="en-US"/>
         </w:rPr>
         <w:t xml:space="preserve"> </w:t>
       </w:r>
@@ -10301,6 +10143,7 @@
           <w:color w:val="286491"/>
           <w:sz w:val="18"/>
           <w:szCs w:val="18"/>
+          <w:lang w:val="en-US"/>
         </w:rPr>
         <w:t>if</w:t>
       </w:r>
@@ -10310,6 +10153,7 @@
           <w:color w:val="000000"/>
           <w:sz w:val="18"/>
           <w:szCs w:val="18"/>
+          <w:lang w:val="en-US"/>
         </w:rPr>
         <w:t xml:space="preserve"> </w:t>
       </w:r>
@@ -10320,6 +10164,7 @@
           <w:color w:val="777777"/>
           <w:sz w:val="18"/>
           <w:szCs w:val="18"/>
+          <w:lang w:val="en-US"/>
         </w:rPr>
         <w:t>(</w:t>
       </w:r>
@@ -10330,6 +10175,7 @@
           <w:color w:val="445588"/>
           <w:sz w:val="18"/>
           <w:szCs w:val="18"/>
+          <w:lang w:val="en-US"/>
         </w:rPr>
         <w:t>$request</w:t>
       </w:r>
@@ -10340,6 +10186,7 @@
           <w:color w:val="777777"/>
           <w:sz w:val="18"/>
           <w:szCs w:val="18"/>
+          <w:lang w:val="en-US"/>
         </w:rPr>
         <w:t>-&gt;</w:t>
       </w:r>
@@ -10350,6 +10197,7 @@
           <w:color w:val="0086B3"/>
           <w:sz w:val="18"/>
           <w:szCs w:val="18"/>
+          <w:lang w:val="en-US"/>
         </w:rPr>
         <w:t>input</w:t>
       </w:r>
@@ -10360,6 +10208,7 @@
           <w:color w:val="777777"/>
           <w:sz w:val="18"/>
           <w:szCs w:val="18"/>
+          <w:lang w:val="en-US"/>
         </w:rPr>
         <w:t>(</w:t>
       </w:r>
@@ -10370,6 +10219,7 @@
           <w:color w:val="DD1144"/>
           <w:sz w:val="18"/>
           <w:szCs w:val="18"/>
+          <w:lang w:val="en-US"/>
         </w:rPr>
         <w:t>'age'</w:t>
       </w:r>
@@ -10380,6 +10230,7 @@
           <w:color w:val="777777"/>
           <w:sz w:val="18"/>
           <w:szCs w:val="18"/>
+          <w:lang w:val="en-US"/>
         </w:rPr>
         <w:t>)</w:t>
       </w:r>
@@ -10389,6 +10240,7 @@
           <w:color w:val="000000"/>
           <w:sz w:val="18"/>
           <w:szCs w:val="18"/>
+          <w:lang w:val="en-US"/>
         </w:rPr>
         <w:t xml:space="preserve"> </w:t>
       </w:r>
@@ -10399,6 +10251,7 @@
           <w:color w:val="777777"/>
           <w:sz w:val="18"/>
           <w:szCs w:val="18"/>
+          <w:lang w:val="en-US"/>
         </w:rPr>
         <w:t>&lt;=</w:t>
       </w:r>
@@ -10408,6 +10261,7 @@
           <w:color w:val="000000"/>
           <w:sz w:val="18"/>
           <w:szCs w:val="18"/>
+          <w:lang w:val="en-US"/>
         </w:rPr>
         <w:t xml:space="preserve"> </w:t>
       </w:r>
@@ -10418,6 +10272,7 @@
           <w:color w:val="009999"/>
           <w:sz w:val="18"/>
           <w:szCs w:val="18"/>
+          <w:lang w:val="en-US"/>
         </w:rPr>
         <w:t>200</w:t>
       </w:r>
@@ -10428,6 +10283,7 @@
           <w:color w:val="777777"/>
           <w:sz w:val="18"/>
           <w:szCs w:val="18"/>
+          <w:lang w:val="en-US"/>
         </w:rPr>
         <w:t>)</w:t>
       </w:r>
@@ -10437,6 +10293,7 @@
           <w:color w:val="000000"/>
           <w:sz w:val="18"/>
           <w:szCs w:val="18"/>
+          <w:lang w:val="en-US"/>
         </w:rPr>
         <w:t xml:space="preserve"> </w:t>
       </w:r>
@@ -10447,6 +10304,7 @@
           <w:color w:val="777777"/>
           <w:sz w:val="18"/>
           <w:szCs w:val="18"/>
+          <w:lang w:val="en-US"/>
         </w:rPr>
         <w:t>{</w:t>
       </w:r>
@@ -10456,6 +10314,7 @@
           <w:color w:val="000000"/>
           <w:sz w:val="18"/>
           <w:szCs w:val="18"/>
+          <w:lang w:val="en-US"/>
         </w:rPr>
         <w:t xml:space="preserve"> </w:t>
       </w:r>
@@ -10481,6 +10340,7 @@
           <w:color w:val="AAAAAA"/>
           <w:sz w:val="17"/>
           <w:szCs w:val="17"/>
+          <w:lang w:val="en-US"/>
         </w:rPr>
       </w:pPr>
     </w:p>
@@ -10966,6 +10826,7 @@
           <w:color w:val="AAAAAA"/>
           <w:sz w:val="17"/>
           <w:szCs w:val="17"/>
+          <w:lang w:val="en-US"/>
         </w:rPr>
       </w:pPr>
       <w:r>
@@ -10974,6 +10835,7 @@
           <w:color w:val="000000"/>
           <w:sz w:val="18"/>
           <w:szCs w:val="18"/>
+          <w:lang w:val="en-US"/>
         </w:rPr>
         <w:t>Cache::</w:t>
       </w:r>
@@ -10984,6 +10846,7 @@
           <w:color w:val="0086B3"/>
           <w:sz w:val="18"/>
           <w:szCs w:val="18"/>
+          <w:lang w:val="en-US"/>
         </w:rPr>
         <w:t>extend</w:t>
       </w:r>
@@ -10994,6 +10857,7 @@
           <w:color w:val="777777"/>
           <w:sz w:val="18"/>
           <w:szCs w:val="18"/>
+          <w:lang w:val="en-US"/>
         </w:rPr>
         <w:t>(</w:t>
       </w:r>
@@ -11004,6 +10868,7 @@
           <w:color w:val="DD1144"/>
           <w:sz w:val="18"/>
           <w:szCs w:val="18"/>
+          <w:lang w:val="en-US"/>
         </w:rPr>
         <w:t>'mongo'</w:t>
       </w:r>
@@ -11013,6 +10878,7 @@
           <w:color w:val="000000"/>
           <w:sz w:val="18"/>
           <w:szCs w:val="18"/>
+          <w:lang w:val="en-US"/>
         </w:rPr>
         <w:t xml:space="preserve">, </w:t>
       </w:r>
@@ -11023,6 +10889,7 @@
           <w:color w:val="0086B3"/>
           <w:sz w:val="18"/>
           <w:szCs w:val="18"/>
+          <w:lang w:val="en-US"/>
         </w:rPr>
         <w:t>function</w:t>
       </w:r>
@@ -11033,6 +10900,7 @@
           <w:color w:val="777777"/>
           <w:sz w:val="18"/>
           <w:szCs w:val="18"/>
+          <w:lang w:val="en-US"/>
         </w:rPr>
         <w:t>(</w:t>
       </w:r>
@@ -11043,6 +10911,7 @@
           <w:color w:val="445588"/>
           <w:sz w:val="18"/>
           <w:szCs w:val="18"/>
+          <w:lang w:val="en-US"/>
         </w:rPr>
         <w:t>$app</w:t>
       </w:r>
@@ -11053,6 +10922,7 @@
           <w:color w:val="777777"/>
           <w:sz w:val="18"/>
           <w:szCs w:val="18"/>
+          <w:lang w:val="en-US"/>
         </w:rPr>
         <w:t>)</w:t>
       </w:r>
@@ -11062,6 +10932,7 @@
           <w:color w:val="000000"/>
           <w:sz w:val="18"/>
           <w:szCs w:val="18"/>
+          <w:lang w:val="en-US"/>
         </w:rPr>
         <w:t xml:space="preserve"> </w:t>
       </w:r>
@@ -11072,6 +10943,7 @@
           <w:color w:val="777777"/>
           <w:sz w:val="18"/>
           <w:szCs w:val="18"/>
+          <w:lang w:val="en-US"/>
         </w:rPr>
         <w:t>{</w:t>
       </w:r>
@@ -11081,6 +10953,7 @@
           <w:color w:val="000000"/>
           <w:sz w:val="18"/>
           <w:szCs w:val="18"/>
+          <w:lang w:val="en-US"/>
         </w:rPr>
         <w:t xml:space="preserve"> </w:t>
       </w:r>
@@ -11106,6 +10979,7 @@
           <w:color w:val="AAAAAA"/>
           <w:sz w:val="17"/>
           <w:szCs w:val="17"/>
+          <w:lang w:val="en-US"/>
         </w:rPr>
       </w:pPr>
     </w:p>
@@ -11130,6 +11004,7 @@
           <w:color w:val="AAAAAA"/>
           <w:sz w:val="17"/>
           <w:szCs w:val="17"/>
+          <w:lang w:val="en-US"/>
         </w:rPr>
       </w:pPr>
       <w:r>
@@ -11141,6 +11016,7 @@
           <w:color w:val="286491"/>
           <w:sz w:val="18"/>
           <w:szCs w:val="18"/>
+          <w:lang w:val="en-US"/>
         </w:rPr>
         <w:t>return</w:t>
       </w:r>
@@ -11150,6 +11026,7 @@
           <w:color w:val="000000"/>
           <w:sz w:val="18"/>
           <w:szCs w:val="18"/>
+          <w:lang w:val="en-US"/>
         </w:rPr>
         <w:t xml:space="preserve"> Cache::</w:t>
       </w:r>
@@ -11160,6 +11037,7 @@
           <w:color w:val="0086B3"/>
           <w:sz w:val="18"/>
           <w:szCs w:val="18"/>
+          <w:lang w:val="en-US"/>
         </w:rPr>
         <w:t>repository</w:t>
       </w:r>
@@ -11170,6 +11048,7 @@
           <w:color w:val="777777"/>
           <w:sz w:val="18"/>
           <w:szCs w:val="18"/>
+          <w:lang w:val="en-US"/>
         </w:rPr>
         <w:t>(</w:t>
       </w:r>
@@ -11182,6 +11061,7 @@
           <w:color w:val="286491"/>
           <w:sz w:val="18"/>
           <w:szCs w:val="18"/>
+          <w:lang w:val="en-US"/>
         </w:rPr>
         <w:t>new</w:t>
       </w:r>
@@ -11191,6 +11071,7 @@
           <w:color w:val="000000"/>
           <w:sz w:val="18"/>
           <w:szCs w:val="18"/>
+          <w:lang w:val="en-US"/>
         </w:rPr>
         <w:t xml:space="preserve"> MongoStore</w:t>
       </w:r>
@@ -11201,6 +11082,7 @@
           <w:color w:val="777777"/>
           <w:sz w:val="18"/>
           <w:szCs w:val="18"/>
+          <w:lang w:val="en-US"/>
         </w:rPr>
         <w:t>)</w:t>
       </w:r>
@@ -11210,6 +11092,7 @@
           <w:color w:val="000000"/>
           <w:sz w:val="18"/>
           <w:szCs w:val="18"/>
+          <w:lang w:val="en-US"/>
         </w:rPr>
         <w:t>;</w:t>
       </w:r>
@@ -11235,6 +11118,7 @@
           <w:color w:val="AAAAAA"/>
           <w:sz w:val="17"/>
           <w:szCs w:val="17"/>
+          <w:lang w:val="en-US"/>
         </w:rPr>
       </w:pPr>
     </w:p>
@@ -11348,6 +11232,7 @@
           <w:color w:val="AAAAAA"/>
           <w:sz w:val="17"/>
           <w:szCs w:val="17"/>
+          <w:lang w:val="en-US"/>
         </w:rPr>
       </w:pPr>
       <w:r>
@@ -11359,6 +11244,7 @@
           <w:color w:val="286491"/>
           <w:sz w:val="18"/>
           <w:szCs w:val="18"/>
+          <w:lang w:val="en-US"/>
         </w:rPr>
         <w:t>if</w:t>
       </w:r>
@@ -11368,6 +11254,7 @@
           <w:color w:val="000000"/>
           <w:sz w:val="18"/>
           <w:szCs w:val="18"/>
+          <w:lang w:val="en-US"/>
         </w:rPr>
         <w:t xml:space="preserve"> </w:t>
       </w:r>
@@ -11378,6 +11265,7 @@
           <w:color w:val="777777"/>
           <w:sz w:val="18"/>
           <w:szCs w:val="18"/>
+          <w:lang w:val="en-US"/>
         </w:rPr>
         <w:t>(</w:t>
       </w:r>
@@ -11387,6 +11275,7 @@
           <w:color w:val="000000"/>
           <w:sz w:val="18"/>
           <w:szCs w:val="18"/>
+          <w:lang w:val="en-US"/>
         </w:rPr>
         <w:t>Auth::</w:t>
       </w:r>
@@ -11397,6 +11286,7 @@
           <w:color w:val="0086B3"/>
           <w:sz w:val="18"/>
           <w:szCs w:val="18"/>
+          <w:lang w:val="en-US"/>
         </w:rPr>
         <w:t>attempt</w:t>
       </w:r>
@@ -11407,6 +11297,7 @@
           <w:color w:val="777777"/>
           <w:sz w:val="18"/>
           <w:szCs w:val="18"/>
+          <w:lang w:val="en-US"/>
         </w:rPr>
         <w:t>([</w:t>
       </w:r>
@@ -11417,6 +11308,7 @@
           <w:color w:val="DD1144"/>
           <w:sz w:val="18"/>
           <w:szCs w:val="18"/>
+          <w:lang w:val="en-US"/>
         </w:rPr>
         <w:t>'email'</w:t>
       </w:r>
@@ -11426,6 +11318,7 @@
           <w:color w:val="000000"/>
           <w:sz w:val="18"/>
           <w:szCs w:val="18"/>
+          <w:lang w:val="en-US"/>
         </w:rPr>
         <w:t xml:space="preserve"> </w:t>
       </w:r>
@@ -11436,6 +11329,7 @@
           <w:color w:val="777777"/>
           <w:sz w:val="18"/>
           <w:szCs w:val="18"/>
+          <w:lang w:val="en-US"/>
         </w:rPr>
         <w:t>=&gt;</w:t>
       </w:r>
@@ -11445,6 +11339,7 @@
           <w:color w:val="000000"/>
           <w:sz w:val="18"/>
           <w:szCs w:val="18"/>
+          <w:lang w:val="en-US"/>
         </w:rPr>
         <w:t xml:space="preserve"> </w:t>
       </w:r>
@@ -11455,6 +11350,7 @@
           <w:color w:val="445588"/>
           <w:sz w:val="18"/>
           <w:szCs w:val="18"/>
+          <w:lang w:val="en-US"/>
         </w:rPr>
         <w:t>$email</w:t>
       </w:r>
@@ -11464,6 +11360,7 @@
           <w:color w:val="000000"/>
           <w:sz w:val="18"/>
           <w:szCs w:val="18"/>
+          <w:lang w:val="en-US"/>
         </w:rPr>
         <w:t xml:space="preserve">, </w:t>
       </w:r>
@@ -11474,6 +11371,7 @@
           <w:color w:val="DD1144"/>
           <w:sz w:val="18"/>
           <w:szCs w:val="18"/>
+          <w:lang w:val="en-US"/>
         </w:rPr>
         <w:t>'password'</w:t>
       </w:r>
@@ -11483,6 +11381,7 @@
           <w:color w:val="000000"/>
           <w:sz w:val="18"/>
           <w:szCs w:val="18"/>
+          <w:lang w:val="en-US"/>
         </w:rPr>
         <w:t xml:space="preserve"> </w:t>
       </w:r>
@@ -11493,6 +11392,7 @@
           <w:color w:val="777777"/>
           <w:sz w:val="18"/>
           <w:szCs w:val="18"/>
+          <w:lang w:val="en-US"/>
         </w:rPr>
         <w:t>=&gt;</w:t>
       </w:r>
@@ -11502,6 +11402,7 @@
           <w:color w:val="000000"/>
           <w:sz w:val="18"/>
           <w:szCs w:val="18"/>
+          <w:lang w:val="en-US"/>
         </w:rPr>
         <w:t xml:space="preserve"> </w:t>
       </w:r>
@@ -11512,6 +11413,7 @@
           <w:color w:val="445588"/>
           <w:sz w:val="18"/>
           <w:szCs w:val="18"/>
+          <w:lang w:val="en-US"/>
         </w:rPr>
         <w:t>$password</w:t>
       </w:r>
@@ -11521,6 +11423,7 @@
           <w:color w:val="000000"/>
           <w:sz w:val="18"/>
           <w:szCs w:val="18"/>
+          <w:lang w:val="en-US"/>
         </w:rPr>
         <w:t xml:space="preserve">, </w:t>
       </w:r>
@@ -11531,6 +11434,7 @@
           <w:color w:val="DD1144"/>
           <w:sz w:val="18"/>
           <w:szCs w:val="18"/>
+          <w:lang w:val="en-US"/>
         </w:rPr>
         <w:t>'active'</w:t>
       </w:r>
@@ -11540,6 +11444,7 @@
           <w:color w:val="000000"/>
           <w:sz w:val="18"/>
           <w:szCs w:val="18"/>
+          <w:lang w:val="en-US"/>
         </w:rPr>
         <w:t xml:space="preserve"> </w:t>
       </w:r>
@@ -11550,6 +11455,7 @@
           <w:color w:val="777777"/>
           <w:sz w:val="18"/>
           <w:szCs w:val="18"/>
+          <w:lang w:val="en-US"/>
         </w:rPr>
         <w:t>=&gt;</w:t>
       </w:r>
@@ -11559,6 +11465,7 @@
           <w:color w:val="000000"/>
           <w:sz w:val="18"/>
           <w:szCs w:val="18"/>
+          <w:lang w:val="en-US"/>
         </w:rPr>
         <w:t xml:space="preserve"> </w:t>
       </w:r>
@@ -11569,6 +11476,7 @@
           <w:color w:val="009999"/>
           <w:sz w:val="18"/>
           <w:szCs w:val="18"/>
+          <w:lang w:val="en-US"/>
         </w:rPr>
         <w:t>1</w:t>
       </w:r>
@@ -11578,6 +11486,7 @@
           <w:color w:val="000000"/>
           <w:sz w:val="18"/>
           <w:szCs w:val="18"/>
+          <w:lang w:val="en-US"/>
         </w:rPr>
         <w:t xml:space="preserve"> </w:t>
       </w:r>
@@ -11588,6 +11497,7 @@
           <w:color w:val="777777"/>
           <w:sz w:val="18"/>
           <w:szCs w:val="18"/>
+          <w:lang w:val="en-US"/>
         </w:rPr>
         <w:t>]</w:t>
       </w:r>
@@ -11597,6 +11507,7 @@
           <w:color w:val="000000"/>
           <w:sz w:val="18"/>
           <w:szCs w:val="18"/>
+          <w:lang w:val="en-US"/>
         </w:rPr>
         <w:t xml:space="preserve">, </w:t>
       </w:r>
@@ -11607,6 +11518,7 @@
           <w:color w:val="445588"/>
           <w:sz w:val="18"/>
           <w:szCs w:val="18"/>
+          <w:lang w:val="en-US"/>
         </w:rPr>
         <w:t>$remember</w:t>
       </w:r>
@@ -11617,6 +11529,7 @@
           <w:color w:val="777777"/>
           <w:sz w:val="18"/>
           <w:szCs w:val="18"/>
+          <w:lang w:val="en-US"/>
         </w:rPr>
         <w:t>))</w:t>
       </w:r>
@@ -11626,6 +11539,7 @@
           <w:color w:val="000000"/>
           <w:sz w:val="18"/>
           <w:szCs w:val="18"/>
+          <w:lang w:val="en-US"/>
         </w:rPr>
         <w:t xml:space="preserve"> </w:t>
       </w:r>
@@ -11636,6 +11550,7 @@
           <w:color w:val="777777"/>
           <w:sz w:val="18"/>
           <w:szCs w:val="18"/>
+          <w:lang w:val="en-US"/>
         </w:rPr>
         <w:t>{</w:t>
       </w:r>
@@ -11645,6 +11560,7 @@
           <w:color w:val="000000"/>
           <w:sz w:val="18"/>
           <w:szCs w:val="18"/>
+          <w:lang w:val="en-US"/>
         </w:rPr>
         <w:t xml:space="preserve"> </w:t>
       </w:r>
@@ -11670,6 +11586,7 @@
           <w:color w:val="AAAAAA"/>
           <w:sz w:val="17"/>
           <w:szCs w:val="17"/>
+          <w:lang w:val="en-US"/>
         </w:rPr>
       </w:pPr>
     </w:p>
@@ -11694,6 +11611,7 @@
           <w:color w:val="AAAAAA"/>
           <w:sz w:val="17"/>
           <w:szCs w:val="17"/>
+          <w:lang w:val="en-US"/>
         </w:rPr>
       </w:pPr>
       <w:r>
@@ -11703,8 +11621,33 @@
           <w:color w:val="9999AA"/>
           <w:sz w:val="18"/>
           <w:szCs w:val="18"/>
-        </w:rPr>
-        <w:t xml:space="preserve">// The user is being remembered... </w:t>
+          <w:lang w:val="en-US"/>
+        </w:rPr>
+        <w:t xml:space="preserve">// </w:t>
+      </w:r>
+      <w:proofErr w:type="gramStart"/>
+      <w:r>
+        <w:rPr>
+          <w:rStyle w:val="co1"/>
+          <w:rFonts w:ascii="inherit" w:hAnsi="inherit" w:cs="Courier New"/>
+          <w:color w:val="9999AA"/>
+          <w:sz w:val="18"/>
+          <w:szCs w:val="18"/>
+          <w:lang w:val="en-US"/>
+        </w:rPr>
+        <w:t>The</w:t>
+      </w:r>
+      <w:proofErr w:type="gramEnd"/>
+      <w:r>
+        <w:rPr>
+          <w:rStyle w:val="co1"/>
+          <w:rFonts w:ascii="inherit" w:hAnsi="inherit" w:cs="Courier New"/>
+          <w:color w:val="9999AA"/>
+          <w:sz w:val="18"/>
+          <w:szCs w:val="18"/>
+          <w:lang w:val="en-US"/>
+        </w:rPr>
+        <w:t xml:space="preserve"> user is being remembered... </w:t>
       </w:r>
     </w:p>
     <w:p>
@@ -11728,6 +11671,7 @@
           <w:color w:val="AAAAAA"/>
           <w:sz w:val="17"/>
           <w:szCs w:val="17"/>
+          <w:lang w:val="en-US"/>
         </w:rPr>
       </w:pPr>
     </w:p>
@@ -11967,6 +11911,7 @@
           <w:color w:val="AAAAAA"/>
           <w:sz w:val="17"/>
           <w:szCs w:val="17"/>
+          <w:lang w:val="en-US"/>
         </w:rPr>
       </w:pPr>
       <w:r>
@@ -11976,6 +11921,7 @@
           <w:color w:val="445588"/>
           <w:sz w:val="18"/>
           <w:szCs w:val="18"/>
+          <w:lang w:val="en-US"/>
         </w:rPr>
         <w:t>$user</w:t>
       </w:r>
@@ -11986,6 +11932,7 @@
           <w:color w:val="777777"/>
           <w:sz w:val="18"/>
           <w:szCs w:val="18"/>
+          <w:lang w:val="en-US"/>
         </w:rPr>
         <w:t>-&gt;</w:t>
       </w:r>
@@ -11996,6 +11943,7 @@
           <w:color w:val="0086B3"/>
           <w:sz w:val="18"/>
           <w:szCs w:val="18"/>
+          <w:lang w:val="en-US"/>
         </w:rPr>
         <w:t>subscription</w:t>
       </w:r>
@@ -12006,6 +11954,7 @@
           <w:color w:val="777777"/>
           <w:sz w:val="18"/>
           <w:szCs w:val="18"/>
+          <w:lang w:val="en-US"/>
         </w:rPr>
         <w:t>(</w:t>
       </w:r>
@@ -12016,6 +11965,7 @@
           <w:color w:val="DD1144"/>
           <w:sz w:val="18"/>
           <w:szCs w:val="18"/>
+          <w:lang w:val="en-US"/>
         </w:rPr>
         <w:t>'monthly'</w:t>
       </w:r>
@@ -12026,6 +11976,7 @@
           <w:color w:val="777777"/>
           <w:sz w:val="18"/>
           <w:szCs w:val="18"/>
+          <w:lang w:val="en-US"/>
         </w:rPr>
         <w:t>)</w:t>
       </w:r>
@@ -12036,6 +11987,7 @@
           <w:color w:val="777777"/>
           <w:sz w:val="18"/>
           <w:szCs w:val="18"/>
+          <w:lang w:val="en-US"/>
         </w:rPr>
         <w:t>-&gt;</w:t>
       </w:r>
@@ -12046,6 +11998,7 @@
           <w:color w:val="0086B3"/>
           <w:sz w:val="18"/>
           <w:szCs w:val="18"/>
+          <w:lang w:val="en-US"/>
         </w:rPr>
         <w:t>create</w:t>
       </w:r>
@@ -12056,6 +12009,7 @@
           <w:color w:val="777777"/>
           <w:sz w:val="18"/>
           <w:szCs w:val="18"/>
+          <w:lang w:val="en-US"/>
         </w:rPr>
         <w:t>(</w:t>
       </w:r>
@@ -12066,6 +12020,7 @@
           <w:color w:val="445588"/>
           <w:sz w:val="18"/>
           <w:szCs w:val="18"/>
+          <w:lang w:val="en-US"/>
         </w:rPr>
         <w:t>$creditCardToken</w:t>
       </w:r>
@@ -12076,6 +12031,7 @@
           <w:color w:val="777777"/>
           <w:sz w:val="18"/>
           <w:szCs w:val="18"/>
+          <w:lang w:val="en-US"/>
         </w:rPr>
         <w:t>)</w:t>
       </w:r>
@@ -12085,6 +12041,7 @@
           <w:color w:val="000000"/>
           <w:sz w:val="18"/>
           <w:szCs w:val="18"/>
+          <w:lang w:val="en-US"/>
         </w:rPr>
         <w:t>;</w:t>
       </w:r>
@@ -12105,6 +12062,7 @@
           <w:color w:val="AAAAAA"/>
           <w:sz w:val="17"/>
           <w:szCs w:val="17"/>
+          <w:lang w:val="en-US"/>
         </w:rPr>
       </w:pPr>
     </w:p>
@@ -12132,8 +12090,13 @@
     </w:p>
     <w:p>
       <w:r>
-        <w:t>Elixir es una API de Laravel que nos permite definir tareas de Gulp con las que podemos definir el uso pre-procesadores para comprimir nuestro CSS y JavaScript .</w:t>
-      </w:r>
+        <w:t xml:space="preserve">Elixir es una API de Laravel que nos permite definir tareas de Gulp con las que podemos definir el uso pre-procesadores para comprimir nuestro CSS y </w:t>
+      </w:r>
+      <w:proofErr w:type="gramStart"/>
+      <w:r>
+        <w:t>JavaScript .</w:t>
+      </w:r>
+      <w:proofErr w:type="gramEnd"/>
     </w:p>
     <w:p>
       <w:pPr>
@@ -12488,6 +12451,7 @@
           <w:color w:val="AAAAAA"/>
           <w:sz w:val="17"/>
           <w:szCs w:val="17"/>
+          <w:lang w:val="en-US"/>
         </w:rPr>
       </w:pPr>
       <w:r>
@@ -12499,6 +12463,7 @@
           <w:color w:val="286491"/>
           <w:sz w:val="18"/>
           <w:szCs w:val="18"/>
+          <w:lang w:val="en-US"/>
         </w:rPr>
         <w:t>use</w:t>
       </w:r>
@@ -12508,6 +12473,7 @@
           <w:color w:val="000000"/>
           <w:sz w:val="18"/>
           <w:szCs w:val="18"/>
+          <w:lang w:val="en-US"/>
         </w:rPr>
         <w:t xml:space="preserve"> Illuminate\Contracts\Encryption\DecryptException; </w:t>
       </w:r>
@@ -12533,6 +12499,7 @@
           <w:color w:val="AAAAAA"/>
           <w:sz w:val="17"/>
           <w:szCs w:val="17"/>
+          <w:lang w:val="en-US"/>
         </w:rPr>
       </w:pPr>
     </w:p>
@@ -13505,6 +13472,7 @@
           <w:color w:val="AAAAAA"/>
           <w:sz w:val="17"/>
           <w:szCs w:val="17"/>
+          <w:lang w:val="en-US"/>
         </w:rPr>
       </w:pPr>
       <w:r>
@@ -13514,6 +13482,7 @@
           <w:color w:val="777777"/>
           <w:sz w:val="18"/>
           <w:szCs w:val="18"/>
+          <w:lang w:val="en-US"/>
         </w:rPr>
         <w:t>&lt;</w:t>
       </w:r>
@@ -13523,6 +13492,7 @@
           <w:color w:val="000000"/>
           <w:sz w:val="18"/>
           <w:szCs w:val="18"/>
+          <w:lang w:val="en-US"/>
         </w:rPr>
         <w:t xml:space="preserve">?php </w:t>
       </w:r>
@@ -13535,6 +13505,7 @@
           <w:color w:val="286491"/>
           <w:sz w:val="18"/>
           <w:szCs w:val="18"/>
+          <w:lang w:val="en-US"/>
         </w:rPr>
         <w:t>namespace</w:t>
       </w:r>
@@ -13544,6 +13515,7 @@
           <w:color w:val="000000"/>
           <w:sz w:val="18"/>
           <w:szCs w:val="18"/>
+          <w:lang w:val="en-US"/>
         </w:rPr>
         <w:t xml:space="preserve"> App\Http\Controllers; </w:t>
       </w:r>
@@ -13556,6 +13528,7 @@
           <w:color w:val="286491"/>
           <w:sz w:val="18"/>
           <w:szCs w:val="18"/>
+          <w:lang w:val="en-US"/>
         </w:rPr>
         <w:t>use</w:t>
       </w:r>
@@ -13565,6 +13538,7 @@
           <w:color w:val="000000"/>
           <w:sz w:val="18"/>
           <w:szCs w:val="18"/>
+          <w:lang w:val="en-US"/>
         </w:rPr>
         <w:t xml:space="preserve"> DB; </w:t>
       </w:r>
@@ -13577,6 +13551,7 @@
           <w:color w:val="286491"/>
           <w:sz w:val="18"/>
           <w:szCs w:val="18"/>
+          <w:lang w:val="en-US"/>
         </w:rPr>
         <w:t>use</w:t>
       </w:r>
@@ -13586,6 +13561,7 @@
           <w:color w:val="000000"/>
           <w:sz w:val="18"/>
           <w:szCs w:val="18"/>
+          <w:lang w:val="en-US"/>
         </w:rPr>
         <w:t xml:space="preserve"> App\Http\Controllers\Controller; </w:t>
       </w:r>
@@ -13598,6 +13574,7 @@
           <w:color w:val="286491"/>
           <w:sz w:val="18"/>
           <w:szCs w:val="18"/>
+          <w:lang w:val="en-US"/>
         </w:rPr>
         <w:t>class</w:t>
       </w:r>
@@ -13607,6 +13584,7 @@
           <w:color w:val="000000"/>
           <w:sz w:val="18"/>
           <w:szCs w:val="18"/>
+          <w:lang w:val="en-US"/>
         </w:rPr>
         <w:t xml:space="preserve"> UserController </w:t>
       </w:r>
@@ -13619,6 +13597,7 @@
           <w:color w:val="286491"/>
           <w:sz w:val="18"/>
           <w:szCs w:val="18"/>
+          <w:lang w:val="en-US"/>
         </w:rPr>
         <w:t>extends</w:t>
       </w:r>
@@ -13628,6 +13607,7 @@
           <w:color w:val="000000"/>
           <w:sz w:val="18"/>
           <w:szCs w:val="18"/>
+          <w:lang w:val="en-US"/>
         </w:rPr>
         <w:t xml:space="preserve"> Controller </w:t>
       </w:r>
@@ -13638,6 +13618,7 @@
           <w:color w:val="777777"/>
           <w:sz w:val="18"/>
           <w:szCs w:val="18"/>
+          <w:lang w:val="en-US"/>
         </w:rPr>
         <w:t>{</w:t>
       </w:r>
@@ -13647,6 +13628,7 @@
           <w:color w:val="000000"/>
           <w:sz w:val="18"/>
           <w:szCs w:val="18"/>
+          <w:lang w:val="en-US"/>
         </w:rPr>
         <w:t xml:space="preserve"> </w:t>
       </w:r>
@@ -13659,6 +13641,7 @@
           <w:color w:val="286491"/>
           <w:sz w:val="18"/>
           <w:szCs w:val="18"/>
+          <w:lang w:val="en-US"/>
         </w:rPr>
         <w:t>public</w:t>
       </w:r>
@@ -13668,6 +13651,7 @@
           <w:color w:val="000000"/>
           <w:sz w:val="18"/>
           <w:szCs w:val="18"/>
+          <w:lang w:val="en-US"/>
         </w:rPr>
         <w:t xml:space="preserve"> </w:t>
       </w:r>
@@ -13680,6 +13664,7 @@
           <w:color w:val="286491"/>
           <w:sz w:val="18"/>
           <w:szCs w:val="18"/>
+          <w:lang w:val="en-US"/>
         </w:rPr>
         <w:t>function</w:t>
       </w:r>
@@ -13689,6 +13674,7 @@
           <w:color w:val="000000"/>
           <w:sz w:val="18"/>
           <w:szCs w:val="18"/>
+          <w:lang w:val="en-US"/>
         </w:rPr>
         <w:t xml:space="preserve"> </w:t>
       </w:r>
@@ -13699,6 +13685,7 @@
           <w:color w:val="0086B3"/>
           <w:sz w:val="18"/>
           <w:szCs w:val="18"/>
+          <w:lang w:val="en-US"/>
         </w:rPr>
         <w:t>index</w:t>
       </w:r>
@@ -13709,6 +13696,7 @@
           <w:color w:val="777777"/>
           <w:sz w:val="18"/>
           <w:szCs w:val="18"/>
+          <w:lang w:val="en-US"/>
         </w:rPr>
         <w:t>()</w:t>
       </w:r>
@@ -13718,6 +13706,7 @@
           <w:color w:val="000000"/>
           <w:sz w:val="18"/>
           <w:szCs w:val="18"/>
+          <w:lang w:val="en-US"/>
         </w:rPr>
         <w:t xml:space="preserve"> </w:t>
       </w:r>
@@ -13728,6 +13717,7 @@
           <w:color w:val="777777"/>
           <w:sz w:val="18"/>
           <w:szCs w:val="18"/>
+          <w:lang w:val="en-US"/>
         </w:rPr>
         <w:t>{</w:t>
       </w:r>
@@ -13737,6 +13727,7 @@
           <w:color w:val="000000"/>
           <w:sz w:val="18"/>
           <w:szCs w:val="18"/>
+          <w:lang w:val="en-US"/>
         </w:rPr>
         <w:t xml:space="preserve"> </w:t>
       </w:r>
@@ -13747,6 +13738,7 @@
           <w:color w:val="445588"/>
           <w:sz w:val="18"/>
           <w:szCs w:val="18"/>
+          <w:lang w:val="en-US"/>
         </w:rPr>
         <w:t>$users</w:t>
       </w:r>
@@ -13756,6 +13748,7 @@
           <w:color w:val="000000"/>
           <w:sz w:val="18"/>
           <w:szCs w:val="18"/>
+          <w:lang w:val="en-US"/>
         </w:rPr>
         <w:t xml:space="preserve"> </w:t>
       </w:r>
@@ -13766,6 +13759,7 @@
           <w:color w:val="777777"/>
           <w:sz w:val="18"/>
           <w:szCs w:val="18"/>
+          <w:lang w:val="en-US"/>
         </w:rPr>
         <w:t>=</w:t>
       </w:r>
@@ -13775,6 +13769,7 @@
           <w:color w:val="000000"/>
           <w:sz w:val="18"/>
           <w:szCs w:val="18"/>
+          <w:lang w:val="en-US"/>
         </w:rPr>
         <w:t xml:space="preserve"> DB::</w:t>
       </w:r>
@@ -13785,6 +13780,7 @@
           <w:color w:val="0086B3"/>
           <w:sz w:val="18"/>
           <w:szCs w:val="18"/>
+          <w:lang w:val="en-US"/>
         </w:rPr>
         <w:t>table</w:t>
       </w:r>
@@ -13795,6 +13791,7 @@
           <w:color w:val="777777"/>
           <w:sz w:val="18"/>
           <w:szCs w:val="18"/>
+          <w:lang w:val="en-US"/>
         </w:rPr>
         <w:t>(</w:t>
       </w:r>
@@ -13805,6 +13802,7 @@
           <w:color w:val="DD1144"/>
           <w:sz w:val="18"/>
           <w:szCs w:val="18"/>
+          <w:lang w:val="en-US"/>
         </w:rPr>
         <w:t>'users'</w:t>
       </w:r>
@@ -13815,6 +13813,7 @@
           <w:color w:val="777777"/>
           <w:sz w:val="18"/>
           <w:szCs w:val="18"/>
+          <w:lang w:val="en-US"/>
         </w:rPr>
         <w:t>)</w:t>
       </w:r>
@@ -13825,6 +13824,7 @@
           <w:color w:val="777777"/>
           <w:sz w:val="18"/>
           <w:szCs w:val="18"/>
+          <w:lang w:val="en-US"/>
         </w:rPr>
         <w:t>-&gt;</w:t>
       </w:r>
@@ -13835,6 +13835,7 @@
           <w:color w:val="0086B3"/>
           <w:sz w:val="18"/>
           <w:szCs w:val="18"/>
+          <w:lang w:val="en-US"/>
         </w:rPr>
         <w:t>paginate</w:t>
       </w:r>
@@ -13845,6 +13846,7 @@
           <w:color w:val="777777"/>
           <w:sz w:val="18"/>
           <w:szCs w:val="18"/>
+          <w:lang w:val="en-US"/>
         </w:rPr>
         <w:t>(</w:t>
       </w:r>
@@ -13855,6 +13857,7 @@
           <w:color w:val="009999"/>
           <w:sz w:val="18"/>
           <w:szCs w:val="18"/>
+          <w:lang w:val="en-US"/>
         </w:rPr>
         <w:t>15</w:t>
       </w:r>
@@ -13865,6 +13868,7 @@
           <w:color w:val="777777"/>
           <w:sz w:val="18"/>
           <w:szCs w:val="18"/>
+          <w:lang w:val="en-US"/>
         </w:rPr>
         <w:t>)</w:t>
       </w:r>
@@ -13874,6 +13878,7 @@
           <w:color w:val="000000"/>
           <w:sz w:val="18"/>
           <w:szCs w:val="18"/>
+          <w:lang w:val="en-US"/>
         </w:rPr>
         <w:t>;</w:t>
       </w:r>
@@ -13899,6 +13904,7 @@
           <w:color w:val="AAAAAA"/>
           <w:sz w:val="17"/>
           <w:szCs w:val="17"/>
+          <w:lang w:val="en-US"/>
         </w:rPr>
       </w:pPr>
     </w:p>
@@ -13923,6 +13929,7 @@
           <w:color w:val="AAAAAA"/>
           <w:sz w:val="17"/>
           <w:szCs w:val="17"/>
+          <w:lang w:val="en-US"/>
         </w:rPr>
       </w:pPr>
       <w:r>
@@ -13934,6 +13941,7 @@
           <w:color w:val="286491"/>
           <w:sz w:val="18"/>
           <w:szCs w:val="18"/>
+          <w:lang w:val="en-US"/>
         </w:rPr>
         <w:t>return</w:t>
       </w:r>
@@ -13943,6 +13951,7 @@
           <w:color w:val="000000"/>
           <w:sz w:val="18"/>
           <w:szCs w:val="18"/>
+          <w:lang w:val="en-US"/>
         </w:rPr>
         <w:t xml:space="preserve"> </w:t>
       </w:r>
@@ -13953,6 +13962,7 @@
           <w:color w:val="0086B3"/>
           <w:sz w:val="18"/>
           <w:szCs w:val="18"/>
+          <w:lang w:val="en-US"/>
         </w:rPr>
         <w:t>view</w:t>
       </w:r>
@@ -13963,6 +13973,7 @@
           <w:color w:val="777777"/>
           <w:sz w:val="18"/>
           <w:szCs w:val="18"/>
+          <w:lang w:val="en-US"/>
         </w:rPr>
         <w:t>(</w:t>
       </w:r>
@@ -13973,6 +13984,7 @@
           <w:color w:val="DD1144"/>
           <w:sz w:val="18"/>
           <w:szCs w:val="18"/>
+          <w:lang w:val="en-US"/>
         </w:rPr>
         <w:t>'user.index'</w:t>
       </w:r>
@@ -13982,6 +13994,7 @@
           <w:color w:val="000000"/>
           <w:sz w:val="18"/>
           <w:szCs w:val="18"/>
+          <w:lang w:val="en-US"/>
         </w:rPr>
         <w:t xml:space="preserve">, </w:t>
       </w:r>
@@ -13992,6 +14005,7 @@
           <w:color w:val="777777"/>
           <w:sz w:val="18"/>
           <w:szCs w:val="18"/>
+          <w:lang w:val="en-US"/>
         </w:rPr>
         <w:t>[</w:t>
       </w:r>
@@ -14002,6 +14016,7 @@
           <w:color w:val="DD1144"/>
           <w:sz w:val="18"/>
           <w:szCs w:val="18"/>
+          <w:lang w:val="en-US"/>
         </w:rPr>
         <w:t>'users'</w:t>
       </w:r>
@@ -14011,6 +14026,7 @@
           <w:color w:val="000000"/>
           <w:sz w:val="18"/>
           <w:szCs w:val="18"/>
+          <w:lang w:val="en-US"/>
         </w:rPr>
         <w:t xml:space="preserve"> </w:t>
       </w:r>
@@ -14021,6 +14037,7 @@
           <w:color w:val="777777"/>
           <w:sz w:val="18"/>
           <w:szCs w:val="18"/>
+          <w:lang w:val="en-US"/>
         </w:rPr>
         <w:t>=&gt;</w:t>
       </w:r>
@@ -14030,6 +14047,7 @@
           <w:color w:val="000000"/>
           <w:sz w:val="18"/>
           <w:szCs w:val="18"/>
+          <w:lang w:val="en-US"/>
         </w:rPr>
         <w:t xml:space="preserve"> </w:t>
       </w:r>
@@ -14040,6 +14058,7 @@
           <w:color w:val="445588"/>
           <w:sz w:val="18"/>
           <w:szCs w:val="18"/>
+          <w:lang w:val="en-US"/>
         </w:rPr>
         <w:t>$users</w:t>
       </w:r>
@@ -14050,6 +14069,7 @@
           <w:color w:val="777777"/>
           <w:sz w:val="18"/>
           <w:szCs w:val="18"/>
+          <w:lang w:val="en-US"/>
         </w:rPr>
         <w:t>])</w:t>
       </w:r>
@@ -14059,6 +14079,7 @@
           <w:color w:val="000000"/>
           <w:sz w:val="18"/>
           <w:szCs w:val="18"/>
+          <w:lang w:val="en-US"/>
         </w:rPr>
         <w:t>;</w:t>
       </w:r>
@@ -14084,6 +14105,7 @@
           <w:color w:val="AAAAAA"/>
           <w:sz w:val="17"/>
           <w:szCs w:val="17"/>
+          <w:lang w:val="en-US"/>
         </w:rPr>
       </w:pPr>
     </w:p>
@@ -14695,6 +14717,7 @@
         </w:rPr>
         <w:t>-&gt;</w:t>
       </w:r>
+      <w:proofErr w:type="gramStart"/>
       <w:r>
         <w:rPr>
           <w:rStyle w:val="me1"/>
@@ -14713,7 +14736,18 @@
           <w:sz w:val="18"/>
           <w:szCs w:val="18"/>
         </w:rPr>
-        <w:t>()</w:t>
+        <w:t>(</w:t>
+      </w:r>
+      <w:proofErr w:type="gramEnd"/>
+      <w:r>
+        <w:rPr>
+          <w:rStyle w:val="br0"/>
+          <w:rFonts w:ascii="inherit" w:hAnsi="inherit" w:cs="Courier New"/>
+          <w:color w:val="777777"/>
+          <w:sz w:val="18"/>
+          <w:szCs w:val="18"/>
+        </w:rPr>
+        <w:t>)</w:t>
       </w:r>
       <w:r>
         <w:rPr>
@@ -14805,6 +14839,7 @@
           <w:color w:val="AAAAAA"/>
           <w:sz w:val="17"/>
           <w:szCs w:val="17"/>
+          <w:lang w:val="en-US"/>
         </w:rPr>
       </w:pPr>
       <w:r>
@@ -14814,6 +14849,7 @@
           <w:color w:val="445588"/>
           <w:sz w:val="18"/>
           <w:szCs w:val="18"/>
+          <w:lang w:val="en-US"/>
         </w:rPr>
         <w:t>$users</w:t>
       </w:r>
@@ -14823,6 +14859,7 @@
           <w:color w:val="000000"/>
           <w:sz w:val="18"/>
           <w:szCs w:val="18"/>
+          <w:lang w:val="en-US"/>
         </w:rPr>
         <w:t xml:space="preserve"> </w:t>
       </w:r>
@@ -14833,6 +14870,7 @@
           <w:color w:val="777777"/>
           <w:sz w:val="18"/>
           <w:szCs w:val="18"/>
+          <w:lang w:val="en-US"/>
         </w:rPr>
         <w:t>=</w:t>
       </w:r>
@@ -14842,6 +14880,7 @@
           <w:color w:val="000000"/>
           <w:sz w:val="18"/>
           <w:szCs w:val="18"/>
+          <w:lang w:val="en-US"/>
         </w:rPr>
         <w:t xml:space="preserve"> User::</w:t>
       </w:r>
@@ -14852,6 +14891,7 @@
           <w:color w:val="0086B3"/>
           <w:sz w:val="18"/>
           <w:szCs w:val="18"/>
+          <w:lang w:val="en-US"/>
         </w:rPr>
         <w:t>where</w:t>
       </w:r>
@@ -14862,6 +14902,7 @@
           <w:color w:val="777777"/>
           <w:sz w:val="18"/>
           <w:szCs w:val="18"/>
+          <w:lang w:val="en-US"/>
         </w:rPr>
         <w:t>(</w:t>
       </w:r>
@@ -14872,6 +14913,7 @@
           <w:color w:val="DD1144"/>
           <w:sz w:val="18"/>
           <w:szCs w:val="18"/>
+          <w:lang w:val="en-US"/>
         </w:rPr>
         <w:t>'votes'</w:t>
       </w:r>
@@ -14881,6 +14923,7 @@
           <w:color w:val="000000"/>
           <w:sz w:val="18"/>
           <w:szCs w:val="18"/>
+          <w:lang w:val="en-US"/>
         </w:rPr>
         <w:t xml:space="preserve">, </w:t>
       </w:r>
@@ -14891,6 +14934,7 @@
           <w:color w:val="DD1144"/>
           <w:sz w:val="18"/>
           <w:szCs w:val="18"/>
+          <w:lang w:val="en-US"/>
         </w:rPr>
         <w:t>'&gt;'</w:t>
       </w:r>
@@ -14900,6 +14944,7 @@
           <w:color w:val="000000"/>
           <w:sz w:val="18"/>
           <w:szCs w:val="18"/>
+          <w:lang w:val="en-US"/>
         </w:rPr>
         <w:t xml:space="preserve">, </w:t>
       </w:r>
@@ -14910,6 +14955,7 @@
           <w:color w:val="009999"/>
           <w:sz w:val="18"/>
           <w:szCs w:val="18"/>
+          <w:lang w:val="en-US"/>
         </w:rPr>
         <w:t>100</w:t>
       </w:r>
@@ -14920,6 +14966,7 @@
           <w:color w:val="777777"/>
           <w:sz w:val="18"/>
           <w:szCs w:val="18"/>
+          <w:lang w:val="en-US"/>
         </w:rPr>
         <w:t>)</w:t>
       </w:r>
@@ -14930,6 +14977,7 @@
           <w:color w:val="777777"/>
           <w:sz w:val="18"/>
           <w:szCs w:val="18"/>
+          <w:lang w:val="en-US"/>
         </w:rPr>
         <w:t>-&gt;</w:t>
       </w:r>
@@ -14940,6 +14988,7 @@
           <w:color w:val="0086B3"/>
           <w:sz w:val="18"/>
           <w:szCs w:val="18"/>
+          <w:lang w:val="en-US"/>
         </w:rPr>
         <w:t>take</w:t>
       </w:r>
@@ -14950,6 +14999,7 @@
           <w:color w:val="777777"/>
           <w:sz w:val="18"/>
           <w:szCs w:val="18"/>
+          <w:lang w:val="en-US"/>
         </w:rPr>
         <w:t>(</w:t>
       </w:r>
@@ -14960,6 +15010,7 @@
           <w:color w:val="009999"/>
           <w:sz w:val="18"/>
           <w:szCs w:val="18"/>
+          <w:lang w:val="en-US"/>
         </w:rPr>
         <w:t>10</w:t>
       </w:r>
@@ -14970,6 +15021,7 @@
           <w:color w:val="777777"/>
           <w:sz w:val="18"/>
           <w:szCs w:val="18"/>
+          <w:lang w:val="en-US"/>
         </w:rPr>
         <w:t>)</w:t>
       </w:r>
@@ -14980,6 +15032,7 @@
           <w:color w:val="777777"/>
           <w:sz w:val="18"/>
           <w:szCs w:val="18"/>
+          <w:lang w:val="en-US"/>
         </w:rPr>
         <w:t>-&gt;</w:t>
       </w:r>
@@ -14990,6 +15043,7 @@
           <w:color w:val="0086B3"/>
           <w:sz w:val="18"/>
           <w:szCs w:val="18"/>
+          <w:lang w:val="en-US"/>
         </w:rPr>
         <w:t>get</w:t>
       </w:r>
@@ -15000,6 +15054,7 @@
           <w:color w:val="777777"/>
           <w:sz w:val="18"/>
           <w:szCs w:val="18"/>
+          <w:lang w:val="en-US"/>
         </w:rPr>
         <w:t>()</w:t>
       </w:r>
@@ -15009,6 +15064,7 @@
           <w:color w:val="000000"/>
           <w:sz w:val="18"/>
           <w:szCs w:val="18"/>
+          <w:lang w:val="en-US"/>
         </w:rPr>
         <w:t>;</w:t>
       </w:r>
@@ -15034,6 +15090,7 @@
           <w:color w:val="AAAAAA"/>
           <w:sz w:val="17"/>
           <w:szCs w:val="17"/>
+          <w:lang w:val="en-US"/>
         </w:rPr>
       </w:pPr>
     </w:p>
@@ -15403,6 +15460,7 @@
           <w:color w:val="AAAAAA"/>
           <w:sz w:val="17"/>
           <w:szCs w:val="17"/>
+          <w:lang w:val="en-US"/>
         </w:rPr>
       </w:pPr>
       <w:r>
@@ -15412,6 +15470,7 @@
           <w:color w:val="777777"/>
           <w:sz w:val="18"/>
           <w:szCs w:val="18"/>
+          <w:lang w:val="en-US"/>
         </w:rPr>
         <w:t>&lt;</w:t>
       </w:r>
@@ -15421,6 +15480,7 @@
           <w:color w:val="000000"/>
           <w:sz w:val="18"/>
           <w:szCs w:val="18"/>
+          <w:lang w:val="en-US"/>
         </w:rPr>
         <w:t xml:space="preserve">php </w:t>
       </w:r>
@@ -15433,6 +15493,7 @@
           <w:color w:val="286491"/>
           <w:sz w:val="18"/>
           <w:szCs w:val="18"/>
+          <w:lang w:val="en-US"/>
         </w:rPr>
         <w:t>use</w:t>
       </w:r>
@@ -15442,6 +15503,7 @@
           <w:color w:val="000000"/>
           <w:sz w:val="18"/>
           <w:szCs w:val="18"/>
+          <w:lang w:val="en-US"/>
         </w:rPr>
         <w:t xml:space="preserve"> Illuminate\Foundation\Testing\WithoutMiddleware; </w:t>
       </w:r>
@@ -15454,6 +15516,7 @@
           <w:color w:val="286491"/>
           <w:sz w:val="18"/>
           <w:szCs w:val="18"/>
+          <w:lang w:val="en-US"/>
         </w:rPr>
         <w:t>use</w:t>
       </w:r>
@@ -15463,6 +15526,7 @@
           <w:color w:val="000000"/>
           <w:sz w:val="18"/>
           <w:szCs w:val="18"/>
+          <w:lang w:val="en-US"/>
         </w:rPr>
         <w:t xml:space="preserve"> Illuminate\Foundation\Testing\DatabaseTransactions; </w:t>
       </w:r>
@@ -15475,6 +15539,7 @@
           <w:color w:val="286491"/>
           <w:sz w:val="18"/>
           <w:szCs w:val="18"/>
+          <w:lang w:val="en-US"/>
         </w:rPr>
         <w:t>class</w:t>
       </w:r>
@@ -15484,6 +15549,7 @@
           <w:color w:val="000000"/>
           <w:sz w:val="18"/>
           <w:szCs w:val="18"/>
+          <w:lang w:val="en-US"/>
         </w:rPr>
         <w:t xml:space="preserve"> ExampleTest </w:t>
       </w:r>
@@ -15496,6 +15562,7 @@
           <w:color w:val="286491"/>
           <w:sz w:val="18"/>
           <w:szCs w:val="18"/>
+          <w:lang w:val="en-US"/>
         </w:rPr>
         <w:t>extends</w:t>
       </w:r>
@@ -15505,6 +15572,7 @@
           <w:color w:val="000000"/>
           <w:sz w:val="18"/>
           <w:szCs w:val="18"/>
+          <w:lang w:val="en-US"/>
         </w:rPr>
         <w:t xml:space="preserve"> TestCase </w:t>
       </w:r>
@@ -15515,6 +15583,7 @@
           <w:color w:val="777777"/>
           <w:sz w:val="18"/>
           <w:szCs w:val="18"/>
+          <w:lang w:val="en-US"/>
         </w:rPr>
         <w:t>{</w:t>
       </w:r>
@@ -15524,6 +15593,7 @@
           <w:color w:val="000000"/>
           <w:sz w:val="18"/>
           <w:szCs w:val="18"/>
+          <w:lang w:val="en-US"/>
         </w:rPr>
         <w:t xml:space="preserve"> </w:t>
       </w:r>
@@ -15536,6 +15606,7 @@
           <w:color w:val="286491"/>
           <w:sz w:val="18"/>
           <w:szCs w:val="18"/>
+          <w:lang w:val="en-US"/>
         </w:rPr>
         <w:t>public</w:t>
       </w:r>
@@ -15545,6 +15616,7 @@
           <w:color w:val="000000"/>
           <w:sz w:val="18"/>
           <w:szCs w:val="18"/>
+          <w:lang w:val="en-US"/>
         </w:rPr>
         <w:t xml:space="preserve"> </w:t>
       </w:r>
@@ -15557,6 +15629,7 @@
           <w:color w:val="286491"/>
           <w:sz w:val="18"/>
           <w:szCs w:val="18"/>
+          <w:lang w:val="en-US"/>
         </w:rPr>
         <w:t>function</w:t>
       </w:r>
@@ -15566,6 +15639,7 @@
           <w:color w:val="000000"/>
           <w:sz w:val="18"/>
           <w:szCs w:val="18"/>
+          <w:lang w:val="en-US"/>
         </w:rPr>
         <w:t xml:space="preserve"> </w:t>
       </w:r>
@@ -15576,6 +15650,7 @@
           <w:color w:val="0086B3"/>
           <w:sz w:val="18"/>
           <w:szCs w:val="18"/>
+          <w:lang w:val="en-US"/>
         </w:rPr>
         <w:t>testBasicExample</w:t>
       </w:r>
@@ -15586,6 +15661,7 @@
           <w:color w:val="777777"/>
           <w:sz w:val="18"/>
           <w:szCs w:val="18"/>
+          <w:lang w:val="en-US"/>
         </w:rPr>
         <w:t>()</w:t>
       </w:r>
@@ -15595,6 +15671,7 @@
           <w:color w:val="000000"/>
           <w:sz w:val="18"/>
           <w:szCs w:val="18"/>
+          <w:lang w:val="en-US"/>
         </w:rPr>
         <w:t xml:space="preserve"> </w:t>
       </w:r>
@@ -15605,6 +15682,7 @@
           <w:color w:val="777777"/>
           <w:sz w:val="18"/>
           <w:szCs w:val="18"/>
+          <w:lang w:val="en-US"/>
         </w:rPr>
         <w:t>{</w:t>
       </w:r>
@@ -15614,6 +15692,7 @@
           <w:color w:val="000000"/>
           <w:sz w:val="18"/>
           <w:szCs w:val="18"/>
+          <w:lang w:val="en-US"/>
         </w:rPr>
         <w:t xml:space="preserve"> </w:t>
       </w:r>
@@ -15624,6 +15703,7 @@
           <w:color w:val="445588"/>
           <w:sz w:val="18"/>
           <w:szCs w:val="18"/>
+          <w:lang w:val="en-US"/>
         </w:rPr>
         <w:t>$this</w:t>
       </w:r>
@@ -15634,6 +15714,7 @@
           <w:color w:val="777777"/>
           <w:sz w:val="18"/>
           <w:szCs w:val="18"/>
+          <w:lang w:val="en-US"/>
         </w:rPr>
         <w:t>-&gt;</w:t>
       </w:r>
@@ -15644,6 +15725,7 @@
           <w:color w:val="0086B3"/>
           <w:sz w:val="18"/>
           <w:szCs w:val="18"/>
+          <w:lang w:val="en-US"/>
         </w:rPr>
         <w:t>visit</w:t>
       </w:r>
@@ -15654,6 +15736,7 @@
           <w:color w:val="777777"/>
           <w:sz w:val="18"/>
           <w:szCs w:val="18"/>
+          <w:lang w:val="en-US"/>
         </w:rPr>
         <w:t>(</w:t>
       </w:r>
@@ -15664,6 +15747,7 @@
           <w:color w:val="DD1144"/>
           <w:sz w:val="18"/>
           <w:szCs w:val="18"/>
+          <w:lang w:val="en-US"/>
         </w:rPr>
         <w:t>'/'</w:t>
       </w:r>
@@ -15674,6 +15758,7 @@
           <w:color w:val="777777"/>
           <w:sz w:val="18"/>
           <w:szCs w:val="18"/>
+          <w:lang w:val="en-US"/>
         </w:rPr>
         <w:t>)</w:t>
       </w:r>
@@ -15683,6 +15768,7 @@
           <w:color w:val="000000"/>
           <w:sz w:val="18"/>
           <w:szCs w:val="18"/>
+          <w:lang w:val="en-US"/>
         </w:rPr>
         <w:t xml:space="preserve"> </w:t>
       </w:r>
@@ -15708,6 +15794,7 @@
           <w:color w:val="AAAAAA"/>
           <w:sz w:val="17"/>
           <w:szCs w:val="17"/>
+          <w:lang w:val="en-US"/>
         </w:rPr>
       </w:pPr>
     </w:p>
@@ -16074,6 +16161,7 @@
           <w:color w:val="444444"/>
           <w:sz w:val="17"/>
           <w:szCs w:val="17"/>
+          <w:lang w:val="en-US"/>
         </w:rPr>
       </w:pPr>
       <w:r>
@@ -16082,6 +16170,7 @@
           <w:color w:val="000000"/>
           <w:sz w:val="18"/>
           <w:szCs w:val="18"/>
+          <w:lang w:val="en-US"/>
         </w:rPr>
         <w:t>Queue::</w:t>
       </w:r>
@@ -16092,6 +16181,7 @@
           <w:color w:val="0086B3"/>
           <w:sz w:val="18"/>
           <w:szCs w:val="18"/>
+          <w:lang w:val="en-US"/>
         </w:rPr>
         <w:t>push</w:t>
       </w:r>
@@ -16102,6 +16192,7 @@
           <w:color w:val="777777"/>
           <w:sz w:val="18"/>
           <w:szCs w:val="18"/>
+          <w:lang w:val="en-US"/>
         </w:rPr>
         <w:t>(</w:t>
       </w:r>
@@ -16114,6 +16205,7 @@
           <w:color w:val="286491"/>
           <w:sz w:val="18"/>
           <w:szCs w:val="18"/>
+          <w:lang w:val="en-US"/>
         </w:rPr>
         <w:t>new</w:t>
       </w:r>
@@ -16123,6 +16215,7 @@
           <w:color w:val="000000"/>
           <w:sz w:val="18"/>
           <w:szCs w:val="18"/>
+          <w:lang w:val="en-US"/>
         </w:rPr>
         <w:t xml:space="preserve"> </w:t>
       </w:r>
@@ -16133,6 +16226,7 @@
           <w:color w:val="0086B3"/>
           <w:sz w:val="18"/>
           <w:szCs w:val="18"/>
+          <w:lang w:val="en-US"/>
         </w:rPr>
         <w:t>SendEmail</w:t>
       </w:r>
@@ -16143,6 +16237,7 @@
           <w:color w:val="777777"/>
           <w:sz w:val="18"/>
           <w:szCs w:val="18"/>
+          <w:lang w:val="en-US"/>
         </w:rPr>
         <w:t>(</w:t>
       </w:r>
@@ -16153,6 +16248,7 @@
           <w:color w:val="445588"/>
           <w:sz w:val="18"/>
           <w:szCs w:val="18"/>
+          <w:lang w:val="en-US"/>
         </w:rPr>
         <w:t>$message</w:t>
       </w:r>
@@ -16163,6 +16259,7 @@
           <w:color w:val="777777"/>
           <w:sz w:val="18"/>
           <w:szCs w:val="18"/>
+          <w:lang w:val="en-US"/>
         </w:rPr>
         <w:t>))</w:t>
       </w:r>
@@ -16172,6 +16269,7 @@
           <w:color w:val="000000"/>
           <w:sz w:val="18"/>
           <w:szCs w:val="18"/>
+          <w:lang w:val="en-US"/>
         </w:rPr>
         <w:t>;</w:t>
       </w:r>
@@ -16259,7 +16357,7 @@
           <w:lang w:val="es-MX" w:eastAsia="es-MX"/>
         </w:rPr>
         <w:drawing>
-          <wp:anchor distT="0" distB="0" distL="114300" distR="114300" simplePos="0" relativeHeight="251659776" behindDoc="0" locked="0" layoutInCell="1" allowOverlap="1" wp14:anchorId="465D463E" wp14:editId="035C9BF5">
+          <wp:anchor distT="0" distB="0" distL="114300" distR="114300" simplePos="0" relativeHeight="251659776" behindDoc="0" locked="0" layoutInCell="1" allowOverlap="1">
             <wp:simplePos x="0" y="0"/>
             <wp:positionH relativeFrom="column">
               <wp:posOffset>990600</wp:posOffset>
@@ -16284,10 +16382,10 @@
                     </pic:cNvPicPr>
                   </pic:nvPicPr>
                   <pic:blipFill>
-                    <a:blip r:embed="rId20">
+                    <a:blip r:embed="rId20" cstate="print">
                       <a:extLst>
                         <a:ext uri="{28A0092B-C50C-407E-A947-70E740481C1C}">
-                          <a14:useLocalDpi xmlns:a14="http://schemas.microsoft.com/office/drawing/2010/main" val="0"/>
+                          <a14:useLocalDpi xmlns:a14="http://schemas.microsoft.com/office/drawing/2010/main" xmlns:wps="http://schemas.microsoft.com/office/word/2010/wordprocessingShape" xmlns:wpi="http://schemas.microsoft.com/office/word/2010/wordprocessingInk" xmlns:wpg="http://schemas.microsoft.com/office/word/2010/wordprocessingGroup" xmlns:w16se="http://schemas.microsoft.com/office/word/2015/wordml/symex" xmlns:w15="http://schemas.microsoft.com/office/word/2012/wordml" xmlns:w14="http://schemas.microsoft.com/office/word/2010/wordml" xmlns:w="http://schemas.openxmlformats.org/wordprocessingml/2006/main" xmlns:w10="urn:schemas-microsoft-com:office:word" xmlns:wp14="http://schemas.microsoft.com/office/word/2010/wordprocessingDrawing" xmlns:v="urn:schemas-microsoft-com:vml" xmlns:o="urn:schemas-microsoft-com:office:office" xmlns:mc="http://schemas.openxmlformats.org/markup-compatibility/2006" xmlns:cx1="http://schemas.microsoft.com/office/drawing/2015/9/8/chartex" xmlns:cx="http://schemas.microsoft.com/office/drawing/2014/chartex" xmlns:wpc="http://schemas.microsoft.com/office/word/2010/wordprocessingCanvas" xmlns="" val="0"/>
                         </a:ext>
                       </a:extLst>
                     </a:blip>
@@ -16312,12 +16410,6 @@
                 </pic:pic>
               </a:graphicData>
             </a:graphic>
-            <wp14:sizeRelH relativeFrom="page">
-              <wp14:pctWidth>0</wp14:pctWidth>
-            </wp14:sizeRelH>
-            <wp14:sizeRelV relativeFrom="page">
-              <wp14:pctHeight>0</wp14:pctHeight>
-            </wp14:sizeRelV>
           </wp:anchor>
         </w:drawing>
       </w:r>
@@ -16389,8 +16481,9 @@
           <w:szCs w:val="24"/>
           <w:lang w:eastAsia="es-MX"/>
         </w:rPr>
-        <w:t>votos, estos son sus favoritos:</w:t>
-      </w:r>
+        <w:t>votos, estos son sus favoritos</w:t>
+      </w:r>
+      <w:proofErr w:type="gramStart"/>
       <w:r>
         <w:rPr>
           <w:rFonts w:ascii="Helvetica" w:eastAsia="Times New Roman" w:hAnsi="Helvetica" w:cs="Helvetica"/>
@@ -16399,7 +16492,7 @@
           <w:szCs w:val="24"/>
           <w:lang w:eastAsia="es-MX"/>
         </w:rPr>
-        <w:t>Es una tendencia interesante de observar. La mayoría de los países de habla inglesa favorecen laravel, mientras que Francia es leal a Symfony - es propio producto. Curiosamente, un increíblemente g</w:t>
+        <w:t>:</w:t>
       </w:r>
       <w:r>
         <w:rPr>
@@ -16409,8 +16502,9 @@
           <w:szCs w:val="24"/>
           <w:lang w:eastAsia="es-MX"/>
         </w:rPr>
-        <w:t>ran porcentaje de los checos (</w:t>
-      </w:r>
+        <w:t>Es</w:t>
+      </w:r>
+      <w:proofErr w:type="gramEnd"/>
       <w:r>
         <w:rPr>
           <w:rFonts w:ascii="Helvetica" w:eastAsia="Times New Roman" w:hAnsi="Helvetica" w:cs="Helvetica"/>
@@ -16419,8 +16513,40 @@
           <w:szCs w:val="24"/>
           <w:lang w:eastAsia="es-MX"/>
         </w:rPr>
-        <w:t>En el segundo país más activo en la encuesta) favorecer Nette - un marco en gran parte desconocido en el mundo occidental, mientras que Ucrania tiene su propio favorito local - PHPixie. Se hace aún más interesante cuando nos fijamos en los cinco primeros de cada país - no sólo el ganador - pero voy a dejar que depende de usted para explorar!</w:t>
-      </w:r>
+        <w:t xml:space="preserve"> una tendencia interesante de observar. La mayoría de los países de habla inglesa favorecen laravel, mientras que Francia es leal a Symfony - es propio producto. Curiosamente, un increíblemente g</w:t>
+      </w:r>
+      <w:r>
+        <w:rPr>
+          <w:rFonts w:ascii="Helvetica" w:eastAsia="Times New Roman" w:hAnsi="Helvetica" w:cs="Helvetica"/>
+          <w:color w:val="4A4A4A"/>
+          <w:sz w:val="24"/>
+          <w:szCs w:val="24"/>
+          <w:lang w:eastAsia="es-MX"/>
+        </w:rPr>
+        <w:t>ran porcentaje de los checos (</w:t>
+      </w:r>
+      <w:r>
+        <w:rPr>
+          <w:rFonts w:ascii="Helvetica" w:eastAsia="Times New Roman" w:hAnsi="Helvetica" w:cs="Helvetica"/>
+          <w:color w:val="4A4A4A"/>
+          <w:sz w:val="24"/>
+          <w:szCs w:val="24"/>
+          <w:lang w:eastAsia="es-MX"/>
+        </w:rPr>
+        <w:t>En el segundo país más activo en la encuesta) favorecer Nette - un marco en gran parte desconocido en el mundo occidental, mientras que Ucrania tiene su propio favorito local - PHPixie. Se hace aún más interesante cuando nos fijamos en los cinco primeros de cada país - no sólo el ganador - pero voy a dejar que depende de usted para explorar</w:t>
+      </w:r>
+      <w:proofErr w:type="gramStart"/>
+      <w:r>
+        <w:rPr>
+          <w:rFonts w:ascii="Helvetica" w:eastAsia="Times New Roman" w:hAnsi="Helvetica" w:cs="Helvetica"/>
+          <w:color w:val="4A4A4A"/>
+          <w:sz w:val="24"/>
+          <w:szCs w:val="24"/>
+          <w:lang w:eastAsia="es-MX"/>
+        </w:rPr>
+        <w:t>!</w:t>
+      </w:r>
+      <w:proofErr w:type="gramEnd"/>
     </w:p>
     <w:tbl>
       <w:tblPr>
@@ -16439,7 +16565,7 @@
           <w:bottom w:w="15" w:type="dxa"/>
           <w:right w:w="15" w:type="dxa"/>
         </w:tblCellMar>
-        <w:tblLook w:val="04A0" w:firstRow="1" w:lastRow="0" w:firstColumn="1" w:lastColumn="0" w:noHBand="0" w:noVBand="1"/>
+        <w:tblLook w:val="04A0"/>
       </w:tblPr>
       <w:tblGrid>
         <w:gridCol w:w="1411"/>
@@ -22860,7 +22986,7 @@
         </w:rPr>
         <w:lastRenderedPageBreak/>
         <w:drawing>
-          <wp:anchor distT="0" distB="0" distL="114300" distR="114300" simplePos="0" relativeHeight="251654656" behindDoc="0" locked="0" layoutInCell="1" allowOverlap="1" wp14:anchorId="12D7BAE8" wp14:editId="792A12E5">
+          <wp:anchor distT="0" distB="0" distL="114300" distR="114300" simplePos="0" relativeHeight="251654656" behindDoc="0" locked="0" layoutInCell="1" allowOverlap="1">
             <wp:simplePos x="0" y="0"/>
             <wp:positionH relativeFrom="column">
               <wp:posOffset>624840</wp:posOffset>
@@ -22885,10 +23011,10 @@
                     </pic:cNvPicPr>
                   </pic:nvPicPr>
                   <pic:blipFill>
-                    <a:blip r:embed="rId21">
+                    <a:blip r:embed="rId21" cstate="print">
                       <a:extLst>
                         <a:ext uri="{28A0092B-C50C-407E-A947-70E740481C1C}">
-                          <a14:useLocalDpi xmlns:a14="http://schemas.microsoft.com/office/drawing/2010/main" val="0"/>
+                          <a14:useLocalDpi xmlns:a14="http://schemas.microsoft.com/office/drawing/2010/main" xmlns:wps="http://schemas.microsoft.com/office/word/2010/wordprocessingShape" xmlns:wpi="http://schemas.microsoft.com/office/word/2010/wordprocessingInk" xmlns:wpg="http://schemas.microsoft.com/office/word/2010/wordprocessingGroup" xmlns:w16se="http://schemas.microsoft.com/office/word/2015/wordml/symex" xmlns:w15="http://schemas.microsoft.com/office/word/2012/wordml" xmlns:w14="http://schemas.microsoft.com/office/word/2010/wordml" xmlns:w="http://schemas.openxmlformats.org/wordprocessingml/2006/main" xmlns:w10="urn:schemas-microsoft-com:office:word" xmlns:wp14="http://schemas.microsoft.com/office/word/2010/wordprocessingDrawing" xmlns:v="urn:schemas-microsoft-com:vml" xmlns:o="urn:schemas-microsoft-com:office:office" xmlns:mc="http://schemas.openxmlformats.org/markup-compatibility/2006" xmlns:cx1="http://schemas.microsoft.com/office/drawing/2015/9/8/chartex" xmlns:cx="http://schemas.microsoft.com/office/drawing/2014/chartex" xmlns:wpc="http://schemas.microsoft.com/office/word/2010/wordprocessingCanvas" xmlns="" val="0"/>
                         </a:ext>
                       </a:extLst>
                     </a:blip>
@@ -22913,12 +23039,6 @@
                 </pic:pic>
               </a:graphicData>
             </a:graphic>
-            <wp14:sizeRelH relativeFrom="page">
-              <wp14:pctWidth>0</wp14:pctWidth>
-            </wp14:sizeRelH>
-            <wp14:sizeRelV relativeFrom="page">
-              <wp14:pctHeight>0</wp14:pctHeight>
-            </wp14:sizeRelV>
           </wp:anchor>
         </w:drawing>
       </w:r>
@@ -23138,7 +23258,7 @@
           <w:lang w:val="es-MX" w:eastAsia="es-MX"/>
         </w:rPr>
         <w:drawing>
-          <wp:inline distT="0" distB="0" distL="0" distR="0" wp14:anchorId="5E23D95E" wp14:editId="2056E6DB">
+          <wp:inline distT="0" distB="0" distL="0" distR="0">
             <wp:extent cx="6638925" cy="2800350"/>
             <wp:effectExtent l="0" t="0" r="9525" b="0"/>
             <wp:docPr id="5" name="Imagen 5"/>
@@ -23155,10 +23275,10 @@
                     </pic:cNvPicPr>
                   </pic:nvPicPr>
                   <pic:blipFill>
-                    <a:blip r:embed="rId22">
+                    <a:blip r:embed="rId22" cstate="print">
                       <a:extLst>
                         <a:ext uri="{28A0092B-C50C-407E-A947-70E740481C1C}">
-                          <a14:useLocalDpi xmlns:a14="http://schemas.microsoft.com/office/drawing/2010/main" val="0"/>
+                          <a14:useLocalDpi xmlns:a14="http://schemas.microsoft.com/office/drawing/2010/main" xmlns:wps="http://schemas.microsoft.com/office/word/2010/wordprocessingShape" xmlns:wpi="http://schemas.microsoft.com/office/word/2010/wordprocessingInk" xmlns:wpg="http://schemas.microsoft.com/office/word/2010/wordprocessingGroup" xmlns:w16se="http://schemas.microsoft.com/office/word/2015/wordml/symex" xmlns:w15="http://schemas.microsoft.com/office/word/2012/wordml" xmlns:w14="http://schemas.microsoft.com/office/word/2010/wordml" xmlns:w="http://schemas.openxmlformats.org/wordprocessingml/2006/main" xmlns:w10="urn:schemas-microsoft-com:office:word" xmlns:wp14="http://schemas.microsoft.com/office/word/2010/wordprocessingDrawing" xmlns:v="urn:schemas-microsoft-com:vml" xmlns:o="urn:schemas-microsoft-com:office:office" xmlns:mc="http://schemas.openxmlformats.org/markup-compatibility/2006" xmlns:cx1="http://schemas.microsoft.com/office/drawing/2015/9/8/chartex" xmlns:cx="http://schemas.microsoft.com/office/drawing/2014/chartex" xmlns:wpc="http://schemas.microsoft.com/office/word/2010/wordprocessingCanvas" xmlns="" val="0"/>
                         </a:ext>
                       </a:extLst>
                     </a:blip>
@@ -23300,24 +23420,40 @@
           <w:i/>
         </w:rPr>
       </w:pPr>
+      <w:proofErr w:type="gramStart"/>
       <w:r>
         <w:rPr>
           <w:i/>
         </w:rPr>
-        <w:t xml:space="preserve">class Libro extends Eloquent {      //defiendo el nombre de la tabla con la info de los libros  </w:t>
-      </w:r>
-    </w:p>
-    <w:p>
-      <w:pPr>
+        <w:t>class</w:t>
+      </w:r>
+      <w:proofErr w:type="gramEnd"/>
+      <w:r>
         <w:rPr>
           <w:i/>
         </w:rPr>
-      </w:pPr>
-      <w:r>
+        <w:t xml:space="preserve"> Libro extends Eloquent {      //defiendo el nombre de la tabla con la info de los libros  </w:t>
+      </w:r>
+    </w:p>
+    <w:p>
+      <w:pPr>
         <w:rPr>
           <w:i/>
-        </w:rPr>
-        <w:t xml:space="preserve">    public static $table = 'tb_libros';  </w:t>
+          <w:lang w:val="en-US"/>
+        </w:rPr>
+      </w:pPr>
+      <w:r>
+        <w:rPr>
+          <w:i/>
+        </w:rPr>
+        <w:t xml:space="preserve">    </w:t>
+      </w:r>
+      <w:r>
+        <w:rPr>
+          <w:i/>
+          <w:lang w:val="en-US"/>
+        </w:rPr>
+        <w:t xml:space="preserve">public static $table = 'tb_libros';  </w:t>
       </w:r>
     </w:p>
     <w:p>
@@ -23355,26 +23491,31 @@
       <w:pPr>
         <w:rPr>
           <w:i/>
+          <w:lang w:val="en-US"/>
         </w:rPr>
       </w:pPr>
       <w:r>
         <w:rPr>
           <w:i/>
-        </w:rPr>
-        <w:t xml:space="preserve">Route::get('libro/listar', function() {  </w:t>
-      </w:r>
-    </w:p>
-    <w:p>
-      <w:pPr>
+          <w:lang w:val="en-US"/>
+        </w:rPr>
+        <w:t>Route::</w:t>
+      </w:r>
+      <w:proofErr w:type="gramStart"/>
+      <w:r>
         <w:rPr>
           <w:i/>
-        </w:rPr>
-      </w:pPr>
+          <w:lang w:val="en-US"/>
+        </w:rPr>
+        <w:t>get(</w:t>
+      </w:r>
+      <w:proofErr w:type="gramEnd"/>
       <w:r>
         <w:rPr>
           <w:i/>
-        </w:rPr>
-        <w:t xml:space="preserve">    $libros = Libro::all();  </w:t>
+          <w:lang w:val="en-US"/>
+        </w:rPr>
+        <w:t xml:space="preserve">'libro/listar', function() {  </w:t>
       </w:r>
     </w:p>
     <w:p>
@@ -23386,8 +23527,56 @@
       <w:r>
         <w:rPr>
           <w:i/>
-        </w:rPr>
-        <w:t xml:space="preserve">    return View::make('mi_vista', $libros);  //Muestra los datos</w:t>
+          <w:lang w:val="en-US"/>
+        </w:rPr>
+        <w:t xml:space="preserve">    </w:t>
+      </w:r>
+      <w:r>
+        <w:rPr>
+          <w:i/>
+        </w:rPr>
+        <w:t>$libros = Libro</w:t>
+      </w:r>
+      <w:proofErr w:type="gramStart"/>
+      <w:r>
+        <w:rPr>
+          <w:i/>
+        </w:rPr>
+        <w:t>::all</w:t>
+      </w:r>
+      <w:proofErr w:type="gramEnd"/>
+      <w:r>
+        <w:rPr>
+          <w:i/>
+        </w:rPr>
+        <w:t xml:space="preserve">();  </w:t>
+      </w:r>
+    </w:p>
+    <w:p>
+      <w:pPr>
+        <w:rPr>
+          <w:i/>
+        </w:rPr>
+      </w:pPr>
+      <w:r>
+        <w:rPr>
+          <w:i/>
+        </w:rPr>
+        <w:t xml:space="preserve">    </w:t>
+      </w:r>
+      <w:proofErr w:type="gramStart"/>
+      <w:r>
+        <w:rPr>
+          <w:i/>
+        </w:rPr>
+        <w:t>return</w:t>
+      </w:r>
+      <w:proofErr w:type="gramEnd"/>
+      <w:r>
+        <w:rPr>
+          <w:i/>
+        </w:rPr>
+        <w:t xml:space="preserve"> View::make('mi_vista', $libros);  //Muestra los datos</w:t>
       </w:r>
     </w:p>
     <w:p>
@@ -23483,7 +23672,21 @@
         <w:rPr>
           <w:i/>
         </w:rPr>
-        <w:t>&lt;?php echo $mi_nombre; ?&gt;</w:t>
+        <w:t>&lt;?</w:t>
+      </w:r>
+      <w:proofErr w:type="gramStart"/>
+      <w:r>
+        <w:rPr>
+          <w:i/>
+        </w:rPr>
+        <w:t>php</w:t>
+      </w:r>
+      <w:proofErr w:type="gramEnd"/>
+      <w:r>
+        <w:rPr>
+          <w:i/>
+        </w:rPr>
+        <w:t xml:space="preserve"> echo $mi_nombre; ?&gt;</w:t>
       </w:r>
     </w:p>
     <w:p>
@@ -23539,11 +23742,13 @@
       <w:pPr>
         <w:rPr>
           <w:i/>
+          <w:lang w:val="en-US"/>
         </w:rPr>
       </w:pPr>
       <w:r>
         <w:rPr>
           <w:i/>
+          <w:lang w:val="en-US"/>
         </w:rPr>
         <w:t>class UserController extends BaseController {</w:t>
       </w:r>
@@ -23552,11 +23757,13 @@
       <w:pPr>
         <w:rPr>
           <w:i/>
+          <w:lang w:val="en-US"/>
         </w:rPr>
       </w:pPr>
       <w:r>
         <w:rPr>
           <w:i/>
+          <w:lang w:val="en-US"/>
         </w:rPr>
         <w:t xml:space="preserve">    public function mostrarPerfil($id)</w:t>
       </w:r>
@@ -23565,11 +23772,13 @@
       <w:pPr>
         <w:rPr>
           <w:i/>
+          <w:lang w:val="en-US"/>
         </w:rPr>
       </w:pPr>
       <w:r>
         <w:rPr>
           <w:i/>
+          <w:lang w:val="en-US"/>
         </w:rPr>
         <w:t xml:space="preserve">    {</w:t>
       </w:r>
@@ -23578,11 +23787,13 @@
       <w:pPr>
         <w:rPr>
           <w:i/>
+          <w:lang w:val="en-US"/>
         </w:rPr>
       </w:pPr>
       <w:r>
         <w:rPr>
           <w:i/>
+          <w:lang w:val="en-US"/>
         </w:rPr>
         <w:t xml:space="preserve">        $user = User::find($id);;</w:t>
       </w:r>
@@ -23591,11 +23802,13 @@
       <w:pPr>
         <w:rPr>
           <w:i/>
+          <w:lang w:val="en-US"/>
         </w:rPr>
       </w:pPr>
       <w:r>
         <w:rPr>
           <w:i/>
+          <w:lang w:val="en-US"/>
         </w:rPr>
         <w:t xml:space="preserve">        return View::make('user.profile', array('user' =&gt; $user));</w:t>
       </w:r>
@@ -23609,8 +23822,15 @@
       <w:r>
         <w:rPr>
           <w:i/>
-        </w:rPr>
-        <w:t xml:space="preserve">    }</w:t>
+          <w:lang w:val="en-US"/>
+        </w:rPr>
+        <w:t xml:space="preserve">    </w:t>
+      </w:r>
+      <w:r>
+        <w:rPr>
+          <w:i/>
+        </w:rPr>
+        <w:t>}</w:t>
       </w:r>
     </w:p>
     <w:p>
@@ -23652,21 +23872,75 @@
       <w:pPr>
         <w:rPr>
           <w:i/>
+          <w:lang w:val="en-US"/>
         </w:rPr>
       </w:pPr>
       <w:r>
         <w:rPr>
           <w:i/>
-        </w:rPr>
-        <w:t>Route::get('user/{id}', 'UserController@mostrarPerfil');</w:t>
-      </w:r>
-    </w:p>
-    <w:p/>
-    <w:p/>
-    <w:p/>
-    <w:p/>
-    <w:p/>
-    <w:p/>
+          <w:lang w:val="en-US"/>
+        </w:rPr>
+        <w:t>Route::</w:t>
+      </w:r>
+      <w:proofErr w:type="gramStart"/>
+      <w:r>
+        <w:rPr>
+          <w:i/>
+          <w:lang w:val="en-US"/>
+        </w:rPr>
+        <w:t>get(</w:t>
+      </w:r>
+      <w:proofErr w:type="gramEnd"/>
+      <w:r>
+        <w:rPr>
+          <w:i/>
+          <w:lang w:val="en-US"/>
+        </w:rPr>
+        <w:t>'user/{id}', 'UserController@mostrarPerfil');</w:t>
+      </w:r>
+    </w:p>
+    <w:p>
+      <w:pPr>
+        <w:rPr>
+          <w:lang w:val="en-US"/>
+        </w:rPr>
+      </w:pPr>
+    </w:p>
+    <w:p>
+      <w:pPr>
+        <w:rPr>
+          <w:lang w:val="en-US"/>
+        </w:rPr>
+      </w:pPr>
+    </w:p>
+    <w:p>
+      <w:pPr>
+        <w:rPr>
+          <w:lang w:val="en-US"/>
+        </w:rPr>
+      </w:pPr>
+    </w:p>
+    <w:p>
+      <w:pPr>
+        <w:rPr>
+          <w:lang w:val="en-US"/>
+        </w:rPr>
+      </w:pPr>
+    </w:p>
+    <w:p>
+      <w:pPr>
+        <w:rPr>
+          <w:lang w:val="en-US"/>
+        </w:rPr>
+      </w:pPr>
+    </w:p>
+    <w:p>
+      <w:pPr>
+        <w:rPr>
+          <w:lang w:val="en-US"/>
+        </w:rPr>
+      </w:pPr>
+    </w:p>
     <w:p>
       <w:pPr>
         <w:pStyle w:val="Ttulo1"/>
@@ -23991,7 +24265,7 @@
 </file>
 
 <file path=word/endnotes.xml><?xml version="1.0" encoding="utf-8"?>
-<w:endnotes xmlns:wpc="http://schemas.microsoft.com/office/word/2010/wordprocessingCanvas" xmlns:cx="http://schemas.microsoft.com/office/drawing/2014/chartex" xmlns:cx1="http://schemas.microsoft.com/office/drawing/2015/9/8/chartex" xmlns:mc="http://schemas.openxmlformats.org/markup-compatibility/2006" xmlns:o="urn:schemas-microsoft-com:office:office" xmlns:r="http://schemas.openxmlformats.org/officeDocument/2006/relationships" xmlns:m="http://schemas.openxmlformats.org/officeDocument/2006/math" xmlns:v="urn:schemas-microsoft-com:vml" xmlns:wp14="http://schemas.microsoft.com/office/word/2010/wordprocessingDrawing" xmlns:wp="http://schemas.openxmlformats.org/drawingml/2006/wordprocessingDrawing" xmlns:w10="urn:schemas-microsoft-com:office:word" xmlns:w="http://schemas.openxmlformats.org/wordprocessingml/2006/main" xmlns:w14="http://schemas.microsoft.com/office/word/2010/wordml" xmlns:w15="http://schemas.microsoft.com/office/word/2012/wordml" xmlns:w16se="http://schemas.microsoft.com/office/word/2015/wordml/symex" xmlns:wpg="http://schemas.microsoft.com/office/word/2010/wordprocessingGroup" xmlns:wpi="http://schemas.microsoft.com/office/word/2010/wordprocessingInk" xmlns:wne="http://schemas.microsoft.com/office/word/2006/wordml" xmlns:wps="http://schemas.microsoft.com/office/word/2010/wordprocessingShape" mc:Ignorable="w14 w15 w16se wp14">
+<w:endnotes xmlns:ve="http://schemas.openxmlformats.org/markup-compatibility/2006" xmlns:o="urn:schemas-microsoft-com:office:office" xmlns:r="http://schemas.openxmlformats.org/officeDocument/2006/relationships" xmlns:m="http://schemas.openxmlformats.org/officeDocument/2006/math" xmlns:v="urn:schemas-microsoft-com:vml" xmlns:wp="http://schemas.openxmlformats.org/drawingml/2006/wordprocessingDrawing" xmlns:w10="urn:schemas-microsoft-com:office:word" xmlns:w="http://schemas.openxmlformats.org/wordprocessingml/2006/main" xmlns:wne="http://schemas.microsoft.com/office/word/2006/wordml">
   <w:endnote w:type="separator" w:id="-1">
     <w:p>
       <w:pPr>
@@ -24016,17 +24290,17 @@
 </file>
 
 <file path=word/footer1.xml><?xml version="1.0" encoding="utf-8"?>
-<w:ftr xmlns:wpc="http://schemas.microsoft.com/office/word/2010/wordprocessingCanvas" xmlns:cx="http://schemas.microsoft.com/office/drawing/2014/chartex" xmlns:cx1="http://schemas.microsoft.com/office/drawing/2015/9/8/chartex" xmlns:mc="http://schemas.openxmlformats.org/markup-compatibility/2006" xmlns:o="urn:schemas-microsoft-com:office:office" xmlns:r="http://schemas.openxmlformats.org/officeDocument/2006/relationships" xmlns:m="http://schemas.openxmlformats.org/officeDocument/2006/math" xmlns:v="urn:schemas-microsoft-com:vml" xmlns:wp14="http://schemas.microsoft.com/office/word/2010/wordprocessingDrawing" xmlns:wp="http://schemas.openxmlformats.org/drawingml/2006/wordprocessingDrawing" xmlns:w10="urn:schemas-microsoft-com:office:word" xmlns:w="http://schemas.openxmlformats.org/wordprocessingml/2006/main" xmlns:w14="http://schemas.microsoft.com/office/word/2010/wordml" xmlns:w15="http://schemas.microsoft.com/office/word/2012/wordml" xmlns:w16se="http://schemas.microsoft.com/office/word/2015/wordml/symex" xmlns:wpg="http://schemas.microsoft.com/office/word/2010/wordprocessingGroup" xmlns:wpi="http://schemas.microsoft.com/office/word/2010/wordprocessingInk" xmlns:wne="http://schemas.microsoft.com/office/word/2006/wordml" xmlns:wps="http://schemas.microsoft.com/office/word/2010/wordprocessingShape" mc:Ignorable="w14 w15 w16se wp14">
+<w:ftr xmlns:ve="http://schemas.openxmlformats.org/markup-compatibility/2006" xmlns:o="urn:schemas-microsoft-com:office:office" xmlns:r="http://schemas.openxmlformats.org/officeDocument/2006/relationships" xmlns:m="http://schemas.openxmlformats.org/officeDocument/2006/math" xmlns:v="urn:schemas-microsoft-com:vml" xmlns:wp="http://schemas.openxmlformats.org/drawingml/2006/wordprocessingDrawing" xmlns:w10="urn:schemas-microsoft-com:office:word" xmlns:w="http://schemas.openxmlformats.org/wordprocessingml/2006/main" xmlns:wne="http://schemas.microsoft.com/office/word/2006/wordml">
   <w:tbl>
     <w:tblPr>
       <w:tblpPr w:leftFromText="187" w:rightFromText="187" w:vertAnchor="text" w:tblpY="1"/>
       <w:tblW w:w="5000" w:type="pct"/>
-      <w:tblLook w:val="04A0" w:firstRow="1" w:lastRow="0" w:firstColumn="1" w:lastColumn="0" w:noHBand="0" w:noVBand="1"/>
+      <w:tblLook w:val="04A0"/>
     </w:tblPr>
     <w:tblGrid>
-      <w:gridCol w:w="4709"/>
-      <w:gridCol w:w="1047"/>
-      <w:gridCol w:w="4710"/>
+      <w:gridCol w:w="4807"/>
+      <w:gridCol w:w="1068"/>
+      <w:gridCol w:w="4807"/>
     </w:tblGrid>
     <w:tr>
       <w:trPr>
@@ -24088,7 +24362,7 @@
               <w:bCs/>
               <w:noProof/>
             </w:rPr>
-            <w:t>1</w:t>
+            <w:t>20</w:t>
           </w:r>
           <w:r>
             <w:rPr>
@@ -24187,7 +24461,7 @@
 </file>
 
 <file path=word/footnotes.xml><?xml version="1.0" encoding="utf-8"?>
-<w:footnotes xmlns:wpc="http://schemas.microsoft.com/office/word/2010/wordprocessingCanvas" xmlns:cx="http://schemas.microsoft.com/office/drawing/2014/chartex" xmlns:cx1="http://schemas.microsoft.com/office/drawing/2015/9/8/chartex" xmlns:mc="http://schemas.openxmlformats.org/markup-compatibility/2006" xmlns:o="urn:schemas-microsoft-com:office:office" xmlns:r="http://schemas.openxmlformats.org/officeDocument/2006/relationships" xmlns:m="http://schemas.openxmlformats.org/officeDocument/2006/math" xmlns:v="urn:schemas-microsoft-com:vml" xmlns:wp14="http://schemas.microsoft.com/office/word/2010/wordprocessingDrawing" xmlns:wp="http://schemas.openxmlformats.org/drawingml/2006/wordprocessingDrawing" xmlns:w10="urn:schemas-microsoft-com:office:word" xmlns:w="http://schemas.openxmlformats.org/wordprocessingml/2006/main" xmlns:w14="http://schemas.microsoft.com/office/word/2010/wordml" xmlns:w15="http://schemas.microsoft.com/office/word/2012/wordml" xmlns:w16se="http://schemas.microsoft.com/office/word/2015/wordml/symex" xmlns:wpg="http://schemas.microsoft.com/office/word/2010/wordprocessingGroup" xmlns:wpi="http://schemas.microsoft.com/office/word/2010/wordprocessingInk" xmlns:wne="http://schemas.microsoft.com/office/word/2006/wordml" xmlns:wps="http://schemas.microsoft.com/office/word/2010/wordprocessingShape" mc:Ignorable="w14 w15 w16se wp14">
+<w:footnotes xmlns:ve="http://schemas.openxmlformats.org/markup-compatibility/2006" xmlns:o="urn:schemas-microsoft-com:office:office" xmlns:r="http://schemas.openxmlformats.org/officeDocument/2006/relationships" xmlns:m="http://schemas.openxmlformats.org/officeDocument/2006/math" xmlns:v="urn:schemas-microsoft-com:vml" xmlns:wp="http://schemas.openxmlformats.org/drawingml/2006/wordprocessingDrawing" xmlns:w10="urn:schemas-microsoft-com:office:word" xmlns:w="http://schemas.openxmlformats.org/wordprocessingml/2006/main" xmlns:wne="http://schemas.microsoft.com/office/word/2006/wordml">
   <w:footnote w:type="separator" w:id="-1">
     <w:p>
       <w:pPr>
@@ -24212,7 +24486,7 @@
 </file>
 
 <file path=word/header1.xml><?xml version="1.0" encoding="utf-8"?>
-<w:hdr xmlns:wpc="http://schemas.microsoft.com/office/word/2010/wordprocessingCanvas" xmlns:cx="http://schemas.microsoft.com/office/drawing/2014/chartex" xmlns:cx1="http://schemas.microsoft.com/office/drawing/2015/9/8/chartex" xmlns:mc="http://schemas.openxmlformats.org/markup-compatibility/2006" xmlns:o="urn:schemas-microsoft-com:office:office" xmlns:r="http://schemas.openxmlformats.org/officeDocument/2006/relationships" xmlns:m="http://schemas.openxmlformats.org/officeDocument/2006/math" xmlns:v="urn:schemas-microsoft-com:vml" xmlns:wp14="http://schemas.microsoft.com/office/word/2010/wordprocessingDrawing" xmlns:wp="http://schemas.openxmlformats.org/drawingml/2006/wordprocessingDrawing" xmlns:w10="urn:schemas-microsoft-com:office:word" xmlns:w="http://schemas.openxmlformats.org/wordprocessingml/2006/main" xmlns:w14="http://schemas.microsoft.com/office/word/2010/wordml" xmlns:w15="http://schemas.microsoft.com/office/word/2012/wordml" xmlns:w16se="http://schemas.microsoft.com/office/word/2015/wordml/symex" xmlns:wpg="http://schemas.microsoft.com/office/word/2010/wordprocessingGroup" xmlns:wpi="http://schemas.microsoft.com/office/word/2010/wordprocessingInk" xmlns:wne="http://schemas.microsoft.com/office/word/2006/wordml" xmlns:wps="http://schemas.microsoft.com/office/word/2010/wordprocessingShape" mc:Ignorable="w14 w15 w16se wp14">
+<w:hdr xmlns:ve="http://schemas.openxmlformats.org/markup-compatibility/2006" xmlns:o="urn:schemas-microsoft-com:office:office" xmlns:r="http://schemas.openxmlformats.org/officeDocument/2006/relationships" xmlns:m="http://schemas.openxmlformats.org/officeDocument/2006/math" xmlns:v="urn:schemas-microsoft-com:vml" xmlns:wp="http://schemas.openxmlformats.org/drawingml/2006/wordprocessingDrawing" xmlns:w10="urn:schemas-microsoft-com:office:word" xmlns:w="http://schemas.openxmlformats.org/wordprocessingml/2006/main" xmlns:wne="http://schemas.microsoft.com/office/word/2006/wordml">
   <w:p>
     <w:pPr>
       <w:pStyle w:val="Encabezado"/>
@@ -24229,75 +24503,11 @@
         <w:color w:val="5B9BD5" w:themeColor="accent1"/>
         <w:lang w:val="es-MX" w:eastAsia="es-MX"/>
       </w:rPr>
-      <mc:AlternateContent>
-        <mc:Choice Requires="wps">
-          <w:drawing>
-            <wp:anchor distT="0" distB="0" distL="114300" distR="114300" simplePos="0" relativeHeight="251659264" behindDoc="0" locked="0" layoutInCell="1" allowOverlap="1" wp14:anchorId="48739CD0" wp14:editId="1653B4B4">
-              <wp:simplePos x="0" y="0"/>
-              <wp:positionH relativeFrom="margin">
-                <wp:align>center</wp:align>
-              </wp:positionH>
-              <wp:positionV relativeFrom="page">
-                <wp:align>top</wp:align>
-              </wp:positionV>
-              <wp:extent cx="5943600" cy="777240"/>
-              <wp:effectExtent l="0" t="0" r="0" b="0"/>
-              <wp:wrapNone/>
-              <wp:docPr id="59" name="Rectángulo 4"/>
-              <wp:cNvGraphicFramePr/>
-              <a:graphic xmlns:a="http://schemas.openxmlformats.org/drawingml/2006/main">
-                <a:graphicData uri="http://schemas.microsoft.com/office/word/2010/wordprocessingShape">
-                  <wps:wsp>
-                    <wps:cNvSpPr/>
-                    <wps:spPr>
-                      <a:xfrm>
-                        <a:off x="0" y="0"/>
-                        <a:ext cx="5943600" cy="777240"/>
-                      </a:xfrm>
-                      <a:prstGeom prst="rect">
-                        <a:avLst/>
-                      </a:prstGeom>
-                      <a:ln>
-                        <a:noFill/>
-                      </a:ln>
-                    </wps:spPr>
-                    <wps:style>
-                      <a:lnRef idx="2">
-                        <a:schemeClr val="accent1">
-                          <a:shade val="50000"/>
-                        </a:schemeClr>
-                      </a:lnRef>
-                      <a:fillRef idx="1">
-                        <a:schemeClr val="accent1"/>
-                      </a:fillRef>
-                      <a:effectRef idx="0">
-                        <a:schemeClr val="accent1"/>
-                      </a:effectRef>
-                      <a:fontRef idx="minor">
-                        <a:schemeClr val="lt1"/>
-                      </a:fontRef>
-                    </wps:style>
-                    <wps:bodyPr rtlCol="0" anchor="ctr"/>
-                  </wps:wsp>
-                </a:graphicData>
-              </a:graphic>
-              <wp14:sizeRelH relativeFrom="margin">
-                <wp14:pctWidth>100000</wp14:pctWidth>
-              </wp14:sizeRelH>
-              <wp14:sizeRelV relativeFrom="topMargin">
-                <wp14:pctHeight>85000</wp14:pctHeight>
-              </wp14:sizeRelV>
-            </wp:anchor>
-          </w:drawing>
-        </mc:Choice>
-        <mc:Fallback>
-          <w:pict>
-            <v:rect w14:anchorId="1681A6DD" id="Rectángulo 4" o:spid="_x0000_s1026" style="position:absolute;margin-left:0;margin-top:0;width:468pt;height:61.2pt;z-index:251659264;visibility:visible;mso-wrap-style:square;mso-width-percent:1000;mso-height-percent:850;mso-wrap-distance-left:9pt;mso-wrap-distance-top:0;mso-wrap-distance-right:9pt;mso-wrap-distance-bottom:0;mso-position-horizontal:center;mso-position-horizontal-relative:margin;mso-position-vertical:top;mso-position-vertical-relative:page;mso-width-percent:1000;mso-height-percent:850;mso-width-relative:margin;mso-height-relative:top-margin-area;v-text-anchor:middle" o:gfxdata="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" fillcolor="#5b9bd5 [3204]" stroked="f" strokeweight="1pt">
-              <w10:wrap anchorx="margin" anchory="page"/>
-            </v:rect>
-          </w:pict>
-        </mc:Fallback>
-      </mc:AlternateContent>
+      <w:pict>
+        <v:rect id="Rectángulo 4" o:spid="_x0000_s4097" style="position:absolute;left:0;text-align:left;margin-left:0;margin-top:0;width:468pt;height:61.2pt;z-index:251659264;visibility:visible;mso-width-percent:1000;mso-height-percent:850;mso-position-horizontal:center;mso-position-horizontal-relative:margin;mso-position-vertical:top;mso-position-vertical-relative:page;mso-width-percent:1000;mso-height-percent:850;mso-width-relative:margin;mso-height-relative:top-margin-area;v-text-anchor:middle" o:gfxdata="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" fillcolor="#5b9bd5 [3204]" stroked="f" strokeweight="1pt">
+          <w10:wrap anchorx="margin" anchory="page"/>
+        </v:rect>
+      </w:pict>
     </w:r>
     <w:r>
       <w:rPr>
@@ -24316,8 +24526,8 @@
 </file>
 
 <file path=word/numbering.xml><?xml version="1.0" encoding="utf-8"?>
-<w:numbering xmlns:wpc="http://schemas.microsoft.com/office/word/2010/wordprocessingCanvas" xmlns:cx="http://schemas.microsoft.com/office/drawing/2014/chartex" xmlns:cx1="http://schemas.microsoft.com/office/drawing/2015/9/8/chartex" xmlns:mc="http://schemas.openxmlformats.org/markup-compatibility/2006" xmlns:o="urn:schemas-microsoft-com:office:office" xmlns:r="http://schemas.openxmlformats.org/officeDocument/2006/relationships" xmlns:m="http://schemas.openxmlformats.org/officeDocument/2006/math" xmlns:v="urn:schemas-microsoft-com:vml" xmlns:wp14="http://schemas.microsoft.com/office/word/2010/wordprocessingDrawing" xmlns:wp="http://schemas.openxmlformats.org/drawingml/2006/wordprocessingDrawing" xmlns:w10="urn:schemas-microsoft-com:office:word" xmlns:w="http://schemas.openxmlformats.org/wordprocessingml/2006/main" xmlns:w14="http://schemas.microsoft.com/office/word/2010/wordml" xmlns:w15="http://schemas.microsoft.com/office/word/2012/wordml" xmlns:w16se="http://schemas.microsoft.com/office/word/2015/wordml/symex" xmlns:wpg="http://schemas.microsoft.com/office/word/2010/wordprocessingGroup" xmlns:wpi="http://schemas.microsoft.com/office/word/2010/wordprocessingInk" xmlns:wne="http://schemas.microsoft.com/office/word/2006/wordml" xmlns:wps="http://schemas.microsoft.com/office/word/2010/wordprocessingShape" mc:Ignorable="w14 w15 w16se wp14">
-  <w:abstractNum w:abstractNumId="0" w15:restartNumberingAfterBreak="0">
+<w:numbering xmlns:ve="http://schemas.openxmlformats.org/markup-compatibility/2006" xmlns:o="urn:schemas-microsoft-com:office:office" xmlns:r="http://schemas.openxmlformats.org/officeDocument/2006/relationships" xmlns:m="http://schemas.openxmlformats.org/officeDocument/2006/math" xmlns:v="urn:schemas-microsoft-com:vml" xmlns:wp="http://schemas.openxmlformats.org/drawingml/2006/wordprocessingDrawing" xmlns:w10="urn:schemas-microsoft-com:office:word" xmlns:w="http://schemas.openxmlformats.org/wordprocessingml/2006/main" xmlns:wne="http://schemas.microsoft.com/office/word/2006/wordml">
+  <w:abstractNum w:abstractNumId="0">
     <w:nsid w:val="001252DB"/>
     <w:multiLevelType w:val="multilevel"/>
     <w:tmpl w:val="D0F6FCD4"/>
@@ -24406,7 +24616,7 @@
       </w:pPr>
     </w:lvl>
   </w:abstractNum>
-  <w:abstractNum w:abstractNumId="1" w15:restartNumberingAfterBreak="0">
+  <w:abstractNum w:abstractNumId="1">
     <w:nsid w:val="058D1C12"/>
     <w:multiLevelType w:val="multilevel"/>
     <w:tmpl w:val="42F4FA1E"/>
@@ -24519,7 +24729,7 @@
       </w:pPr>
     </w:lvl>
   </w:abstractNum>
-  <w:abstractNum w:abstractNumId="2" w15:restartNumberingAfterBreak="0">
+  <w:abstractNum w:abstractNumId="2">
     <w:nsid w:val="05BE7DF2"/>
     <w:multiLevelType w:val="hybridMultilevel"/>
     <w:tmpl w:val="5C58F05E"/>
@@ -24632,7 +24842,7 @@
       </w:rPr>
     </w:lvl>
   </w:abstractNum>
-  <w:abstractNum w:abstractNumId="3" w15:restartNumberingAfterBreak="0">
+  <w:abstractNum w:abstractNumId="3">
     <w:nsid w:val="06F353AC"/>
     <w:multiLevelType w:val="multilevel"/>
     <w:tmpl w:val="5FE2D84E"/>
@@ -24745,7 +24955,7 @@
       </w:pPr>
     </w:lvl>
   </w:abstractNum>
-  <w:abstractNum w:abstractNumId="4" w15:restartNumberingAfterBreak="0">
+  <w:abstractNum w:abstractNumId="4">
     <w:nsid w:val="09B81A18"/>
     <w:multiLevelType w:val="hybridMultilevel"/>
     <w:tmpl w:val="9274FACE"/>
@@ -24858,7 +25068,7 @@
       </w:rPr>
     </w:lvl>
   </w:abstractNum>
-  <w:abstractNum w:abstractNumId="5" w15:restartNumberingAfterBreak="0">
+  <w:abstractNum w:abstractNumId="5">
     <w:nsid w:val="09E82C74"/>
     <w:multiLevelType w:val="multilevel"/>
     <w:tmpl w:val="2D963E46"/>
@@ -24971,7 +25181,7 @@
       </w:pPr>
     </w:lvl>
   </w:abstractNum>
-  <w:abstractNum w:abstractNumId="6" w15:restartNumberingAfterBreak="0">
+  <w:abstractNum w:abstractNumId="6">
     <w:nsid w:val="0A830481"/>
     <w:multiLevelType w:val="hybridMultilevel"/>
     <w:tmpl w:val="D80AB7DC"/>
@@ -25084,7 +25294,7 @@
       </w:rPr>
     </w:lvl>
   </w:abstractNum>
-  <w:abstractNum w:abstractNumId="7" w15:restartNumberingAfterBreak="0">
+  <w:abstractNum w:abstractNumId="7">
     <w:nsid w:val="0CE42875"/>
     <w:multiLevelType w:val="multilevel"/>
     <w:tmpl w:val="0C0A001F"/>
@@ -25170,7 +25380,7 @@
       </w:pPr>
     </w:lvl>
   </w:abstractNum>
-  <w:abstractNum w:abstractNumId="8" w15:restartNumberingAfterBreak="0">
+  <w:abstractNum w:abstractNumId="8">
     <w:nsid w:val="103F7981"/>
     <w:multiLevelType w:val="multilevel"/>
     <w:tmpl w:val="18586DB4"/>
@@ -25283,7 +25493,7 @@
       </w:pPr>
     </w:lvl>
   </w:abstractNum>
-  <w:abstractNum w:abstractNumId="9" w15:restartNumberingAfterBreak="0">
+  <w:abstractNum w:abstractNumId="9">
     <w:nsid w:val="10984DCE"/>
     <w:multiLevelType w:val="hybridMultilevel"/>
     <w:tmpl w:val="37C25508"/>
@@ -25396,7 +25606,7 @@
       </w:rPr>
     </w:lvl>
   </w:abstractNum>
-  <w:abstractNum w:abstractNumId="10" w15:restartNumberingAfterBreak="0">
+  <w:abstractNum w:abstractNumId="10">
     <w:nsid w:val="10A53E8D"/>
     <w:multiLevelType w:val="hybridMultilevel"/>
     <w:tmpl w:val="EFF0741A"/>
@@ -25509,7 +25719,7 @@
       </w:rPr>
     </w:lvl>
   </w:abstractNum>
-  <w:abstractNum w:abstractNumId="11" w15:restartNumberingAfterBreak="0">
+  <w:abstractNum w:abstractNumId="11">
     <w:nsid w:val="17E31424"/>
     <w:multiLevelType w:val="hybridMultilevel"/>
     <w:tmpl w:val="96F244F8"/>
@@ -25622,7 +25832,7 @@
       </w:rPr>
     </w:lvl>
   </w:abstractNum>
-  <w:abstractNum w:abstractNumId="12" w15:restartNumberingAfterBreak="0">
+  <w:abstractNum w:abstractNumId="12">
     <w:nsid w:val="19655A87"/>
     <w:multiLevelType w:val="hybridMultilevel"/>
     <w:tmpl w:val="4E30053A"/>
@@ -25735,7 +25945,7 @@
       </w:rPr>
     </w:lvl>
   </w:abstractNum>
-  <w:abstractNum w:abstractNumId="13" w15:restartNumberingAfterBreak="0">
+  <w:abstractNum w:abstractNumId="13">
     <w:nsid w:val="1C1457F2"/>
     <w:multiLevelType w:val="multilevel"/>
     <w:tmpl w:val="0C0A001F"/>
@@ -25821,7 +26031,7 @@
       </w:pPr>
     </w:lvl>
   </w:abstractNum>
-  <w:abstractNum w:abstractNumId="14" w15:restartNumberingAfterBreak="0">
+  <w:abstractNum w:abstractNumId="14">
     <w:nsid w:val="1DB5703C"/>
     <w:multiLevelType w:val="hybridMultilevel"/>
     <w:tmpl w:val="1DCEE050"/>
@@ -25934,7 +26144,7 @@
       </w:rPr>
     </w:lvl>
   </w:abstractNum>
-  <w:abstractNum w:abstractNumId="15" w15:restartNumberingAfterBreak="0">
+  <w:abstractNum w:abstractNumId="15">
     <w:nsid w:val="206F7BB8"/>
     <w:multiLevelType w:val="hybridMultilevel"/>
     <w:tmpl w:val="38325808"/>
@@ -26047,7 +26257,7 @@
       </w:rPr>
     </w:lvl>
   </w:abstractNum>
-  <w:abstractNum w:abstractNumId="16" w15:restartNumberingAfterBreak="0">
+  <w:abstractNum w:abstractNumId="16">
     <w:nsid w:val="24521433"/>
     <w:multiLevelType w:val="hybridMultilevel"/>
     <w:tmpl w:val="432C7312"/>
@@ -26160,7 +26370,7 @@
       </w:rPr>
     </w:lvl>
   </w:abstractNum>
-  <w:abstractNum w:abstractNumId="17" w15:restartNumberingAfterBreak="0">
+  <w:abstractNum w:abstractNumId="17">
     <w:nsid w:val="2AC03E7E"/>
     <w:multiLevelType w:val="multilevel"/>
     <w:tmpl w:val="578AB426"/>
@@ -26273,7 +26483,7 @@
       </w:pPr>
     </w:lvl>
   </w:abstractNum>
-  <w:abstractNum w:abstractNumId="18" w15:restartNumberingAfterBreak="0">
+  <w:abstractNum w:abstractNumId="18">
     <w:nsid w:val="2E0F42E7"/>
     <w:multiLevelType w:val="multilevel"/>
     <w:tmpl w:val="ADF41A80"/>
@@ -26422,7 +26632,7 @@
       </w:rPr>
     </w:lvl>
   </w:abstractNum>
-  <w:abstractNum w:abstractNumId="19" w15:restartNumberingAfterBreak="0">
+  <w:abstractNum w:abstractNumId="19">
     <w:nsid w:val="35286FD1"/>
     <w:multiLevelType w:val="hybridMultilevel"/>
     <w:tmpl w:val="F230A0BE"/>
@@ -26535,7 +26745,7 @@
       </w:rPr>
     </w:lvl>
   </w:abstractNum>
-  <w:abstractNum w:abstractNumId="20" w15:restartNumberingAfterBreak="0">
+  <w:abstractNum w:abstractNumId="20">
     <w:nsid w:val="3612200F"/>
     <w:multiLevelType w:val="hybridMultilevel"/>
     <w:tmpl w:val="2AB6CE5C"/>
@@ -26648,7 +26858,7 @@
       </w:rPr>
     </w:lvl>
   </w:abstractNum>
-  <w:abstractNum w:abstractNumId="21" w15:restartNumberingAfterBreak="0">
+  <w:abstractNum w:abstractNumId="21">
     <w:nsid w:val="38D4665B"/>
     <w:multiLevelType w:val="hybridMultilevel"/>
     <w:tmpl w:val="201882E6"/>
@@ -26761,7 +26971,7 @@
       </w:rPr>
     </w:lvl>
   </w:abstractNum>
-  <w:abstractNum w:abstractNumId="22" w15:restartNumberingAfterBreak="0">
+  <w:abstractNum w:abstractNumId="22">
     <w:nsid w:val="39B1734E"/>
     <w:multiLevelType w:val="hybridMultilevel"/>
     <w:tmpl w:val="7F6489EE"/>
@@ -26874,7 +27084,7 @@
       </w:rPr>
     </w:lvl>
   </w:abstractNum>
-  <w:abstractNum w:abstractNumId="23" w15:restartNumberingAfterBreak="0">
+  <w:abstractNum w:abstractNumId="23">
     <w:nsid w:val="3AD428B4"/>
     <w:multiLevelType w:val="multilevel"/>
     <w:tmpl w:val="7314271C"/>
@@ -26987,7 +27197,7 @@
       </w:pPr>
     </w:lvl>
   </w:abstractNum>
-  <w:abstractNum w:abstractNumId="24" w15:restartNumberingAfterBreak="0">
+  <w:abstractNum w:abstractNumId="24">
     <w:nsid w:val="3CF41DF1"/>
     <w:multiLevelType w:val="multilevel"/>
     <w:tmpl w:val="BC5E155A"/>
@@ -27100,7 +27310,7 @@
       </w:pPr>
     </w:lvl>
   </w:abstractNum>
-  <w:abstractNum w:abstractNumId="25" w15:restartNumberingAfterBreak="0">
+  <w:abstractNum w:abstractNumId="25">
     <w:nsid w:val="3DB1604E"/>
     <w:multiLevelType w:val="multilevel"/>
     <w:tmpl w:val="AD6C7D3C"/>
@@ -27213,7 +27423,7 @@
       </w:pPr>
     </w:lvl>
   </w:abstractNum>
-  <w:abstractNum w:abstractNumId="26" w15:restartNumberingAfterBreak="0">
+  <w:abstractNum w:abstractNumId="26">
     <w:nsid w:val="414F318B"/>
     <w:multiLevelType w:val="multilevel"/>
     <w:tmpl w:val="B3484982"/>
@@ -27326,7 +27536,7 @@
       </w:pPr>
     </w:lvl>
   </w:abstractNum>
-  <w:abstractNum w:abstractNumId="27" w15:restartNumberingAfterBreak="0">
+  <w:abstractNum w:abstractNumId="27">
     <w:nsid w:val="42C71235"/>
     <w:multiLevelType w:val="hybridMultilevel"/>
     <w:tmpl w:val="8350F590"/>
@@ -27439,7 +27649,7 @@
       </w:rPr>
     </w:lvl>
   </w:abstractNum>
-  <w:abstractNum w:abstractNumId="28" w15:restartNumberingAfterBreak="0">
+  <w:abstractNum w:abstractNumId="28">
     <w:nsid w:val="44AB1184"/>
     <w:multiLevelType w:val="multilevel"/>
     <w:tmpl w:val="69DE0946"/>
@@ -27588,7 +27798,7 @@
       </w:rPr>
     </w:lvl>
   </w:abstractNum>
-  <w:abstractNum w:abstractNumId="29" w15:restartNumberingAfterBreak="0">
+  <w:abstractNum w:abstractNumId="29">
     <w:nsid w:val="4E6B1F3D"/>
     <w:multiLevelType w:val="multilevel"/>
     <w:tmpl w:val="49E40212"/>
@@ -27701,7 +27911,7 @@
       </w:rPr>
     </w:lvl>
   </w:abstractNum>
-  <w:abstractNum w:abstractNumId="30" w15:restartNumberingAfterBreak="0">
+  <w:abstractNum w:abstractNumId="30">
     <w:nsid w:val="511D1DAA"/>
     <w:multiLevelType w:val="hybridMultilevel"/>
     <w:tmpl w:val="618EFBA2"/>
@@ -27814,7 +28024,7 @@
       </w:rPr>
     </w:lvl>
   </w:abstractNum>
-  <w:abstractNum w:abstractNumId="31" w15:restartNumberingAfterBreak="0">
+  <w:abstractNum w:abstractNumId="31">
     <w:nsid w:val="538256FE"/>
     <w:multiLevelType w:val="multilevel"/>
     <w:tmpl w:val="4CC6D55C"/>
@@ -27927,7 +28137,7 @@
       </w:pPr>
     </w:lvl>
   </w:abstractNum>
-  <w:abstractNum w:abstractNumId="32" w15:restartNumberingAfterBreak="0">
+  <w:abstractNum w:abstractNumId="32">
     <w:nsid w:val="5CE57748"/>
     <w:multiLevelType w:val="multilevel"/>
     <w:tmpl w:val="B7CA767E"/>
@@ -28040,7 +28250,7 @@
       </w:pPr>
     </w:lvl>
   </w:abstractNum>
-  <w:abstractNum w:abstractNumId="33" w15:restartNumberingAfterBreak="0">
+  <w:abstractNum w:abstractNumId="33">
     <w:nsid w:val="5F0503E9"/>
     <w:multiLevelType w:val="hybridMultilevel"/>
     <w:tmpl w:val="5846D2D4"/>
@@ -28153,7 +28363,7 @@
       </w:rPr>
     </w:lvl>
   </w:abstractNum>
-  <w:abstractNum w:abstractNumId="34" w15:restartNumberingAfterBreak="0">
+  <w:abstractNum w:abstractNumId="34">
     <w:nsid w:val="635331EF"/>
     <w:multiLevelType w:val="multilevel"/>
     <w:tmpl w:val="992EE2C0"/>
@@ -28266,7 +28476,7 @@
       </w:pPr>
     </w:lvl>
   </w:abstractNum>
-  <w:abstractNum w:abstractNumId="35" w15:restartNumberingAfterBreak="0">
+  <w:abstractNum w:abstractNumId="35">
     <w:nsid w:val="69CD3E68"/>
     <w:multiLevelType w:val="hybridMultilevel"/>
     <w:tmpl w:val="DC228310"/>
@@ -28379,7 +28589,7 @@
       </w:rPr>
     </w:lvl>
   </w:abstractNum>
-  <w:abstractNum w:abstractNumId="36" w15:restartNumberingAfterBreak="0">
+  <w:abstractNum w:abstractNumId="36">
     <w:nsid w:val="6DAF1B34"/>
     <w:multiLevelType w:val="hybridMultilevel"/>
     <w:tmpl w:val="91BC4368"/>
@@ -28492,7 +28702,7 @@
       </w:rPr>
     </w:lvl>
   </w:abstractNum>
-  <w:abstractNum w:abstractNumId="37" w15:restartNumberingAfterBreak="0">
+  <w:abstractNum w:abstractNumId="37">
     <w:nsid w:val="7481398F"/>
     <w:multiLevelType w:val="hybridMultilevel"/>
     <w:tmpl w:val="A93E5336"/>
@@ -28605,7 +28815,7 @@
       </w:rPr>
     </w:lvl>
   </w:abstractNum>
-  <w:abstractNum w:abstractNumId="38" w15:restartNumberingAfterBreak="0">
+  <w:abstractNum w:abstractNumId="38">
     <w:nsid w:val="7CE06C7F"/>
     <w:multiLevelType w:val="multilevel"/>
     <w:tmpl w:val="10247538"/>
@@ -28718,7 +28928,7 @@
       </w:pPr>
     </w:lvl>
   </w:abstractNum>
-  <w:abstractNum w:abstractNumId="39" w15:restartNumberingAfterBreak="0">
+  <w:abstractNum w:abstractNumId="39">
     <w:nsid w:val="7E6A779F"/>
     <w:multiLevelType w:val="hybridMultilevel"/>
     <w:tmpl w:val="9E28F09E"/>
@@ -28831,7 +29041,7 @@
       </w:rPr>
     </w:lvl>
   </w:abstractNum>
-  <w:abstractNum w:abstractNumId="40" w15:restartNumberingAfterBreak="0">
+  <w:abstractNum w:abstractNumId="40">
     <w:nsid w:val="7F523FF6"/>
     <w:multiLevelType w:val="multilevel"/>
     <w:tmpl w:val="13C0EE38"/>
@@ -29072,7 +29282,7 @@
 </file>
 
 <file path=word/styles.xml><?xml version="1.0" encoding="utf-8"?>
-<w:styles xmlns:mc="http://schemas.openxmlformats.org/markup-compatibility/2006" xmlns:r="http://schemas.openxmlformats.org/officeDocument/2006/relationships" xmlns:w="http://schemas.openxmlformats.org/wordprocessingml/2006/main" xmlns:w14="http://schemas.microsoft.com/office/word/2010/wordml" xmlns:w15="http://schemas.microsoft.com/office/word/2012/wordml" xmlns:w16se="http://schemas.microsoft.com/office/word/2015/wordml/symex" mc:Ignorable="w14 w15 w16se">
+<w:styles xmlns:r="http://schemas.openxmlformats.org/officeDocument/2006/relationships" xmlns:w="http://schemas.openxmlformats.org/wordprocessingml/2006/main">
   <w:docDefaults>
     <w:rPrDefault>
       <w:rPr>
@@ -29088,378 +29298,144 @@
       </w:pPr>
     </w:pPrDefault>
   </w:docDefaults>
-  <w:latentStyles w:defLockedState="0" w:defUIPriority="99" w:defSemiHidden="0" w:defUnhideWhenUsed="0" w:defQFormat="0" w:count="371">
-    <w:lsdException w:name="Normal" w:uiPriority="0" w:qFormat="1"/>
-    <w:lsdException w:name="heading 1" w:uiPriority="9" w:qFormat="1"/>
-    <w:lsdException w:name="heading 2" w:semiHidden="1" w:uiPriority="9" w:unhideWhenUsed="1" w:qFormat="1"/>
-    <w:lsdException w:name="heading 3" w:semiHidden="1" w:uiPriority="9" w:unhideWhenUsed="1" w:qFormat="1"/>
-    <w:lsdException w:name="heading 4" w:semiHidden="1" w:uiPriority="9" w:unhideWhenUsed="1" w:qFormat="1"/>
-    <w:lsdException w:name="heading 5" w:semiHidden="1" w:uiPriority="9" w:unhideWhenUsed="1" w:qFormat="1"/>
-    <w:lsdException w:name="heading 6" w:semiHidden="1" w:uiPriority="9" w:unhideWhenUsed="1" w:qFormat="1"/>
-    <w:lsdException w:name="heading 7" w:semiHidden="1" w:uiPriority="9" w:unhideWhenUsed="1" w:qFormat="1"/>
-    <w:lsdException w:name="heading 8" w:semiHidden="1" w:uiPriority="9" w:unhideWhenUsed="1" w:qFormat="1"/>
-    <w:lsdException w:name="heading 9" w:semiHidden="1" w:uiPriority="9" w:unhideWhenUsed="1" w:qFormat="1"/>
-    <w:lsdException w:name="index 1" w:semiHidden="1" w:unhideWhenUsed="1"/>
-    <w:lsdException w:name="index 2" w:semiHidden="1" w:unhideWhenUsed="1"/>
-    <w:lsdException w:name="index 3" w:semiHidden="1" w:unhideWhenUsed="1"/>
-    <w:lsdException w:name="index 4" w:semiHidden="1" w:unhideWhenUsed="1"/>
-    <w:lsdException w:name="index 5" w:semiHidden="1" w:unhideWhenUsed="1"/>
-    <w:lsdException w:name="index 6" w:semiHidden="1" w:unhideWhenUsed="1"/>
-    <w:lsdException w:name="index 7" w:semiHidden="1" w:unhideWhenUsed="1"/>
-    <w:lsdException w:name="index 8" w:semiHidden="1" w:unhideWhenUsed="1"/>
-    <w:lsdException w:name="index 9" w:semiHidden="1" w:unhideWhenUsed="1"/>
-    <w:lsdException w:name="toc 1" w:semiHidden="1" w:uiPriority="39" w:unhideWhenUsed="1"/>
-    <w:lsdException w:name="toc 2" w:semiHidden="1" w:uiPriority="39" w:unhideWhenUsed="1"/>
-    <w:lsdException w:name="toc 3" w:semiHidden="1" w:uiPriority="39" w:unhideWhenUsed="1"/>
-    <w:lsdException w:name="toc 4" w:semiHidden="1" w:uiPriority="39" w:unhideWhenUsed="1"/>
-    <w:lsdException w:name="toc 5" w:semiHidden="1" w:uiPriority="39" w:unhideWhenUsed="1"/>
-    <w:lsdException w:name="toc 6" w:semiHidden="1" w:uiPriority="39" w:unhideWhenUsed="1"/>
-    <w:lsdException w:name="toc 7" w:semiHidden="1" w:uiPriority="39" w:unhideWhenUsed="1"/>
-    <w:lsdException w:name="toc 8" w:semiHidden="1" w:uiPriority="39" w:unhideWhenUsed="1"/>
-    <w:lsdException w:name="toc 9" w:semiHidden="1" w:uiPriority="39" w:unhideWhenUsed="1"/>
-    <w:lsdException w:name="Normal Indent" w:semiHidden="1" w:unhideWhenUsed="1"/>
-    <w:lsdException w:name="footnote text" w:semiHidden="1" w:unhideWhenUsed="1"/>
-    <w:lsdException w:name="annotation text" w:semiHidden="1" w:unhideWhenUsed="1"/>
-    <w:lsdException w:name="header" w:semiHidden="1" w:unhideWhenUsed="1"/>
-    <w:lsdException w:name="footer" w:semiHidden="1" w:unhideWhenUsed="1"/>
-    <w:lsdException w:name="index heading" w:semiHidden="1" w:unhideWhenUsed="1"/>
-    <w:lsdException w:name="caption" w:semiHidden="1" w:uiPriority="35" w:unhideWhenUsed="1" w:qFormat="1"/>
-    <w:lsdException w:name="table of figures" w:semiHidden="1" w:unhideWhenUsed="1"/>
-    <w:lsdException w:name="envelope address" w:semiHidden="1" w:unhideWhenUsed="1"/>
-    <w:lsdException w:name="envelope return" w:semiHidden="1" w:unhideWhenUsed="1"/>
-    <w:lsdException w:name="footnote reference" w:semiHidden="1" w:unhideWhenUsed="1"/>
-    <w:lsdException w:name="annotation reference" w:semiHidden="1" w:unhideWhenUsed="1"/>
-    <w:lsdException w:name="line number" w:semiHidden="1" w:unhideWhenUsed="1"/>
-    <w:lsdException w:name="page number" w:semiHidden="1" w:unhideWhenUsed="1"/>
-    <w:lsdException w:name="endnote reference" w:semiHidden="1" w:unhideWhenUsed="1"/>
-    <w:lsdException w:name="endnote text" w:semiHidden="1" w:unhideWhenUsed="1"/>
-    <w:lsdException w:name="table of authorities" w:semiHidden="1" w:unhideWhenUsed="1"/>
-    <w:lsdException w:name="macro" w:semiHidden="1" w:unhideWhenUsed="1"/>
-    <w:lsdException w:name="toa heading" w:semiHidden="1" w:unhideWhenUsed="1"/>
-    <w:lsdException w:name="List" w:semiHidden="1" w:unhideWhenUsed="1"/>
-    <w:lsdException w:name="List Bullet" w:semiHidden="1" w:unhideWhenUsed="1"/>
-    <w:lsdException w:name="List Number" w:semiHidden="1" w:unhideWhenUsed="1"/>
-    <w:lsdException w:name="List 2" w:semiHidden="1" w:unhideWhenUsed="1"/>
-    <w:lsdException w:name="List 3" w:semiHidden="1" w:unhideWhenUsed="1"/>
-    <w:lsdException w:name="List 4" w:semiHidden="1" w:unhideWhenUsed="1"/>
-    <w:lsdException w:name="List 5" w:semiHidden="1" w:unhideWhenUsed="1"/>
-    <w:lsdException w:name="List Bullet 2" w:semiHidden="1" w:unhideWhenUsed="1"/>
-    <w:lsdException w:name="List Bullet 3" w:semiHidden="1" w:unhideWhenUsed="1"/>
-    <w:lsdException w:name="List Bullet 4" w:semiHidden="1" w:unhideWhenUsed="1"/>
-    <w:lsdException w:name="List Bullet 5" w:semiHidden="1" w:unhideWhenUsed="1"/>
-    <w:lsdException w:name="List Number 2" w:semiHidden="1" w:unhideWhenUsed="1"/>
-    <w:lsdException w:name="List Number 3" w:semiHidden="1" w:unhideWhenUsed="1"/>
-    <w:lsdException w:name="List Number 4" w:semiHidden="1" w:unhideWhenUsed="1"/>
-    <w:lsdException w:name="List Number 5" w:semiHidden="1" w:unhideWhenUsed="1"/>
-    <w:lsdException w:name="Title" w:uiPriority="10" w:qFormat="1"/>
-    <w:lsdException w:name="Closing" w:semiHidden="1" w:unhideWhenUsed="1"/>
-    <w:lsdException w:name="Signature" w:semiHidden="1" w:unhideWhenUsed="1"/>
-    <w:lsdException w:name="Default Paragraph Font" w:semiHidden="1" w:uiPriority="1" w:unhideWhenUsed="1"/>
-    <w:lsdException w:name="Body Text" w:semiHidden="1" w:unhideWhenUsed="1"/>
-    <w:lsdException w:name="Body Text Indent" w:semiHidden="1" w:unhideWhenUsed="1"/>
-    <w:lsdException w:name="List Continue" w:semiHidden="1" w:unhideWhenUsed="1"/>
-    <w:lsdException w:name="List Continue 2" w:semiHidden="1" w:unhideWhenUsed="1"/>
-    <w:lsdException w:name="List Continue 3" w:semiHidden="1" w:unhideWhenUsed="1"/>
-    <w:lsdException w:name="List Continue 4" w:semiHidden="1" w:unhideWhenUsed="1"/>
-    <w:lsdException w:name="List Continue 5" w:semiHidden="1" w:unhideWhenUsed="1"/>
-    <w:lsdException w:name="Message Header" w:semiHidden="1" w:unhideWhenUsed="1"/>
-    <w:lsdException w:name="Subtitle" w:uiPriority="11" w:qFormat="1"/>
-    <w:lsdException w:name="Salutation" w:semiHidden="1" w:unhideWhenUsed="1"/>
-    <w:lsdException w:name="Date" w:semiHidden="1" w:unhideWhenUsed="1"/>
-    <w:lsdException w:name="Body Text First Indent" w:semiHidden="1" w:unhideWhenUsed="1"/>
-    <w:lsdException w:name="Body Text First Indent 2" w:semiHidden="1" w:unhideWhenUsed="1"/>
-    <w:lsdException w:name="Note Heading" w:semiHidden="1" w:unhideWhenUsed="1"/>
-    <w:lsdException w:name="Body Text 2" w:semiHidden="1" w:unhideWhenUsed="1"/>
-    <w:lsdException w:name="Body Text 3" w:semiHidden="1" w:unhideWhenUsed="1"/>
-    <w:lsdException w:name="Body Text Indent 2" w:semiHidden="1" w:unhideWhenUsed="1"/>
-    <w:lsdException w:name="Body Text Indent 3" w:semiHidden="1" w:unhideWhenUsed="1"/>
-    <w:lsdException w:name="Block Text" w:semiHidden="1" w:unhideWhenUsed="1"/>
-    <w:lsdException w:name="Hyperlink" w:semiHidden="1" w:unhideWhenUsed="1"/>
-    <w:lsdException w:name="FollowedHyperlink" w:semiHidden="1" w:unhideWhenUsed="1"/>
-    <w:lsdException w:name="Strong" w:uiPriority="22" w:qFormat="1"/>
-    <w:lsdException w:name="Emphasis" w:uiPriority="20" w:qFormat="1"/>
-    <w:lsdException w:name="Document Map" w:semiHidden="1" w:unhideWhenUsed="1"/>
-    <w:lsdException w:name="Plain Text" w:semiHidden="1" w:unhideWhenUsed="1"/>
-    <w:lsdException w:name="E-mail Signature" w:semiHidden="1" w:unhideWhenUsed="1"/>
-    <w:lsdException w:name="HTML Top of Form" w:semiHidden="1" w:unhideWhenUsed="1"/>
-    <w:lsdException w:name="HTML Bottom of Form" w:semiHidden="1" w:unhideWhenUsed="1"/>
-    <w:lsdException w:name="Normal (Web)" w:semiHidden="1" w:unhideWhenUsed="1"/>
-    <w:lsdException w:name="HTML Acronym" w:semiHidden="1" w:unhideWhenUsed="1"/>
-    <w:lsdException w:name="HTML Address" w:semiHidden="1" w:unhideWhenUsed="1"/>
-    <w:lsdException w:name="HTML Cite" w:semiHidden="1" w:unhideWhenUsed="1"/>
-    <w:lsdException w:name="HTML Code" w:semiHidden="1" w:unhideWhenUsed="1"/>
-    <w:lsdException w:name="HTML Definition" w:semiHidden="1" w:unhideWhenUsed="1"/>
-    <w:lsdException w:name="HTML Keyboard" w:semiHidden="1" w:unhideWhenUsed="1"/>
-    <w:lsdException w:name="HTML Preformatted" w:semiHidden="1" w:unhideWhenUsed="1"/>
-    <w:lsdException w:name="HTML Sample" w:semiHidden="1" w:unhideWhenUsed="1"/>
-    <w:lsdException w:name="HTML Typewriter" w:semiHidden="1" w:unhideWhenUsed="1"/>
-    <w:lsdException w:name="HTML Variable" w:semiHidden="1" w:unhideWhenUsed="1"/>
-    <w:lsdException w:name="Normal Table" w:semiHidden="1" w:unhideWhenUsed="1"/>
-    <w:lsdException w:name="annotation subject" w:semiHidden="1" w:unhideWhenUsed="1"/>
-    <w:lsdException w:name="No List" w:semiHidden="1" w:unhideWhenUsed="1"/>
-    <w:lsdException w:name="Outline List 1" w:semiHidden="1" w:unhideWhenUsed="1"/>
-    <w:lsdException w:name="Outline List 2" w:semiHidden="1" w:unhideWhenUsed="1"/>
-    <w:lsdException w:name="Outline List 3" w:semiHidden="1" w:unhideWhenUsed="1"/>
-    <w:lsdException w:name="Table Simple 1" w:semiHidden="1" w:unhideWhenUsed="1"/>
-    <w:lsdException w:name="Table Simple 2" w:semiHidden="1" w:unhideWhenUsed="1"/>
-    <w:lsdException w:name="Table Simple 3" w:semiHidden="1" w:unhideWhenUsed="1"/>
-    <w:lsdException w:name="Table Classic 1" w:semiHidden="1" w:unhideWhenUsed="1"/>
-    <w:lsdException w:name="Table Classic 2" w:semiHidden="1" w:unhideWhenUsed="1"/>
-    <w:lsdException w:name="Table Classic 3" w:semiHidden="1" w:unhideWhenUsed="1"/>
-    <w:lsdException w:name="Table Classic 4" w:semiHidden="1" w:unhideWhenUsed="1"/>
-    <w:lsdException w:name="Table Colorful 1" w:semiHidden="1" w:unhideWhenUsed="1"/>
-    <w:lsdException w:name="Table Colorful 2" w:semiHidden="1" w:unhideWhenUsed="1"/>
-    <w:lsdException w:name="Table Colorful 3" w:semiHidden="1" w:unhideWhenUsed="1"/>
-    <w:lsdException w:name="Table Columns 1" w:semiHidden="1" w:unhideWhenUsed="1"/>
-    <w:lsdException w:name="Table Columns 2" w:semiHidden="1" w:unhideWhenUsed="1"/>
-    <w:lsdException w:name="Table Columns 3" w:semiHidden="1" w:unhideWhenUsed="1"/>
-    <w:lsdException w:name="Table Columns 4" w:semiHidden="1" w:unhideWhenUsed="1"/>
-    <w:lsdException w:name="Table Columns 5" w:semiHidden="1" w:unhideWhenUsed="1"/>
-    <w:lsdException w:name="Table Grid 1" w:semiHidden="1" w:unhideWhenUsed="1"/>
-    <w:lsdException w:name="Table Grid 2" w:semiHidden="1" w:unhideWhenUsed="1"/>
-    <w:lsdException w:name="Table Grid 3" w:semiHidden="1" w:unhideWhenUsed="1"/>
-    <w:lsdException w:name="Table Grid 4" w:semiHidden="1" w:unhideWhenUsed="1"/>
-    <w:lsdException w:name="Table Grid 5" w:semiHidden="1" w:unhideWhenUsed="1"/>
-    <w:lsdException w:name="Table Grid 6" w:semiHidden="1" w:unhideWhenUsed="1"/>
-    <w:lsdException w:name="Table Grid 7" w:semiHidden="1" w:unhideWhenUsed="1"/>
-    <w:lsdException w:name="Table Grid 8" w:semiHidden="1" w:unhideWhenUsed="1"/>
-    <w:lsdException w:name="Table List 1" w:semiHidden="1" w:unhideWhenUsed="1"/>
-    <w:lsdException w:name="Table List 2" w:semiHidden="1" w:unhideWhenUsed="1"/>
-    <w:lsdException w:name="Table List 3" w:semiHidden="1" w:unhideWhenUsed="1"/>
-    <w:lsdException w:name="Table List 4" w:semiHidden="1" w:unhideWhenUsed="1"/>
-    <w:lsdException w:name="Table List 5" w:semiHidden="1" w:unhideWhenUsed="1"/>
-    <w:lsdException w:name="Table List 6" w:semiHidden="1" w:unhideWhenUsed="1"/>
-    <w:lsdException w:name="Table List 7" w:semiHidden="1" w:unhideWhenUsed="1"/>
-    <w:lsdException w:name="Table List 8" w:semiHidden="1" w:unhideWhenUsed="1"/>
-    <w:lsdException w:name="Table 3D effects 1" w:semiHidden="1" w:unhideWhenUsed="1"/>
-    <w:lsdException w:name="Table 3D effects 2" w:semiHidden="1" w:unhideWhenUsed="1"/>
-    <w:lsdException w:name="Table 3D effects 3" w:semiHidden="1" w:unhideWhenUsed="1"/>
-    <w:lsdException w:name="Table Contemporary" w:semiHidden="1" w:unhideWhenUsed="1"/>
-    <w:lsdException w:name="Table Elegant" w:semiHidden="1" w:unhideWhenUsed="1"/>
-    <w:lsdException w:name="Table Professional" w:semiHidden="1" w:unhideWhenUsed="1"/>
-    <w:lsdException w:name="Table Subtle 1" w:semiHidden="1" w:unhideWhenUsed="1"/>
-    <w:lsdException w:name="Table Subtle 2" w:semiHidden="1" w:unhideWhenUsed="1"/>
-    <w:lsdException w:name="Table Web 1" w:semiHidden="1" w:unhideWhenUsed="1"/>
-    <w:lsdException w:name="Table Web 2" w:semiHidden="1" w:unhideWhenUsed="1"/>
-    <w:lsdException w:name="Table Web 3" w:semiHidden="1" w:unhideWhenUsed="1"/>
-    <w:lsdException w:name="Balloon Text" w:semiHidden="1" w:unhideWhenUsed="1"/>
-    <w:lsdException w:name="Table Grid" w:uiPriority="39"/>
-    <w:lsdException w:name="Table Theme" w:semiHidden="1" w:unhideWhenUsed="1"/>
-    <w:lsdException w:name="Placeholder Text" w:semiHidden="1"/>
-    <w:lsdException w:name="No Spacing" w:uiPriority="1" w:qFormat="1"/>
-    <w:lsdException w:name="Light Shading" w:uiPriority="60"/>
-    <w:lsdException w:name="Light List" w:uiPriority="61"/>
-    <w:lsdException w:name="Light Grid" w:uiPriority="62"/>
-    <w:lsdException w:name="Medium Shading 1" w:uiPriority="63"/>
-    <w:lsdException w:name="Medium Shading 2" w:uiPriority="64"/>
-    <w:lsdException w:name="Medium List 1" w:uiPriority="65"/>
-    <w:lsdException w:name="Medium List 2" w:uiPriority="66"/>
-    <w:lsdException w:name="Medium Grid 1" w:uiPriority="67"/>
-    <w:lsdException w:name="Medium Grid 2" w:uiPriority="68"/>
-    <w:lsdException w:name="Medium Grid 3" w:uiPriority="69"/>
-    <w:lsdException w:name="Dark List" w:uiPriority="70"/>
-    <w:lsdException w:name="Colorful Shading" w:uiPriority="71"/>
-    <w:lsdException w:name="Colorful List" w:uiPriority="72"/>
-    <w:lsdException w:name="Colorful Grid" w:uiPriority="73"/>
-    <w:lsdException w:name="Light Shading Accent 1" w:uiPriority="60"/>
-    <w:lsdException w:name="Light List Accent 1" w:uiPriority="61"/>
-    <w:lsdException w:name="Light Grid Accent 1" w:uiPriority="62"/>
-    <w:lsdException w:name="Medium Shading 1 Accent 1" w:uiPriority="63"/>
-    <w:lsdException w:name="Medium Shading 2 Accent 1" w:uiPriority="64"/>
-    <w:lsdException w:name="Medium List 1 Accent 1" w:uiPriority="65"/>
-    <w:lsdException w:name="Revision" w:semiHidden="1"/>
-    <w:lsdException w:name="List Paragraph" w:uiPriority="34" w:qFormat="1"/>
-    <w:lsdException w:name="Quote" w:uiPriority="29" w:qFormat="1"/>
-    <w:lsdException w:name="Intense Quote" w:uiPriority="30" w:qFormat="1"/>
-    <w:lsdException w:name="Medium List 2 Accent 1" w:uiPriority="66"/>
-    <w:lsdException w:name="Medium Grid 1 Accent 1" w:uiPriority="67"/>
-    <w:lsdException w:name="Medium Grid 2 Accent 1" w:uiPriority="68"/>
-    <w:lsdException w:name="Medium Grid 3 Accent 1" w:uiPriority="69"/>
-    <w:lsdException w:name="Dark List Accent 1" w:uiPriority="70"/>
-    <w:lsdException w:name="Colorful Shading Accent 1" w:uiPriority="71"/>
-    <w:lsdException w:name="Colorful List Accent 1" w:uiPriority="72"/>
-    <w:lsdException w:name="Colorful Grid Accent 1" w:uiPriority="73"/>
-    <w:lsdException w:name="Light Shading Accent 2" w:uiPriority="60"/>
-    <w:lsdException w:name="Light List Accent 2" w:uiPriority="61"/>
-    <w:lsdException w:name="Light Grid Accent 2" w:uiPriority="62"/>
-    <w:lsdException w:name="Medium Shading 1 Accent 2" w:uiPriority="63"/>
-    <w:lsdException w:name="Medium Shading 2 Accent 2" w:uiPriority="64"/>
-    <w:lsdException w:name="Medium List 1 Accent 2" w:uiPriority="65"/>
-    <w:lsdException w:name="Medium List 2 Accent 2" w:uiPriority="66"/>
-    <w:lsdException w:name="Medium Grid 1 Accent 2" w:uiPriority="67"/>
-    <w:lsdException w:name="Medium Grid 2 Accent 2" w:uiPriority="68"/>
-    <w:lsdException w:name="Medium Grid 3 Accent 2" w:uiPriority="69"/>
-    <w:lsdException w:name="Dark List Accent 2" w:uiPriority="70"/>
-    <w:lsdException w:name="Colorful Shading Accent 2" w:uiPriority="71"/>
-    <w:lsdException w:name="Colorful List Accent 2" w:uiPriority="72"/>
-    <w:lsdException w:name="Colorful Grid Accent 2" w:uiPriority="73"/>
-    <w:lsdException w:name="Light Shading Accent 3" w:uiPriority="60"/>
-    <w:lsdException w:name="Light List Accent 3" w:uiPriority="61"/>
-    <w:lsdException w:name="Light Grid Accent 3" w:uiPriority="62"/>
-    <w:lsdException w:name="Medium Shading 1 Accent 3" w:uiPriority="63"/>
-    <w:lsdException w:name="Medium Shading 2 Accent 3" w:uiPriority="64"/>
-    <w:lsdException w:name="Medium List 1 Accent 3" w:uiPriority="65"/>
-    <w:lsdException w:name="Medium List 2 Accent 3" w:uiPriority="66"/>
-    <w:lsdException w:name="Medium Grid 1 Accent 3" w:uiPriority="67"/>
-    <w:lsdException w:name="Medium Grid 2 Accent 3" w:uiPriority="68"/>
-    <w:lsdException w:name="Medium Grid 3 Accent 3" w:uiPriority="69"/>
-    <w:lsdException w:name="Dark List Accent 3" w:uiPriority="70"/>
-    <w:lsdException w:name="Colorful Shading Accent 3" w:uiPriority="71"/>
-    <w:lsdException w:name="Colorful List Accent 3" w:uiPriority="72"/>
-    <w:lsdException w:name="Colorful Grid Accent 3" w:uiPriority="73"/>
-    <w:lsdException w:name="Light Shading Accent 4" w:uiPriority="60"/>
-    <w:lsdException w:name="Light List Accent 4" w:uiPriority="61"/>
-    <w:lsdException w:name="Light Grid Accent 4" w:uiPriority="62"/>
-    <w:lsdException w:name="Medium Shading 1 Accent 4" w:uiPriority="63"/>
-    <w:lsdException w:name="Medium Shading 2 Accent 4" w:uiPriority="64"/>
-    <w:lsdException w:name="Medium List 1 Accent 4" w:uiPriority="65"/>
-    <w:lsdException w:name="Medium List 2 Accent 4" w:uiPriority="66"/>
-    <w:lsdException w:name="Medium Grid 1 Accent 4" w:uiPriority="67"/>
-    <w:lsdException w:name="Medium Grid 2 Accent 4" w:uiPriority="68"/>
-    <w:lsdException w:name="Medium Grid 3 Accent 4" w:uiPriority="69"/>
-    <w:lsdException w:name="Dark List Accent 4" w:uiPriority="70"/>
-    <w:lsdException w:name="Colorful Shading Accent 4" w:uiPriority="71"/>
-    <w:lsdException w:name="Colorful List Accent 4" w:uiPriority="72"/>
-    <w:lsdException w:name="Colorful Grid Accent 4" w:uiPriority="73"/>
-    <w:lsdException w:name="Light Shading Accent 5" w:uiPriority="60"/>
-    <w:lsdException w:name="Light List Accent 5" w:uiPriority="61"/>
-    <w:lsdException w:name="Light Grid Accent 5" w:uiPriority="62"/>
-    <w:lsdException w:name="Medium Shading 1 Accent 5" w:uiPriority="63"/>
-    <w:lsdException w:name="Medium Shading 2 Accent 5" w:uiPriority="64"/>
-    <w:lsdException w:name="Medium List 1 Accent 5" w:uiPriority="65"/>
-    <w:lsdException w:name="Medium List 2 Accent 5" w:uiPriority="66"/>
-    <w:lsdException w:name="Medium Grid 1 Accent 5" w:uiPriority="67"/>
-    <w:lsdException w:name="Medium Grid 2 Accent 5" w:uiPriority="68"/>
-    <w:lsdException w:name="Medium Grid 3 Accent 5" w:uiPriority="69"/>
-    <w:lsdException w:name="Dark List Accent 5" w:uiPriority="70"/>
-    <w:lsdException w:name="Colorful Shading Accent 5" w:uiPriority="71"/>
-    <w:lsdException w:name="Colorful List Accent 5" w:uiPriority="72"/>
-    <w:lsdException w:name="Colorful Grid Accent 5" w:uiPriority="73"/>
-    <w:lsdException w:name="Light Shading Accent 6" w:uiPriority="60"/>
-    <w:lsdException w:name="Light List Accent 6" w:uiPriority="61"/>
-    <w:lsdException w:name="Light Grid Accent 6" w:uiPriority="62"/>
-    <w:lsdException w:name="Medium Shading 1 Accent 6" w:uiPriority="63"/>
-    <w:lsdException w:name="Medium Shading 2 Accent 6" w:uiPriority="64"/>
-    <w:lsdException w:name="Medium List 1 Accent 6" w:uiPriority="65"/>
-    <w:lsdException w:name="Medium List 2 Accent 6" w:uiPriority="66"/>
-    <w:lsdException w:name="Medium Grid 1 Accent 6" w:uiPriority="67"/>
-    <w:lsdException w:name="Medium Grid 2 Accent 6" w:uiPriority="68"/>
-    <w:lsdException w:name="Medium Grid 3 Accent 6" w:uiPriority="69"/>
-    <w:lsdException w:name="Dark List Accent 6" w:uiPriority="70"/>
-    <w:lsdException w:name="Colorful Shading Accent 6" w:uiPriority="71"/>
-    <w:lsdException w:name="Colorful List Accent 6" w:uiPriority="72"/>
-    <w:lsdException w:name="Colorful Grid Accent 6" w:uiPriority="73"/>
-    <w:lsdException w:name="Subtle Emphasis" w:uiPriority="19" w:qFormat="1"/>
-    <w:lsdException w:name="Intense Emphasis" w:uiPriority="21" w:qFormat="1"/>
-    <w:lsdException w:name="Subtle Reference" w:uiPriority="31" w:qFormat="1"/>
-    <w:lsdException w:name="Intense Reference" w:uiPriority="32" w:qFormat="1"/>
-    <w:lsdException w:name="Book Title" w:uiPriority="33" w:qFormat="1"/>
-    <w:lsdException w:name="Bibliography" w:semiHidden="1" w:uiPriority="37" w:unhideWhenUsed="1"/>
-    <w:lsdException w:name="TOC Heading" w:semiHidden="1" w:uiPriority="39" w:unhideWhenUsed="1" w:qFormat="1"/>
-    <w:lsdException w:name="Plain Table 1" w:uiPriority="41"/>
-    <w:lsdException w:name="Plain Table 2" w:uiPriority="42"/>
-    <w:lsdException w:name="Plain Table 3" w:uiPriority="43"/>
-    <w:lsdException w:name="Plain Table 4" w:uiPriority="44"/>
-    <w:lsdException w:name="Plain Table 5" w:uiPriority="45"/>
-    <w:lsdException w:name="Grid Table Light" w:uiPriority="40"/>
-    <w:lsdException w:name="Grid Table 1 Light" w:uiPriority="46"/>
-    <w:lsdException w:name="Grid Table 2" w:uiPriority="47"/>
-    <w:lsdException w:name="Grid Table 3" w:uiPriority="48"/>
-    <w:lsdException w:name="Grid Table 4" w:uiPriority="49"/>
-    <w:lsdException w:name="Grid Table 5 Dark" w:uiPriority="50"/>
-    <w:lsdException w:name="Grid Table 6 Colorful" w:uiPriority="51"/>
-    <w:lsdException w:name="Grid Table 7 Colorful" w:uiPriority="52"/>
-    <w:lsdException w:name="Grid Table 1 Light Accent 1" w:uiPriority="46"/>
-    <w:lsdException w:name="Grid Table 2 Accent 1" w:uiPriority="47"/>
-    <w:lsdException w:name="Grid Table 3 Accent 1" w:uiPriority="48"/>
-    <w:lsdException w:name="Grid Table 4 Accent 1" w:uiPriority="49"/>
-    <w:lsdException w:name="Grid Table 5 Dark Accent 1" w:uiPriority="50"/>
-    <w:lsdException w:name="Grid Table 6 Colorful Accent 1" w:uiPriority="51"/>
-    <w:lsdException w:name="Grid Table 7 Colorful Accent 1" w:uiPriority="52"/>
-    <w:lsdException w:name="Grid Table 1 Light Accent 2" w:uiPriority="46"/>
-    <w:lsdException w:name="Grid Table 2 Accent 2" w:uiPriority="47"/>
-    <w:lsdException w:name="Grid Table 3 Accent 2" w:uiPriority="48"/>
-    <w:lsdException w:name="Grid Table 4 Accent 2" w:uiPriority="49"/>
-    <w:lsdException w:name="Grid Table 5 Dark Accent 2" w:uiPriority="50"/>
-    <w:lsdException w:name="Grid Table 6 Colorful Accent 2" w:uiPriority="51"/>
-    <w:lsdException w:name="Grid Table 7 Colorful Accent 2" w:uiPriority="52"/>
-    <w:lsdException w:name="Grid Table 1 Light Accent 3" w:uiPriority="46"/>
-    <w:lsdException w:name="Grid Table 2 Accent 3" w:uiPriority="47"/>
-    <w:lsdException w:name="Grid Table 3 Accent 3" w:uiPriority="48"/>
-    <w:lsdException w:name="Grid Table 4 Accent 3" w:uiPriority="49"/>
-    <w:lsdException w:name="Grid Table 5 Dark Accent 3" w:uiPriority="50"/>
-    <w:lsdException w:name="Grid Table 6 Colorful Accent 3" w:uiPriority="51"/>
-    <w:lsdException w:name="Grid Table 7 Colorful Accent 3" w:uiPriority="52"/>
-    <w:lsdException w:name="Grid Table 1 Light Accent 4" w:uiPriority="46"/>
-    <w:lsdException w:name="Grid Table 2 Accent 4" w:uiPriority="47"/>
-    <w:lsdException w:name="Grid Table 3 Accent 4" w:uiPriority="48"/>
-    <w:lsdException w:name="Grid Table 4 Accent 4" w:uiPriority="49"/>
-    <w:lsdException w:name="Grid Table 5 Dark Accent 4" w:uiPriority="50"/>
-    <w:lsdException w:name="Grid Table 6 Colorful Accent 4" w:uiPriority="51"/>
-    <w:lsdException w:name="Grid Table 7 Colorful Accent 4" w:uiPriority="52"/>
-    <w:lsdException w:name="Grid Table 1 Light Accent 5" w:uiPriority="46"/>
-    <w:lsdException w:name="Grid Table 2 Accent 5" w:uiPriority="47"/>
-    <w:lsdException w:name="Grid Table 3 Accent 5" w:uiPriority="48"/>
-    <w:lsdException w:name="Grid Table 4 Accent 5" w:uiPriority="49"/>
-    <w:lsdException w:name="Grid Table 5 Dark Accent 5" w:uiPriority="50"/>
-    <w:lsdException w:name="Grid Table 6 Colorful Accent 5" w:uiPriority="51"/>
-    <w:lsdException w:name="Grid Table 7 Colorful Accent 5" w:uiPriority="52"/>
-    <w:lsdException w:name="Grid Table 1 Light Accent 6" w:uiPriority="46"/>
-    <w:lsdException w:name="Grid Table 2 Accent 6" w:uiPriority="47"/>
-    <w:lsdException w:name="Grid Table 3 Accent 6" w:uiPriority="48"/>
-    <w:lsdException w:name="Grid Table 4 Accent 6" w:uiPriority="49"/>
-    <w:lsdException w:name="Grid Table 5 Dark Accent 6" w:uiPriority="50"/>
-    <w:lsdException w:name="Grid Table 6 Colorful Accent 6" w:uiPriority="51"/>
-    <w:lsdException w:name="Grid Table 7 Colorful Accent 6" w:uiPriority="52"/>
-    <w:lsdException w:name="List Table 1 Light" w:uiPriority="46"/>
-    <w:lsdException w:name="List Table 2" w:uiPriority="47"/>
-    <w:lsdException w:name="List Table 3" w:uiPriority="48"/>
-    <w:lsdException w:name="List Table 4" w:uiPriority="49"/>
-    <w:lsdException w:name="List Table 5 Dark" w:uiPriority="50"/>
-    <w:lsdException w:name="List Table 6 Colorful" w:uiPriority="51"/>
-    <w:lsdException w:name="List Table 7 Colorful" w:uiPriority="52"/>
-    <w:lsdException w:name="List Table 1 Light Accent 1" w:uiPriority="46"/>
-    <w:lsdException w:name="List Table 2 Accent 1" w:uiPriority="47"/>
-    <w:lsdException w:name="List Table 3 Accent 1" w:uiPriority="48"/>
-    <w:lsdException w:name="List Table 4 Accent 1" w:uiPriority="49"/>
-    <w:lsdException w:name="List Table 5 Dark Accent 1" w:uiPriority="50"/>
-    <w:lsdException w:name="List Table 6 Colorful Accent 1" w:uiPriority="51"/>
-    <w:lsdException w:name="List Table 7 Colorful Accent 1" w:uiPriority="52"/>
-    <w:lsdException w:name="List Table 1 Light Accent 2" w:uiPriority="46"/>
-    <w:lsdException w:name="List Table 2 Accent 2" w:uiPriority="47"/>
-    <w:lsdException w:name="List Table 3 Accent 2" w:uiPriority="48"/>
-    <w:lsdException w:name="List Table 4 Accent 2" w:uiPriority="49"/>
-    <w:lsdException w:name="List Table 5 Dark Accent 2" w:uiPriority="50"/>
-    <w:lsdException w:name="List Table 6 Colorful Accent 2" w:uiPriority="51"/>
-    <w:lsdException w:name="List Table 7 Colorful Accent 2" w:uiPriority="52"/>
-    <w:lsdException w:name="List Table 1 Light Accent 3" w:uiPriority="46"/>
-    <w:lsdException w:name="List Table 2 Accent 3" w:uiPriority="47"/>
-    <w:lsdException w:name="List Table 3 Accent 3" w:uiPriority="48"/>
-    <w:lsdException w:name="List Table 4 Accent 3" w:uiPriority="49"/>
-    <w:lsdException w:name="List Table 5 Dark Accent 3" w:uiPriority="50"/>
-    <w:lsdException w:name="List Table 6 Colorful Accent 3" w:uiPriority="51"/>
-    <w:lsdException w:name="List Table 7 Colorful Accent 3" w:uiPriority="52"/>
-    <w:lsdException w:name="List Table 1 Light Accent 4" w:uiPriority="46"/>
-    <w:lsdException w:name="List Table 2 Accent 4" w:uiPriority="47"/>
-    <w:lsdException w:name="List Table 3 Accent 4" w:uiPriority="48"/>
-    <w:lsdException w:name="List Table 4 Accent 4" w:uiPriority="49"/>
-    <w:lsdException w:name="List Table 5 Dark Accent 4" w:uiPriority="50"/>
-    <w:lsdException w:name="List Table 6 Colorful Accent 4" w:uiPriority="51"/>
-    <w:lsdException w:name="List Table 7 Colorful Accent 4" w:uiPriority="52"/>
-    <w:lsdException w:name="List Table 1 Light Accent 5" w:uiPriority="46"/>
-    <w:lsdException w:name="List Table 2 Accent 5" w:uiPriority="47"/>
-    <w:lsdException w:name="List Table 3 Accent 5" w:uiPriority="48"/>
-    <w:lsdException w:name="List Table 4 Accent 5" w:uiPriority="49"/>
-    <w:lsdException w:name="List Table 5 Dark Accent 5" w:uiPriority="50"/>
-    <w:lsdException w:name="List Table 6 Colorful Accent 5" w:uiPriority="51"/>
-    <w:lsdException w:name="List Table 7 Colorful Accent 5" w:uiPriority="52"/>
-    <w:lsdException w:name="List Table 1 Light Accent 6" w:uiPriority="46"/>
-    <w:lsdException w:name="List Table 2 Accent 6" w:uiPriority="47"/>
-    <w:lsdException w:name="List Table 3 Accent 6" w:uiPriority="48"/>
-    <w:lsdException w:name="List Table 4 Accent 6" w:uiPriority="49"/>
-    <w:lsdException w:name="List Table 5 Dark Accent 6" w:uiPriority="50"/>
-    <w:lsdException w:name="List Table 6 Colorful Accent 6" w:uiPriority="51"/>
-    <w:lsdException w:name="List Table 7 Colorful Accent 6" w:uiPriority="52"/>
+  <w:latentStyles w:defLockedState="0" w:defUIPriority="99" w:defSemiHidden="1" w:defUnhideWhenUsed="1" w:defQFormat="0" w:count="267">
+    <w:lsdException w:name="Normal" w:semiHidden="0" w:uiPriority="0" w:unhideWhenUsed="0" w:qFormat="1"/>
+    <w:lsdException w:name="heading 1" w:semiHidden="0" w:uiPriority="9" w:unhideWhenUsed="0" w:qFormat="1"/>
+    <w:lsdException w:name="heading 2" w:uiPriority="9" w:qFormat="1"/>
+    <w:lsdException w:name="heading 3" w:uiPriority="9" w:qFormat="1"/>
+    <w:lsdException w:name="heading 4" w:uiPriority="9" w:qFormat="1"/>
+    <w:lsdException w:name="heading 5" w:uiPriority="9" w:qFormat="1"/>
+    <w:lsdException w:name="heading 6" w:uiPriority="9" w:qFormat="1"/>
+    <w:lsdException w:name="heading 7" w:uiPriority="9" w:qFormat="1"/>
+    <w:lsdException w:name="heading 8" w:uiPriority="9" w:qFormat="1"/>
+    <w:lsdException w:name="heading 9" w:uiPriority="9" w:qFormat="1"/>
+    <w:lsdException w:name="toc 1" w:uiPriority="39"/>
+    <w:lsdException w:name="toc 2" w:uiPriority="39"/>
+    <w:lsdException w:name="toc 3" w:uiPriority="39"/>
+    <w:lsdException w:name="toc 4" w:uiPriority="39"/>
+    <w:lsdException w:name="toc 5" w:uiPriority="39"/>
+    <w:lsdException w:name="toc 6" w:uiPriority="39"/>
+    <w:lsdException w:name="toc 7" w:uiPriority="39"/>
+    <w:lsdException w:name="toc 8" w:uiPriority="39"/>
+    <w:lsdException w:name="toc 9" w:uiPriority="39"/>
+    <w:lsdException w:name="caption" w:uiPriority="35" w:qFormat="1"/>
+    <w:lsdException w:name="Title" w:semiHidden="0" w:uiPriority="10" w:unhideWhenUsed="0" w:qFormat="1"/>
+    <w:lsdException w:name="Default Paragraph Font" w:uiPriority="1"/>
+    <w:lsdException w:name="Subtitle" w:semiHidden="0" w:uiPriority="11" w:unhideWhenUsed="0" w:qFormat="1"/>
+    <w:lsdException w:name="Strong" w:semiHidden="0" w:uiPriority="22" w:unhideWhenUsed="0" w:qFormat="1"/>
+    <w:lsdException w:name="Emphasis" w:semiHidden="0" w:uiPriority="20" w:unhideWhenUsed="0" w:qFormat="1"/>
+    <w:lsdException w:name="Table Grid" w:semiHidden="0" w:uiPriority="39" w:unhideWhenUsed="0"/>
+    <w:lsdException w:name="Placeholder Text" w:unhideWhenUsed="0"/>
+    <w:lsdException w:name="No Spacing" w:semiHidden="0" w:uiPriority="1" w:unhideWhenUsed="0" w:qFormat="1"/>
+    <w:lsdException w:name="Light Shading" w:semiHidden="0" w:uiPriority="60" w:unhideWhenUsed="0"/>
+    <w:lsdException w:name="Light List" w:semiHidden="0" w:uiPriority="61" w:unhideWhenUsed="0"/>
+    <w:lsdException w:name="Light Grid" w:semiHidden="0" w:uiPriority="62" w:unhideWhenUsed="0"/>
+    <w:lsdException w:name="Medium Shading 1" w:semiHidden="0" w:uiPriority="63" w:unhideWhenUsed="0"/>
+    <w:lsdException w:name="Medium Shading 2" w:semiHidden="0" w:uiPriority="64" w:unhideWhenUsed="0"/>
+    <w:lsdException w:name="Medium List 1" w:semiHidden="0" w:uiPriority="65" w:unhideWhenUsed="0"/>
+    <w:lsdException w:name="Medium List 2" w:semiHidden="0" w:uiPriority="66" w:unhideWhenUsed="0"/>
+    <w:lsdException w:name="Medium Grid 1" w:semiHidden="0" w:uiPriority="67" w:unhideWhenUsed="0"/>
+    <w:lsdException w:name="Medium Grid 2" w:semiHidden="0" w:uiPriority="68" w:unhideWhenUsed="0"/>
+    <w:lsdException w:name="Medium Grid 3" w:semiHidden="0" w:uiPriority="69" w:unhideWhenUsed="0"/>
+    <w:lsdException w:name="Dark List" w:semiHidden="0" w:uiPriority="70" w:unhideWhenUsed="0"/>
+    <w:lsdException w:name="Colorful Shading" w:semiHidden="0" w:uiPriority="71" w:unhideWhenUsed="0"/>
+    <w:lsdException w:name="Colorful List" w:semiHidden="0" w:uiPriority="72" w:unhideWhenUsed="0"/>
+    <w:lsdException w:name="Colorful Grid" w:semiHidden="0" w:uiPriority="73" w:unhideWhenUsed="0"/>
+    <w:lsdException w:name="Light Shading Accent 1" w:semiHidden="0" w:uiPriority="60" w:unhideWhenUsed="0"/>
+    <w:lsdException w:name="Light List Accent 1" w:semiHidden="0" w:uiPriority="61" w:unhideWhenUsed="0"/>
+    <w:lsdException w:name="Light Grid Accent 1" w:semiHidden="0" w:uiPriority="62" w:unhideWhenUsed="0"/>
+    <w:lsdException w:name="Medium Shading 1 Accent 1" w:semiHidden="0" w:uiPriority="63" w:unhideWhenUsed="0"/>
+    <w:lsdException w:name="Medium Shading 2 Accent 1" w:semiHidden="0" w:uiPriority="64" w:unhideWhenUsed="0"/>
+    <w:lsdException w:name="Medium List 1 Accent 1" w:semiHidden="0" w:uiPriority="65" w:unhideWhenUsed="0"/>
+    <w:lsdException w:name="Revision" w:unhideWhenUsed="0"/>
+    <w:lsdException w:name="List Paragraph" w:semiHidden="0" w:uiPriority="34" w:unhideWhenUsed="0" w:qFormat="1"/>
+    <w:lsdException w:name="Quote" w:semiHidden="0" w:uiPriority="29" w:unhideWhenUsed="0" w:qFormat="1"/>
+    <w:lsdException w:name="Intense Quote" w:semiHidden="0" w:uiPriority="30" w:unhideWhenUsed="0" w:qFormat="1"/>
+    <w:lsdException w:name="Medium List 2 Accent 1" w:semiHidden="0" w:uiPriority="66" w:unhideWhenUsed="0"/>
+    <w:lsdException w:name="Medium Grid 1 Accent 1" w:semiHidden="0" w:uiPriority="67" w:unhideWhenUsed="0"/>
+    <w:lsdException w:name="Medium Grid 2 Accent 1" w:semiHidden="0" w:uiPriority="68" w:unhideWhenUsed="0"/>
+    <w:lsdException w:name="Medium Grid 3 Accent 1" w:semiHidden="0" w:uiPriority="69" w:unhideWhenUsed="0"/>
+    <w:lsdException w:name="Dark List Accent 1" w:semiHidden="0" w:uiPriority="70" w:unhideWhenUsed="0"/>
+    <w:lsdException w:name="Colorful Shading Accent 1" w:semiHidden="0" w:uiPriority="71" w:unhideWhenUsed="0"/>
+    <w:lsdException w:name="Colorful List Accent 1" w:semiHidden="0" w:uiPriority="72" w:unhideWhenUsed="0"/>
+    <w:lsdException w:name="Colorful Grid Accent 1" w:semiHidden="0" w:uiPriority="73" w:unhideWhenUsed="0"/>
+    <w:lsdException w:name="Light Shading Accent 2" w:semiHidden="0" w:uiPriority="60" w:unhideWhenUsed="0"/>
+    <w:lsdException w:name="Light List Accent 2" w:semiHidden="0" w:uiPriority="61" w:unhideWhenUsed="0"/>
+    <w:lsdException w:name="Light Grid Accent 2" w:semiHidden="0" w:uiPriority="62" w:unhideWhenUsed="0"/>
+    <w:lsdException w:name="Medium Shading 1 Accent 2" w:semiHidden="0" w:uiPriority="63" w:unhideWhenUsed="0"/>
+    <w:lsdException w:name="Medium Shading 2 Accent 2" w:semiHidden="0" w:uiPriority="64" w:unhideWhenUsed="0"/>
+    <w:lsdException w:name="Medium List 1 Accent 2" w:semiHidden="0" w:uiPriority="65" w:unhideWhenUsed="0"/>
+    <w:lsdException w:name="Medium List 2 Accent 2" w:semiHidden="0" w:uiPriority="66" w:unhideWhenUsed="0"/>
+    <w:lsdException w:name="Medium Grid 1 Accent 2" w:semiHidden="0" w:uiPriority="67" w:unhideWhenUsed="0"/>
+    <w:lsdException w:name="Medium Grid 2 Accent 2" w:semiHidden="0" w:uiPriority="68" w:unhideWhenUsed="0"/>
+    <w:lsdException w:name="Medium Grid 3 Accent 2" w:semiHidden="0" w:uiPriority="69" w:unhideWhenUsed="0"/>
+    <w:lsdException w:name="Dark List Accent 2" w:semiHidden="0" w:uiPriority="70" w:unhideWhenUsed="0"/>
+    <w:lsdException w:name="Colorful Shading Accent 2" w:semiHidden="0" w:uiPriority="71" w:unhideWhenUsed="0"/>
+    <w:lsdException w:name="Colorful List Accent 2" w:semiHidden="0" w:uiPriority="72" w:unhideWhenUsed="0"/>
+    <w:lsdException w:name="Colorful Grid Accent 2" w:semiHidden="0" w:uiPriority="73" w:unhideWhenUsed="0"/>
+    <w:lsdException w:name="Light Shading Accent 3" w:semiHidden="0" w:uiPriority="60" w:unhideWhenUsed="0"/>
+    <w:lsdException w:name="Light List Accent 3" w:semiHidden="0" w:uiPriority="61" w:unhideWhenUsed="0"/>
+    <w:lsdException w:name="Light Grid Accent 3" w:semiHidden="0" w:uiPriority="62" w:unhideWhenUsed="0"/>
+    <w:lsdException w:name="Medium Shading 1 Accent 3" w:semiHidden="0" w:uiPriority="63" w:unhideWhenUsed="0"/>
+    <w:lsdException w:name="Medium Shading 2 Accent 3" w:semiHidden="0" w:uiPriority="64" w:unhideWhenUsed="0"/>
+    <w:lsdException w:name="Medium List 1 Accent 3" w:semiHidden="0" w:uiPriority="65" w:unhideWhenUsed="0"/>
+    <w:lsdException w:name="Medium List 2 Accent 3" w:semiHidden="0" w:uiPriority="66" w:unhideWhenUsed="0"/>
+    <w:lsdException w:name="Medium Grid 1 Accent 3" w:semiHidden="0" w:uiPriority="67" w:unhideWhenUsed="0"/>
+    <w:lsdException w:name="Medium Grid 2 Accent 3" w:semiHidden="0" w:uiPriority="68" w:unhideWhenUsed="0"/>
+    <w:lsdException w:name="Medium Grid 3 Accent 3" w:semiHidden="0" w:uiPriority="69" w:unhideWhenUsed="0"/>
+    <w:lsdException w:name="Dark List Accent 3" w:semiHidden="0" w:uiPriority="70" w:unhideWhenUsed="0"/>
+    <w:lsdException w:name="Colorful Shading Accent 3" w:semiHidden="0" w:uiPriority="71" w:unhideWhenUsed="0"/>
+    <w:lsdException w:name="Colorful List Accent 3" w:semiHidden="0" w:uiPriority="72" w:unhideWhenUsed="0"/>
+    <w:lsdException w:name="Colorful Grid Accent 3" w:semiHidden="0" w:uiPriority="73" w:unhideWhenUsed="0"/>
+    <w:lsdException w:name="Light Shading Accent 4" w:semiHidden="0" w:uiPriority="60" w:unhideWhenUsed="0"/>
+    <w:lsdException w:name="Light List Accent 4" w:semiHidden="0" w:uiPriority="61" w:unhideWhenUsed="0"/>
+    <w:lsdException w:name="Light Grid Accent 4" w:semiHidden="0" w:uiPriority="62" w:unhideWhenUsed="0"/>
+    <w:lsdException w:name="Medium Shading 1 Accent 4" w:semiHidden="0" w:uiPriority="63" w:unhideWhenUsed="0"/>
+    <w:lsdException w:name="Medium Shading 2 Accent 4" w:semiHidden="0" w:uiPriority="64" w:unhideWhenUsed="0"/>
+    <w:lsdException w:name="Medium List 1 Accent 4" w:semiHidden="0" w:uiPriority="65" w:unhideWhenUsed="0"/>
+    <w:lsdException w:name="Medium List 2 Accent 4" w:semiHidden="0" w:uiPriority="66" w:unhideWhenUsed="0"/>
+    <w:lsdException w:name="Medium Grid 1 Accent 4" w:semiHidden="0" w:uiPriority="67" w:unhideWhenUsed="0"/>
+    <w:lsdException w:name="Medium Grid 2 Accent 4" w:semiHidden="0" w:uiPriority="68" w:unhideWhenUsed="0"/>
+    <w:lsdException w:name="Medium Grid 3 Accent 4" w:semiHidden="0" w:uiPriority="69" w:unhideWhenUsed="0"/>
+    <w:lsdException w:name="Dark List Accent 4" w:semiHidden="0" w:uiPriority="70" w:unhideWhenUsed="0"/>
+    <w:lsdException w:name="Colorful Shading Accent 4" w:semiHidden="0" w:uiPriority="71" w:unhideWhenUsed="0"/>
+    <w:lsdException w:name="Colorful List Accent 4" w:semiHidden="0" w:uiPriority="72" w:unhideWhenUsed="0"/>
+    <w:lsdException w:name="Colorful Grid Accent 4" w:semiHidden="0" w:uiPriority="73" w:unhideWhenUsed="0"/>
+    <w:lsdException w:name="Light Shading Accent 5" w:semiHidden="0" w:uiPriority="60" w:unhideWhenUsed="0"/>
+    <w:lsdException w:name="Light List Accent 5" w:semiHidden="0" w:uiPriority="61" w:unhideWhenUsed="0"/>
+    <w:lsdException w:name="Light Grid Accent 5" w:semiHidden="0" w:uiPriority="62" w:unhideWhenUsed="0"/>
+    <w:lsdException w:name="Medium Shading 1 Accent 5" w:semiHidden="0" w:uiPriority="63" w:unhideWhenUsed="0"/>
+    <w:lsdException w:name="Medium Shading 2 Accent 5" w:semiHidden="0" w:uiPriority="64" w:unhideWhenUsed="0"/>
+    <w:lsdException w:name="Medium List 1 Accent 5" w:semiHidden="0" w:uiPriority="65" w:unhideWhenUsed="0"/>
+    <w:lsdException w:name="Medium List 2 Accent 5" w:semiHidden="0" w:uiPriority="66" w:unhideWhenUsed="0"/>
+    <w:lsdException w:name="Medium Grid 1 Accent 5" w:semiHidden="0" w:uiPriority="67" w:unhideWhenUsed="0"/>
+    <w:lsdException w:name="Medium Grid 2 Accent 5" w:semiHidden="0" w:uiPriority="68" w:unhideWhenUsed="0"/>
+    <w:lsdException w:name="Medium Grid 3 Accent 5" w:semiHidden="0" w:uiPriority="69" w:unhideWhenUsed="0"/>
+    <w:lsdException w:name="Dark List Accent 5" w:semiHidden="0" w:uiPriority="70" w:unhideWhenUsed="0"/>
+    <w:lsdException w:name="Colorful Shading Accent 5" w:semiHidden="0" w:uiPriority="71" w:unhideWhenUsed="0"/>
+    <w:lsdException w:name="Colorful List Accent 5" w:semiHidden="0" w:uiPriority="72" w:unhideWhenUsed="0"/>
+    <w:lsdException w:name="Colorful Grid Accent 5" w:semiHidden="0" w:uiPriority="73" w:unhideWhenUsed="0"/>
+    <w:lsdException w:name="Light Shading Accent 6" w:semiHidden="0" w:uiPriority="60" w:unhideWhenUsed="0"/>
+    <w:lsdException w:name="Light List Accent 6" w:semiHidden="0" w:uiPriority="61" w:unhideWhenUsed="0"/>
+    <w:lsdException w:name="Light Grid Accent 6" w:semiHidden="0" w:uiPriority="62" w:unhideWhenUsed="0"/>
+    <w:lsdException w:name="Medium Shading 1 Accent 6" w:semiHidden="0" w:uiPriority="63" w:unhideWhenUsed="0"/>
+    <w:lsdException w:name="Medium Shading 2 Accent 6" w:semiHidden="0" w:uiPriority="64" w:unhideWhenUsed="0"/>
+    <w:lsdException w:name="Medium List 1 Accent 6" w:semiHidden="0" w:uiPriority="65" w:unhideWhenUsed="0"/>
+    <w:lsdException w:name="Medium List 2 Accent 6" w:semiHidden="0" w:uiPriority="66" w:unhideWhenUsed="0"/>
+    <w:lsdException w:name="Medium Grid 1 Accent 6" w:semiHidden="0" w:uiPriority="67" w:unhideWhenUsed="0"/>
+    <w:lsdException w:name="Medium Grid 2 Accent 6" w:semiHidden="0" w:uiPriority="68" w:unhideWhenUsed="0"/>
+    <w:lsdException w:name="Medium Grid 3 Accent 6" w:semiHidden="0" w:uiPriority="69" w:unhideWhenUsed="0"/>
+    <w:lsdException w:name="Dark List Accent 6" w:semiHidden="0" w:uiPriority="70" w:unhideWhenUsed="0"/>
+    <w:lsdException w:name="Colorful Shading Accent 6" w:semiHidden="0" w:uiPriority="71" w:unhideWhenUsed="0"/>
+    <w:lsdException w:name="Colorful List Accent 6" w:semiHidden="0" w:uiPriority="72" w:unhideWhenUsed="0"/>
+    <w:lsdException w:name="Colorful Grid Accent 6" w:semiHidden="0" w:uiPriority="73" w:unhideWhenUsed="0"/>
+    <w:lsdException w:name="Subtle Emphasis" w:semiHidden="0" w:uiPriority="19" w:unhideWhenUsed="0" w:qFormat="1"/>
+    <w:lsdException w:name="Intense Emphasis" w:semiHidden="0" w:uiPriority="21" w:unhideWhenUsed="0" w:qFormat="1"/>
+    <w:lsdException w:name="Subtle Reference" w:semiHidden="0" w:uiPriority="31" w:unhideWhenUsed="0" w:qFormat="1"/>
+    <w:lsdException w:name="Intense Reference" w:semiHidden="0" w:uiPriority="32" w:unhideWhenUsed="0" w:qFormat="1"/>
+    <w:lsdException w:name="Book Title" w:semiHidden="0" w:uiPriority="33" w:unhideWhenUsed="0" w:qFormat="1"/>
+    <w:lsdException w:name="Bibliography" w:uiPriority="37"/>
+    <w:lsdException w:name="TOC Heading" w:uiPriority="39" w:qFormat="1"/>
   </w:latentStyles>
   <w:style w:type="paragraph" w:default="1" w:styleId="Normal">
     <w:name w:val="Normal"/>
@@ -29569,6 +29545,7 @@
     <w:uiPriority w:val="99"/>
     <w:semiHidden/>
     <w:unhideWhenUsed/>
+    <w:qFormat/>
     <w:tblPr>
       <w:tblInd w:w="0" w:type="dxa"/>
       <w:tblCellMar>
@@ -29751,7 +29728,7 @@
       <w:u w:val="single"/>
     </w:rPr>
   </w:style>
-  <w:style w:type="paragraph" w:styleId="TtuloTDC">
+  <w:style w:type="paragraph" w:styleId="TtulodeTDC">
     <w:name w:val="TOC Heading"/>
     <w:basedOn w:val="Ttulo1"/>
     <w:next w:val="Normal"/>
@@ -30320,7 +30297,7 @@
   <a:extraClrSchemeLst/>
   <a:extLst>
     <a:ext uri="{05A4C25C-085E-4340-85A3-A5531E510DB2}">
-      <thm15:themeFamily xmlns:thm15="http://schemas.microsoft.com/office/thememl/2012/main" name="Office Theme" id="{62F939B6-93AF-4DB8-9C6B-D6C7DFDC589F}" vid="{4A3C46E8-61CC-4603-A589-7422A47A8E4A}"/>
+      <thm15:themeFamily xmlns:thm15="http://schemas.microsoft.com/office/thememl/2012/main" xmlns="" name="Office Theme" id="{62F939B6-93AF-4DB8-9C6B-D6C7DFDC589F}" vid="{4A3C46E8-61CC-4603-A589-7422A47A8E4A}"/>
     </a:ext>
   </a:extLst>
 </a:theme>
@@ -30331,7 +30308,7 @@
 </file>
 
 <file path=customXml/itemProps1.xml><?xml version="1.0" encoding="utf-8"?>
-<ds:datastoreItem xmlns:ds="http://schemas.openxmlformats.org/officeDocument/2006/customXml" ds:itemID="{47BC3CD5-454A-43FE-BCA9-D7018FB1D119}">
+<ds:datastoreItem xmlns:ds="http://schemas.openxmlformats.org/officeDocument/2006/customXml" ds:itemID="{E97A476B-B3EE-4E4A-962D-95F9060670E2}">
   <ds:schemaRefs>
     <ds:schemaRef ds:uri="http://schemas.openxmlformats.org/officeDocument/2006/bibliography"/>
   </ds:schemaRefs>

</xml_diff>